<commit_message>
Rarely saved - WOOPS!
</commit_message>
<xml_diff>
--- a/ROUND2_outline.docx
+++ b/ROUND2_outline.docx
@@ -555,7 +555,7 @@
           <w:rFonts w:ascii="Arial" w:hAnsi="Arial"/>
           <w:sz w:val="22"/>
         </w:rPr>
-        <w:instrText xml:space="preserve"> ADDIN PAPERS2_CITATIONS &lt;citation&gt;&lt;uuid&gt;6BABEE38-1118-4994-9342-1648DC1A48FE&lt;/uuid&gt;&lt;priority&gt;4&lt;/priority&gt;&lt;publications&gt;&lt;publication&gt;&lt;volume&gt;24&lt;/volume&gt;&lt;publication_date&gt;99200708161200000000222000&lt;/publication_date&gt;&lt;number&gt;11&lt;/number&gt;&lt;doi&gt;10.1093/molbev/msm172&lt;/doi&gt;&lt;startpage&gt;2373&lt;/startpage&gt;&lt;title&gt;Extraintestinal Virulence Is a Coincidental By-Product of Commensalism in B2 Phylogenetic Group Escherichia coli Strains&lt;/title&gt;&lt;uuid&gt;2D0D512D-9677-4B28-BC4F-73A33D474628&lt;/uuid&gt;&lt;subtype&gt;400&lt;/subtype&gt;&lt;endpage&gt;2384&lt;/endpage&gt;&lt;type&gt;400&lt;/type&gt;&lt;url&gt;http://mbe.oxfordjournals.org/cgi/doi/10.1093/molbev/msm172&lt;/url&gt;&lt;bundle&gt;&lt;publication&gt;&lt;title&gt;Molecular biology and evolution&lt;/title&gt;&lt;type&gt;-100&lt;/type&gt;&lt;subtype&gt;-100&lt;/subtype&gt;&lt;uuid&gt;59602C37-AAE9-4F33-8BF7-B279B1F8AB1C&lt;/uuid&gt;&lt;/publication&gt;&lt;/bundle&gt;&lt;authors&gt;&lt;author&gt;&lt;nonDroppingParticle&gt;Le&lt;/nonDroppingParticle&gt;&lt;firstName&gt;T&lt;/firstName&gt;&lt;lastName&gt;Gall&lt;/lastName&gt;&lt;/author&gt;&lt;author&gt;&lt;firstName&gt;O&lt;/firstName&gt;&lt;lastName&gt;Clermont&lt;/lastName&gt;&lt;/author&gt;&lt;author&gt;&lt;firstName&gt;S&lt;/firstName&gt;&lt;lastName&gt;Gouriou&lt;/lastName&gt;&lt;/author&gt;&lt;author&gt;&lt;firstName&gt;B&lt;/firstName&gt;&lt;lastName&gt;Picard&lt;/lastName&gt;&lt;/author&gt;&lt;author&gt;&lt;firstName&gt;X&lt;/firstName&gt;&lt;lastName&gt;Nassif&lt;/lastName&gt;&lt;/author&gt;&lt;author&gt;&lt;firstName&gt;E&lt;/firstName&gt;&lt;lastName&gt;Denamur&lt;/lastName&gt;&lt;/author&gt;&lt;author&gt;&lt;firstName&gt;O&lt;/firstName&gt;&lt;lastName&gt;Tenaillon&lt;/lastName&gt;&lt;/author&gt;&lt;/authors&gt;&lt;/publication&gt;&lt;/publications&gt;&lt;cites&gt;&lt;/cites&gt;&lt;/citation&gt;</w:instrText>
+        <w:instrText xml:space="preserve"> ADDIN PAPERS2_CITATIONS &lt;citation&gt;&lt;uuid&gt;6BABEE38-1118-4994-9342-1648DC1A48FE&lt;/uuid&gt;&lt;priority&gt;3&lt;/priority&gt;&lt;publications&gt;&lt;publication&gt;&lt;volume&gt;24&lt;/volume&gt;&lt;publication_date&gt;99200708161200000000222000&lt;/publication_date&gt;&lt;number&gt;11&lt;/number&gt;&lt;doi&gt;10.1093/molbev/msm172&lt;/doi&gt;&lt;startpage&gt;2373&lt;/startpage&gt;&lt;title&gt;Extraintestinal Virulence Is a Coincidental By-Product of Commensalism in B2 Phylogenetic Group Escherichia coli Strains&lt;/title&gt;&lt;uuid&gt;2D0D512D-9677-4B28-BC4F-73A33D474628&lt;/uuid&gt;&lt;subtype&gt;400&lt;/subtype&gt;&lt;endpage&gt;2384&lt;/endpage&gt;&lt;type&gt;400&lt;/type&gt;&lt;url&gt;http://mbe.oxfordjournals.org/cgi/doi/10.1093/molbev/msm172&lt;/url&gt;&lt;bundle&gt;&lt;publication&gt;&lt;title&gt;Molecular biology and evolution&lt;/title&gt;&lt;type&gt;-100&lt;/type&gt;&lt;subtype&gt;-100&lt;/subtype&gt;&lt;uuid&gt;59602C37-AAE9-4F33-8BF7-B279B1F8AB1C&lt;/uuid&gt;&lt;/publication&gt;&lt;/bundle&gt;&lt;authors&gt;&lt;author&gt;&lt;nonDroppingParticle&gt;Le&lt;/nonDroppingParticle&gt;&lt;firstName&gt;T&lt;/firstName&gt;&lt;lastName&gt;Gall&lt;/lastName&gt;&lt;/author&gt;&lt;author&gt;&lt;firstName&gt;O&lt;/firstName&gt;&lt;lastName&gt;Clermont&lt;/lastName&gt;&lt;/author&gt;&lt;author&gt;&lt;firstName&gt;S&lt;/firstName&gt;&lt;lastName&gt;Gouriou&lt;/lastName&gt;&lt;/author&gt;&lt;author&gt;&lt;firstName&gt;B&lt;/firstName&gt;&lt;lastName&gt;Picard&lt;/lastName&gt;&lt;/author&gt;&lt;author&gt;&lt;firstName&gt;X&lt;/firstName&gt;&lt;lastName&gt;Nassif&lt;/lastName&gt;&lt;/author&gt;&lt;author&gt;&lt;firstName&gt;E&lt;/firstName&gt;&lt;lastName&gt;Denamur&lt;/lastName&gt;&lt;/author&gt;&lt;author&gt;&lt;firstName&gt;O&lt;/firstName&gt;&lt;lastName&gt;Tenaillon&lt;/lastName&gt;&lt;/author&gt;&lt;/authors&gt;&lt;/publication&gt;&lt;/publications&gt;&lt;cites&gt;&lt;/cites&gt;&lt;/citation&gt;</w:instrText>
       </w:r>
       <w:r>
         <w:rPr>
@@ -784,7 +784,7 @@
           <w:rFonts w:ascii="Arial" w:hAnsi="Arial"/>
           <w:sz w:val="22"/>
         </w:rPr>
-        <w:instrText xml:space="preserve"> ADDIN PAPERS2_CITATIONS &lt;citation&gt;&lt;uuid&gt;BE15C9CB-775E-414C-8126-994AE23418A5&lt;/uuid&gt;&lt;priority&gt;3&lt;/priority&gt;&lt;publications&gt;&lt;publication&gt;&lt;type&gt;400&lt;/type&gt;&lt;publication_date&gt;99200400001200000000200000&lt;/publication_date&gt;&lt;title&gt;A Specific Genetic Background Is Required for Acquisition and Expression of Virulence Factors in Escherichia coli&lt;/title&gt;&lt;url&gt;http://mbe.oxfordjournals.org/content/21/6/1085.short&lt;/url&gt;&lt;subtype&gt;400&lt;/subtype&gt;&lt;uuid&gt;A1B549C0-208E-48B8-99FE-9EE34951D599&lt;/uuid&gt;&lt;bundle&gt;&lt;publication&gt;&lt;title&gt;Molecular biology and …&lt;/title&gt;&lt;type&gt;-100&lt;/type&gt;&lt;subtype&gt;-100&lt;/subtype&gt;&lt;uuid&gt;3A489013-C9E8-4C05-A1D3-320DB2A8E9ED&lt;/uuid&gt;&lt;/publication&gt;&lt;/bundle&gt;&lt;authors&gt;&lt;author&gt;&lt;firstName&gt;Patricia&lt;/firstName&gt;&lt;lastName&gt;Escobar-Páramo&lt;/lastName&gt;&lt;/author&gt;&lt;author&gt;&lt;firstName&gt;Olivier&lt;/firstName&gt;&lt;lastName&gt;Clermont&lt;/lastName&gt;&lt;/author&gt;&lt;author&gt;&lt;firstName&gt;Anne-Béatrice&lt;/firstName&gt;&lt;lastName&gt;Blanc-Potard&lt;/lastName&gt;&lt;/author&gt;&lt;author&gt;&lt;firstName&gt;Hung&lt;/firstName&gt;&lt;lastName&gt;Bui&lt;/lastName&gt;&lt;/author&gt;&lt;author&gt;&lt;nonDroppingParticle&gt;Le&lt;/nonDroppingParticle&gt;&lt;firstName&gt;Chantal&lt;/firstName&gt;&lt;lastName&gt;Bouguénec&lt;/lastName&gt;&lt;/author&gt;&lt;author&gt;&lt;firstName&gt;Erick&lt;/firstName&gt;&lt;lastName&gt;Denamur&lt;/lastName&gt;&lt;/author&gt;&lt;/authors&gt;&lt;/publication&gt;&lt;/publications&gt;&lt;cites&gt;&lt;/cites&gt;&lt;/citation&gt;</w:instrText>
+        <w:instrText xml:space="preserve"> ADDIN PAPERS2_CITATIONS &lt;citation&gt;&lt;uuid&gt;BE15C9CB-775E-414C-8126-994AE23418A5&lt;/uuid&gt;&lt;priority&gt;4&lt;/priority&gt;&lt;publications&gt;&lt;publication&gt;&lt;type&gt;400&lt;/type&gt;&lt;publication_date&gt;99200400001200000000200000&lt;/publication_date&gt;&lt;title&gt;A Specific Genetic Background Is Required for Acquisition and Expression of Virulence Factors in Escherichia coli&lt;/title&gt;&lt;url&gt;http://mbe.oxfordjournals.org/content/21/6/1085.short&lt;/url&gt;&lt;subtype&gt;400&lt;/subtype&gt;&lt;uuid&gt;A1B549C0-208E-48B8-99FE-9EE34951D599&lt;/uuid&gt;&lt;bundle&gt;&lt;publication&gt;&lt;title&gt;Molecular biology and …&lt;/title&gt;&lt;type&gt;-100&lt;/type&gt;&lt;subtype&gt;-100&lt;/subtype&gt;&lt;uuid&gt;3A489013-C9E8-4C05-A1D3-320DB2A8E9ED&lt;/uuid&gt;&lt;/publication&gt;&lt;/bundle&gt;&lt;authors&gt;&lt;author&gt;&lt;firstName&gt;Patricia&lt;/firstName&gt;&lt;lastName&gt;Escobar-Páramo&lt;/lastName&gt;&lt;/author&gt;&lt;author&gt;&lt;firstName&gt;Olivier&lt;/firstName&gt;&lt;lastName&gt;Clermont&lt;/lastName&gt;&lt;/author&gt;&lt;author&gt;&lt;firstName&gt;Anne-Béatrice&lt;/firstName&gt;&lt;lastName&gt;Blanc-Potard&lt;/lastName&gt;&lt;/author&gt;&lt;author&gt;&lt;firstName&gt;Hung&lt;/firstName&gt;&lt;lastName&gt;Bui&lt;/lastName&gt;&lt;/author&gt;&lt;author&gt;&lt;nonDroppingParticle&gt;Le&lt;/nonDroppingParticle&gt;&lt;firstName&gt;Chantal&lt;/firstName&gt;&lt;lastName&gt;Bouguénec&lt;/lastName&gt;&lt;/author&gt;&lt;author&gt;&lt;firstName&gt;Erick&lt;/firstName&gt;&lt;lastName&gt;Denamur&lt;/lastName&gt;&lt;/author&gt;&lt;/authors&gt;&lt;/publication&gt;&lt;/publications&gt;&lt;cites&gt;&lt;/cites&gt;&lt;/citation&gt;</w:instrText>
       </w:r>
       <w:r>
         <w:rPr>
@@ -1768,6 +1768,13 @@
         </w:rPr>
         <w:t>Transient strains and persistent strains.</w:t>
       </w:r>
+      <w:r>
+        <w:rPr>
+          <w:rFonts w:ascii="Arial" w:hAnsi="Arial"/>
+          <w:sz w:val="22"/>
+        </w:rPr>
+        <w:t xml:space="preserve"> And blooms</w:t>
+      </w:r>
     </w:p>
     <w:p>
       <w:pPr>
@@ -2682,7 +2689,7 @@
           <w:rFonts w:ascii="Arial" w:hAnsi="Arial"/>
           <w:sz w:val="22"/>
         </w:rPr>
-        <w:instrText xml:space="preserve"> ADDIN PAPERS2_CITATIONS &lt;citation&gt;&lt;uuid&gt;412D9FD1-397E-4CAE-A826-EA19308AD406&lt;/uuid&gt;&lt;priority&gt;22&lt;/priority&gt;&lt;publications&gt;&lt;publication&gt;&lt;volume&gt;190&lt;/volume&gt;&lt;publication_date&gt;99200809301200000000222000&lt;/publication_date&gt;&lt;number&gt;20&lt;/number&gt;&lt;doi&gt;10.1128/JB.00619-08&lt;/doi&gt;&lt;startpage&gt;6881&lt;/startpage&gt;&lt;title&gt;The Pangenome Structure of Escherichia coli: Comparative Genomic Analysis of E. coli Commensal and Pathogenic Isolates&lt;/title&gt;&lt;uuid&gt;80B92658-3848-425C-88A7-1F2CDE14CC6E&lt;/uuid&gt;&lt;subtype&gt;400&lt;/subtype&gt;&lt;endpage&gt;6893&lt;/endpage&gt;&lt;type&gt;400&lt;/type&gt;&lt;url&gt;http://jb.asm.org/cgi/doi/10.1128/JB.00619-08&lt;/url&gt;&lt;bundle&gt;&lt;publication&gt;&lt;title&gt;Journal of Bacteriology&lt;/title&gt;&lt;type&gt;-100&lt;/type&gt;&lt;subtype&gt;-100&lt;/subtype&gt;&lt;uuid&gt;6200C450-3BFD-4BE8-ADAC-11F7EE3F4496&lt;/uuid&gt;&lt;/publication&gt;&lt;/bundle&gt;&lt;authors&gt;&lt;author&gt;&lt;firstName&gt;D&lt;/firstName&gt;&lt;middleNames&gt;A&lt;/middleNames&gt;&lt;lastName&gt;Rasko&lt;/lastName&gt;&lt;/author&gt;&lt;author&gt;&lt;firstName&gt;M&lt;/firstName&gt;&lt;middleNames&gt;J&lt;/middleNames&gt;&lt;lastName&gt;Rosovitz&lt;/lastName&gt;&lt;/author&gt;&lt;author&gt;&lt;firstName&gt;G&lt;/firstName&gt;&lt;middleNames&gt;S A&lt;/middleNames&gt;&lt;lastName&gt;Myers&lt;/lastName&gt;&lt;/author&gt;&lt;author&gt;&lt;firstName&gt;E&lt;/firstName&gt;&lt;middleNames&gt;F&lt;/middleNames&gt;&lt;lastName&gt;Mongodin&lt;/lastName&gt;&lt;/author&gt;&lt;author&gt;&lt;firstName&gt;W&lt;/firstName&gt;&lt;middleNames&gt;F&lt;/middleNames&gt;&lt;lastName&gt;Fricke&lt;/lastName&gt;&lt;/author&gt;&lt;author&gt;&lt;firstName&gt;P&lt;/firstName&gt;&lt;lastName&gt;Gajer&lt;/lastName&gt;&lt;/author&gt;&lt;author&gt;&lt;firstName&gt;J&lt;/firstName&gt;&lt;lastName&gt;Crabtree&lt;/lastName&gt;&lt;/author&gt;&lt;author&gt;&lt;firstName&gt;M&lt;/firstName&gt;&lt;lastName&gt;Sebaihia&lt;/lastName&gt;&lt;/author&gt;&lt;author&gt;&lt;firstName&gt;N&lt;/firstName&gt;&lt;middleNames&gt;R&lt;/middleNames&gt;&lt;lastName&gt;Thomson&lt;/lastName&gt;&lt;/author&gt;&lt;author&gt;&lt;firstName&gt;R&lt;/firstName&gt;&lt;lastName&gt;Chaudhuri&lt;/lastName&gt;&lt;/author&gt;&lt;author&gt;&lt;firstName&gt;I&lt;/firstName&gt;&lt;middleNames&gt;R&lt;/middleNames&gt;&lt;lastName&gt;Henderson&lt;/lastName&gt;&lt;/author&gt;&lt;author&gt;&lt;firstName&gt;V&lt;/firstName&gt;&lt;lastName&gt;Sperandio&lt;/lastName&gt;&lt;/author&gt;&lt;author&gt;&lt;firstName&gt;J&lt;/firstName&gt;&lt;lastName&gt;Ravel&lt;/lastName&gt;&lt;/author&gt;&lt;/authors&gt;&lt;/publication&gt;&lt;publication&gt;&lt;uuid&gt;BA89F8BA-8A7D-43C3-B64C-B4E6658510FA&lt;/uuid&gt;&lt;volume&gt;5&lt;/volume&gt;&lt;accepted_date&gt;99200812161200000000222000&lt;/accepted_date&gt;&lt;doi&gt;10.1371/journal.pgen.1000344&lt;/doi&gt;&lt;startpage&gt;e1000344&lt;/startpage&gt;&lt;publication_date&gt;99200901001200000000220000&lt;/publication_date&gt;&lt;url&gt;http://eutils.ncbi.nlm.nih.gov/entrez/eutils/elink.fcgi?dbfrom=pubmed&amp;amp;id=19165319&amp;amp;retmode=ref&amp;amp;cmd=prlinks&lt;/url&gt;&lt;type&gt;400&lt;/type&gt;&lt;title&gt;Organised genome dynamics in the Escherichia coli species results in highly diverse adaptive paths.&lt;/title&gt;&lt;location&gt;200,9,48.8464951,2.3548829&lt;/location&gt;&lt;submission_date&gt;99200809021200000000222000&lt;/submission_date&gt;&lt;number&gt;1&lt;/number&gt;&lt;institution&gt;Atelier de BioInformatique, Université Pierre et Marie Curie--Paris 6, Paris, France.&lt;/institution&gt;&lt;subtype&gt;400&lt;/subtype&gt;&lt;bundle&gt;&lt;publication&gt;&lt;publisher&gt;Public Library of Science&lt;/publisher&gt;&lt;title&gt;PLoS genetics&lt;/title&gt;&lt;type&gt;-100&lt;/type&gt;&lt;subtype&gt;-100&lt;/subtype&gt;&lt;uuid&gt;43496985-000D-4D4D-B5B1-3040EB14DE65&lt;/uuid&gt;&lt;/publication&gt;&lt;/bundle&gt;&lt;authors&gt;&lt;author&gt;&lt;firstName&gt;Marie&lt;/firstName&gt;&lt;lastName&gt;Touchon&lt;/lastName&gt;&lt;/author&gt;&lt;author&gt;&lt;firstName&gt;Claire&lt;/firstName&gt;&lt;lastName&gt;Hoede&lt;/lastName&gt;&lt;/author&gt;&lt;author&gt;&lt;firstName&gt;Olivier&lt;/firstName&gt;&lt;lastName&gt;Tenaillon&lt;/lastName&gt;&lt;/author&gt;&lt;author&gt;&lt;firstName&gt;Valérie&lt;/firstName&gt;&lt;lastName&gt;Barbe&lt;/lastName&gt;&lt;/author&gt;&lt;author&gt;&lt;firstName&gt;Simon&lt;/firstName&gt;&lt;lastName&gt;Baeriswyl&lt;/lastName&gt;&lt;/author&gt;&lt;author&gt;&lt;firstName&gt;Philippe&lt;/firstName&gt;&lt;lastName&gt;Bidet&lt;/lastName&gt;&lt;/author&gt;&lt;author&gt;&lt;firstName&gt;Edouard&lt;/firstName&gt;&lt;lastName&gt;Bingen&lt;/lastName&gt;&lt;/author&gt;&lt;author&gt;&lt;firstName&gt;Stéphane&lt;/firstName&gt;&lt;lastName&gt;Bonacorsi&lt;/lastName&gt;&lt;/author&gt;&lt;author&gt;&lt;firstName&gt;Christiane&lt;/firstName&gt;&lt;lastName&gt;Bouchier&lt;/lastName&gt;&lt;/author&gt;&lt;author&gt;&lt;firstName&gt;Odile&lt;/firstName&gt;&lt;lastName&gt;Bouvet&lt;/lastName&gt;&lt;/author&gt;&lt;author&gt;&lt;firstName&gt;Alexandra&lt;/firstName&gt;&lt;lastName&gt;Calteau&lt;/lastName&gt;&lt;/author&gt;&lt;author&gt;&lt;firstName&gt;Hélène&lt;/firstName&gt;&lt;lastName&gt;Chiapello&lt;/lastName&gt;&lt;/author&gt;&lt;author&gt;&lt;firstName&gt;Olivier&lt;/firstName&gt;&lt;lastName&gt;Clermont&lt;/lastName&gt;&lt;/author&gt;&lt;author&gt;&lt;firstName&gt;Stéphane&lt;/firstName&gt;&lt;lastName&gt;Cruveiller&lt;/lastName&gt;&lt;/author&gt;&lt;author&gt;&lt;firstName&gt;Antoine&lt;/firstName&gt;&lt;lastName&gt;Danchin&lt;/lastName&gt;&lt;/author&gt;&lt;author&gt;&lt;firstName&gt;Médéric&lt;/firstName&gt;&lt;lastName&gt;Diard&lt;/lastName&gt;&lt;/author&gt;&lt;author&gt;&lt;firstName&gt;Carole&lt;/firstName&gt;&lt;lastName&gt;Dossat&lt;/lastName&gt;&lt;/author&gt;&lt;author&gt;&lt;firstName&gt;Meriem&lt;/firstName&gt;&lt;middleNames&gt;El&lt;/middleNames&gt;&lt;lastName&gt;Karoui&lt;/lastName&gt;&lt;/author&gt;&lt;author&gt;&lt;firstName&gt;Eric&lt;/firstName&gt;&lt;lastName&gt;Frapy&lt;/lastName&gt;&lt;/author&gt;&lt;author&gt;&lt;firstName&gt;Louis&lt;/firstName&gt;&lt;lastName&gt;Garry&lt;/lastName&gt;&lt;/author&gt;&lt;author&gt;&lt;firstName&gt;Jean&lt;/firstName&gt;&lt;middleNames&gt;Marc&lt;/middleNames&gt;&lt;lastName&gt;Ghigo&lt;/lastName&gt;&lt;/author&gt;&lt;author&gt;&lt;firstName&gt;Anne&lt;/firstName&gt;&lt;middleNames&gt;Marie&lt;/middleNames&gt;&lt;lastName&gt;Gilles&lt;/lastName&gt;&lt;/author&gt;&lt;author&gt;&lt;firstName&gt;James&lt;/firstName&gt;&lt;lastName&gt;Johnson&lt;/lastName&gt;&lt;/author&gt;&lt;author&gt;&lt;nonDroppingParticle&gt;Le&lt;/nonDroppingParticle&gt;&lt;firstName&gt;Chantal&lt;/firstName&gt;&lt;lastName&gt;Bouguénec&lt;/lastName&gt;&lt;/author&gt;&lt;author&gt;&lt;firstName&gt;Mathilde&lt;/firstName&gt;&lt;lastName&gt;Lescat&lt;/lastName&gt;&lt;/author&gt;&lt;author&gt;&lt;firstName&gt;Sophie&lt;/firstName&gt;&lt;lastName&gt;Mangenot&lt;/lastName&gt;&lt;/author&gt;&lt;author&gt;&lt;firstName&gt;Vanessa&lt;/firstName&gt;&lt;lastName&gt;Martinez-Jéhanne&lt;/lastName&gt;&lt;/author&gt;&lt;author&gt;&lt;firstName&gt;Ivan&lt;/firstName&gt;&lt;lastName&gt;Matic&lt;/lastName&gt;&lt;/author&gt;&lt;author&gt;&lt;firstName&gt;Xavier&lt;/firstName&gt;&lt;lastName&gt;Nassif&lt;/lastName&gt;&lt;/author&gt;&lt;author&gt;&lt;firstName&gt;Sophie&lt;/firstName&gt;&lt;lastName&gt;Oztas&lt;/lastName&gt;&lt;/author&gt;&lt;author&gt;&lt;firstName&gt;Marie&lt;/firstName&gt;&lt;middleNames&gt;Agnès&lt;/middleNames&gt;&lt;lastName&gt;Petit&lt;/lastName&gt;&lt;/author&gt;&lt;author&gt;&lt;firstName&gt;Christophe&lt;/firstName&gt;&lt;lastName&gt;Pichon&lt;/lastName&gt;&lt;/author&gt;&lt;author&gt;&lt;firstName&gt;Zoé&lt;/firstName&gt;&lt;lastName&gt;Rouy&lt;/lastName&gt;&lt;/author&gt;&lt;author&gt;&lt;firstName&gt;Claude&lt;/firstName&gt;&lt;middleNames&gt;Saint&lt;/middleNames&gt;&lt;lastName&gt;Ruf&lt;/lastName&gt;&lt;/author&gt;&lt;author&gt;&lt;firstName&gt;Dominique&lt;/firstName&gt;&lt;lastName&gt;Schneider&lt;/lastName&gt;&lt;/author&gt;&lt;author&gt;&lt;firstName&gt;Jérôme&lt;/firstName&gt;&lt;lastName&gt;Tourret&lt;/lastName&gt;&lt;/author&gt;&lt;author&gt;&lt;firstName&gt;Benoit&lt;/firstName&gt;&lt;lastName&gt;Vacherie&lt;/lastName&gt;&lt;/author&gt;&lt;author&gt;&lt;firstName&gt;David&lt;/firstName&gt;&lt;lastName&gt;Vallenet&lt;/lastName&gt;&lt;/author&gt;&lt;author&gt;&lt;firstName&gt;Claudine&lt;/firstName&gt;&lt;lastName&gt;Médigue&lt;/lastName&gt;&lt;/author&gt;&lt;author&gt;&lt;firstName&gt;Eduardo&lt;/firstName&gt;&lt;middleNames&gt;P C&lt;/middleNames&gt;&lt;lastName&gt;Rocha&lt;/lastName&gt;&lt;/author&gt;&lt;author&gt;&lt;firstName&gt;Erick&lt;/firstName&gt;&lt;lastName&gt;Denamur&lt;/lastName&gt;&lt;/author&gt;&lt;/authors&gt;&lt;/publication&gt;&lt;/publications&gt;&lt;cites&gt;&lt;/cites&gt;&lt;/citation&gt;</w:instrText>
+        <w:instrText xml:space="preserve"> ADDIN PAPERS2_CITATIONS &lt;citation&gt;&lt;uuid&gt;412D9FD1-397E-4CAE-A826-EA19308AD406&lt;/uuid&gt;&lt;priority&gt;19&lt;/priority&gt;&lt;publications&gt;&lt;publication&gt;&lt;volume&gt;190&lt;/volume&gt;&lt;publication_date&gt;99200809301200000000222000&lt;/publication_date&gt;&lt;number&gt;20&lt;/number&gt;&lt;doi&gt;10.1128/JB.00619-08&lt;/doi&gt;&lt;startpage&gt;6881&lt;/startpage&gt;&lt;title&gt;The Pangenome Structure of Escherichia coli: Comparative Genomic Analysis of E. coli Commensal and Pathogenic Isolates&lt;/title&gt;&lt;uuid&gt;80B92658-3848-425C-88A7-1F2CDE14CC6E&lt;/uuid&gt;&lt;subtype&gt;400&lt;/subtype&gt;&lt;endpage&gt;6893&lt;/endpage&gt;&lt;type&gt;400&lt;/type&gt;&lt;url&gt;http://jb.asm.org/cgi/doi/10.1128/JB.00619-08&lt;/url&gt;&lt;bundle&gt;&lt;publication&gt;&lt;title&gt;Journal of Bacteriology&lt;/title&gt;&lt;type&gt;-100&lt;/type&gt;&lt;subtype&gt;-100&lt;/subtype&gt;&lt;uuid&gt;6200C450-3BFD-4BE8-ADAC-11F7EE3F4496&lt;/uuid&gt;&lt;/publication&gt;&lt;/bundle&gt;&lt;authors&gt;&lt;author&gt;&lt;firstName&gt;D&lt;/firstName&gt;&lt;middleNames&gt;A&lt;/middleNames&gt;&lt;lastName&gt;Rasko&lt;/lastName&gt;&lt;/author&gt;&lt;author&gt;&lt;firstName&gt;M&lt;/firstName&gt;&lt;middleNames&gt;J&lt;/middleNames&gt;&lt;lastName&gt;Rosovitz&lt;/lastName&gt;&lt;/author&gt;&lt;author&gt;&lt;firstName&gt;G&lt;/firstName&gt;&lt;middleNames&gt;S A&lt;/middleNames&gt;&lt;lastName&gt;Myers&lt;/lastName&gt;&lt;/author&gt;&lt;author&gt;&lt;firstName&gt;E&lt;/firstName&gt;&lt;middleNames&gt;F&lt;/middleNames&gt;&lt;lastName&gt;Mongodin&lt;/lastName&gt;&lt;/author&gt;&lt;author&gt;&lt;firstName&gt;W&lt;/firstName&gt;&lt;middleNames&gt;F&lt;/middleNames&gt;&lt;lastName&gt;Fricke&lt;/lastName&gt;&lt;/author&gt;&lt;author&gt;&lt;firstName&gt;P&lt;/firstName&gt;&lt;lastName&gt;Gajer&lt;/lastName&gt;&lt;/author&gt;&lt;author&gt;&lt;firstName&gt;J&lt;/firstName&gt;&lt;lastName&gt;Crabtree&lt;/lastName&gt;&lt;/author&gt;&lt;author&gt;&lt;firstName&gt;M&lt;/firstName&gt;&lt;lastName&gt;Sebaihia&lt;/lastName&gt;&lt;/author&gt;&lt;author&gt;&lt;firstName&gt;N&lt;/firstName&gt;&lt;middleNames&gt;R&lt;/middleNames&gt;&lt;lastName&gt;Thomson&lt;/lastName&gt;&lt;/author&gt;&lt;author&gt;&lt;firstName&gt;R&lt;/firstName&gt;&lt;lastName&gt;Chaudhuri&lt;/lastName&gt;&lt;/author&gt;&lt;author&gt;&lt;firstName&gt;I&lt;/firstName&gt;&lt;middleNames&gt;R&lt;/middleNames&gt;&lt;lastName&gt;Henderson&lt;/lastName&gt;&lt;/author&gt;&lt;author&gt;&lt;firstName&gt;V&lt;/firstName&gt;&lt;lastName&gt;Sperandio&lt;/lastName&gt;&lt;/author&gt;&lt;author&gt;&lt;firstName&gt;J&lt;/firstName&gt;&lt;lastName&gt;Ravel&lt;/lastName&gt;&lt;/author&gt;&lt;/authors&gt;&lt;/publication&gt;&lt;publication&gt;&lt;uuid&gt;BA89F8BA-8A7D-43C3-B64C-B4E6658510FA&lt;/uuid&gt;&lt;volume&gt;5&lt;/volume&gt;&lt;accepted_date&gt;99200812161200000000222000&lt;/accepted_date&gt;&lt;doi&gt;10.1371/journal.pgen.1000344&lt;/doi&gt;&lt;startpage&gt;e1000344&lt;/startpage&gt;&lt;publication_date&gt;99200901001200000000220000&lt;/publication_date&gt;&lt;url&gt;http://eutils.ncbi.nlm.nih.gov/entrez/eutils/elink.fcgi?dbfrom=pubmed&amp;amp;id=19165319&amp;amp;retmode=ref&amp;amp;cmd=prlinks&lt;/url&gt;&lt;type&gt;400&lt;/type&gt;&lt;title&gt;Organised genome dynamics in the Escherichia coli species results in highly diverse adaptive paths.&lt;/title&gt;&lt;location&gt;200,9,48.8464951,2.3548829&lt;/location&gt;&lt;submission_date&gt;99200809021200000000222000&lt;/submission_date&gt;&lt;number&gt;1&lt;/number&gt;&lt;institution&gt;Atelier de BioInformatique, Université Pierre et Marie Curie--Paris 6, Paris, France.&lt;/institution&gt;&lt;subtype&gt;400&lt;/subtype&gt;&lt;bundle&gt;&lt;publication&gt;&lt;publisher&gt;Public Library of Science&lt;/publisher&gt;&lt;title&gt;PLoS genetics&lt;/title&gt;&lt;type&gt;-100&lt;/type&gt;&lt;subtype&gt;-100&lt;/subtype&gt;&lt;uuid&gt;43496985-000D-4D4D-B5B1-3040EB14DE65&lt;/uuid&gt;&lt;/publication&gt;&lt;/bundle&gt;&lt;authors&gt;&lt;author&gt;&lt;firstName&gt;Marie&lt;/firstName&gt;&lt;lastName&gt;Touchon&lt;/lastName&gt;&lt;/author&gt;&lt;author&gt;&lt;firstName&gt;Claire&lt;/firstName&gt;&lt;lastName&gt;Hoede&lt;/lastName&gt;&lt;/author&gt;&lt;author&gt;&lt;firstName&gt;Olivier&lt;/firstName&gt;&lt;lastName&gt;Tenaillon&lt;/lastName&gt;&lt;/author&gt;&lt;author&gt;&lt;firstName&gt;Valérie&lt;/firstName&gt;&lt;lastName&gt;Barbe&lt;/lastName&gt;&lt;/author&gt;&lt;author&gt;&lt;firstName&gt;Simon&lt;/firstName&gt;&lt;lastName&gt;Baeriswyl&lt;/lastName&gt;&lt;/author&gt;&lt;author&gt;&lt;firstName&gt;Philippe&lt;/firstName&gt;&lt;lastName&gt;Bidet&lt;/lastName&gt;&lt;/author&gt;&lt;author&gt;&lt;firstName&gt;Edouard&lt;/firstName&gt;&lt;lastName&gt;Bingen&lt;/lastName&gt;&lt;/author&gt;&lt;author&gt;&lt;firstName&gt;Stéphane&lt;/firstName&gt;&lt;lastName&gt;Bonacorsi&lt;/lastName&gt;&lt;/author&gt;&lt;author&gt;&lt;firstName&gt;Christiane&lt;/firstName&gt;&lt;lastName&gt;Bouchier&lt;/lastName&gt;&lt;/author&gt;&lt;author&gt;&lt;firstName&gt;Odile&lt;/firstName&gt;&lt;lastName&gt;Bouvet&lt;/lastName&gt;&lt;/author&gt;&lt;author&gt;&lt;firstName&gt;Alexandra&lt;/firstName&gt;&lt;lastName&gt;Calteau&lt;/lastName&gt;&lt;/author&gt;&lt;author&gt;&lt;firstName&gt;Hélène&lt;/firstName&gt;&lt;lastName&gt;Chiapello&lt;/lastName&gt;&lt;/author&gt;&lt;author&gt;&lt;firstName&gt;Olivier&lt;/firstName&gt;&lt;lastName&gt;Clermont&lt;/lastName&gt;&lt;/author&gt;&lt;author&gt;&lt;firstName&gt;Stéphane&lt;/firstName&gt;&lt;lastName&gt;Cruveiller&lt;/lastName&gt;&lt;/author&gt;&lt;author&gt;&lt;firstName&gt;Antoine&lt;/firstName&gt;&lt;lastName&gt;Danchin&lt;/lastName&gt;&lt;/author&gt;&lt;author&gt;&lt;firstName&gt;Médéric&lt;/firstName&gt;&lt;lastName&gt;Diard&lt;/lastName&gt;&lt;/author&gt;&lt;author&gt;&lt;firstName&gt;Carole&lt;/firstName&gt;&lt;lastName&gt;Dossat&lt;/lastName&gt;&lt;/author&gt;&lt;author&gt;&lt;firstName&gt;Meriem&lt;/firstName&gt;&lt;middleNames&gt;El&lt;/middleNames&gt;&lt;lastName&gt;Karoui&lt;/lastName&gt;&lt;/author&gt;&lt;author&gt;&lt;firstName&gt;Eric&lt;/firstName&gt;&lt;lastName&gt;Frapy&lt;/lastName&gt;&lt;/author&gt;&lt;author&gt;&lt;firstName&gt;Louis&lt;/firstName&gt;&lt;lastName&gt;Garry&lt;/lastName&gt;&lt;/author&gt;&lt;author&gt;&lt;firstName&gt;Jean&lt;/firstName&gt;&lt;middleNames&gt;Marc&lt;/middleNames&gt;&lt;lastName&gt;Ghigo&lt;/lastName&gt;&lt;/author&gt;&lt;author&gt;&lt;firstName&gt;Anne&lt;/firstName&gt;&lt;middleNames&gt;Marie&lt;/middleNames&gt;&lt;lastName&gt;Gilles&lt;/lastName&gt;&lt;/author&gt;&lt;author&gt;&lt;firstName&gt;James&lt;/firstName&gt;&lt;lastName&gt;Johnson&lt;/lastName&gt;&lt;/author&gt;&lt;author&gt;&lt;nonDroppingParticle&gt;Le&lt;/nonDroppingParticle&gt;&lt;firstName&gt;Chantal&lt;/firstName&gt;&lt;lastName&gt;Bouguénec&lt;/lastName&gt;&lt;/author&gt;&lt;author&gt;&lt;firstName&gt;Mathilde&lt;/firstName&gt;&lt;lastName&gt;Lescat&lt;/lastName&gt;&lt;/author&gt;&lt;author&gt;&lt;firstName&gt;Sophie&lt;/firstName&gt;&lt;lastName&gt;Mangenot&lt;/lastName&gt;&lt;/author&gt;&lt;author&gt;&lt;firstName&gt;Vanessa&lt;/firstName&gt;&lt;lastName&gt;Martinez-Jéhanne&lt;/lastName&gt;&lt;/author&gt;&lt;author&gt;&lt;firstName&gt;Ivan&lt;/firstName&gt;&lt;lastName&gt;Matic&lt;/lastName&gt;&lt;/author&gt;&lt;author&gt;&lt;firstName&gt;Xavier&lt;/firstName&gt;&lt;lastName&gt;Nassif&lt;/lastName&gt;&lt;/author&gt;&lt;author&gt;&lt;firstName&gt;Sophie&lt;/firstName&gt;&lt;lastName&gt;Oztas&lt;/lastName&gt;&lt;/author&gt;&lt;author&gt;&lt;firstName&gt;Marie&lt;/firstName&gt;&lt;middleNames&gt;Agnès&lt;/middleNames&gt;&lt;lastName&gt;Petit&lt;/lastName&gt;&lt;/author&gt;&lt;author&gt;&lt;firstName&gt;Christophe&lt;/firstName&gt;&lt;lastName&gt;Pichon&lt;/lastName&gt;&lt;/author&gt;&lt;author&gt;&lt;firstName&gt;Zoé&lt;/firstName&gt;&lt;lastName&gt;Rouy&lt;/lastName&gt;&lt;/author&gt;&lt;author&gt;&lt;firstName&gt;Claude&lt;/firstName&gt;&lt;middleNames&gt;Saint&lt;/middleNames&gt;&lt;lastName&gt;Ruf&lt;/lastName&gt;&lt;/author&gt;&lt;author&gt;&lt;firstName&gt;Dominique&lt;/firstName&gt;&lt;lastName&gt;Schneider&lt;/lastName&gt;&lt;/author&gt;&lt;author&gt;&lt;firstName&gt;Jérôme&lt;/firstName&gt;&lt;lastName&gt;Tourret&lt;/lastName&gt;&lt;/author&gt;&lt;author&gt;&lt;firstName&gt;Benoit&lt;/firstName&gt;&lt;lastName&gt;Vacherie&lt;/lastName&gt;&lt;/author&gt;&lt;author&gt;&lt;firstName&gt;David&lt;/firstName&gt;&lt;lastName&gt;Vallenet&lt;/lastName&gt;&lt;/author&gt;&lt;author&gt;&lt;firstName&gt;Claudine&lt;/firstName&gt;&lt;lastName&gt;Médigue&lt;/lastName&gt;&lt;/author&gt;&lt;author&gt;&lt;firstName&gt;Eduardo&lt;/firstName&gt;&lt;middleNames&gt;P C&lt;/middleNames&gt;&lt;lastName&gt;Rocha&lt;/lastName&gt;&lt;/author&gt;&lt;author&gt;&lt;firstName&gt;Erick&lt;/firstName&gt;&lt;lastName&gt;Denamur&lt;/lastName&gt;&lt;/author&gt;&lt;/authors&gt;&lt;/publication&gt;&lt;/publications&gt;&lt;cites&gt;&lt;/cites&gt;&lt;/citation&gt;</w:instrText>
       </w:r>
       <w:r>
         <w:rPr>
@@ -2739,7 +2746,7 @@
           <w:rFonts w:ascii="Arial" w:hAnsi="Arial"/>
           <w:sz w:val="22"/>
         </w:rPr>
-        <w:instrText xml:space="preserve"> ADDIN PAPERS2_CITATIONS &lt;citation&gt;&lt;uuid&gt;A7C4A1CB-10FB-433C-97EF-878867071960&lt;/uuid&gt;&lt;priority&gt;19&lt;/priority&gt;&lt;publications&gt;&lt;publication&gt;&lt;uuid&gt;8AE33588-080E-4697-96EB-53CAE61C28A3&lt;/uuid&gt;&lt;volume&gt;103&lt;/volume&gt;&lt;doi&gt;10.1073/pnas.0603038103&lt;/doi&gt;&lt;startpage&gt;12879&lt;/startpage&gt;&lt;publication_date&gt;99200608221200000000222000&lt;/publication_date&gt;&lt;url&gt;http://eutils.ncbi.nlm.nih.gov/entrez/eutils/elink.fcgi?dbfrom=pubmed&amp;amp;id=16912116&amp;amp;retmode=ref&amp;amp;cmd=prlinks&lt;/url&gt;&lt;type&gt;400&lt;/type&gt;&lt;title&gt;How to become a uropathogen: comparative genomic analysis of extraintestinal pathogenic Escherichia coli strains.&lt;/title&gt;&lt;location&gt;200,8,51.5589500,9.9523300&lt;/location&gt;&lt;institution&gt;Göttingen Genomics Laboratory, Institute of Microbiology and Genetics, Georg-August-Universität Göttingen, Grisebachstrasse 8, 37077 Göttingen, Germany.&lt;/institution&gt;&lt;number&gt;34&lt;/number&gt;&lt;subtype&gt;400&lt;/subtype&gt;&lt;endpage&gt;12884&lt;/endpage&gt;&lt;bundle&gt;&lt;publication&gt;&lt;url&gt;http://www.pnas.org/&lt;/url&gt;&lt;title&gt;Proceedings of the National Academy of Sciences of the United States of America&lt;/title&gt;&lt;type&gt;-100&lt;/type&gt;&lt;subtype&gt;-100&lt;/subtype&gt;&lt;uuid&gt;B5456D79-E857-4347-A7F7-CE5E55A02085&lt;/uuid&gt;&lt;/publication&gt;&lt;/bundle&gt;&lt;authors&gt;&lt;author&gt;&lt;firstName&gt;Elzbieta&lt;/firstName&gt;&lt;lastName&gt;Brzuszkiewicz&lt;/lastName&gt;&lt;/author&gt;&lt;author&gt;&lt;firstName&gt;Holger&lt;/firstName&gt;&lt;lastName&gt;Brüggemann&lt;/lastName&gt;&lt;/author&gt;&lt;author&gt;&lt;firstName&gt;Heiko&lt;/firstName&gt;&lt;lastName&gt;Liesegang&lt;/lastName&gt;&lt;/author&gt;&lt;author&gt;&lt;firstName&gt;Melanie&lt;/firstName&gt;&lt;lastName&gt;Emmerth&lt;/lastName&gt;&lt;/author&gt;&lt;author&gt;&lt;firstName&gt;Tobias&lt;/firstName&gt;&lt;lastName&gt;Olschläger&lt;/lastName&gt;&lt;/author&gt;&lt;author&gt;&lt;firstName&gt;Gábor&lt;/firstName&gt;&lt;lastName&gt;Nagy&lt;/lastName&gt;&lt;/author&gt;&lt;author&gt;&lt;firstName&gt;Kaj&lt;/firstName&gt;&lt;lastName&gt;Albermann&lt;/lastName&gt;&lt;/author&gt;&lt;author&gt;&lt;firstName&gt;Christian&lt;/firstName&gt;&lt;lastName&gt;Wagner&lt;/lastName&gt;&lt;/author&gt;&lt;author&gt;&lt;firstName&gt;Carmen&lt;/firstName&gt;&lt;lastName&gt;Buchrieser&lt;/lastName&gt;&lt;/author&gt;&lt;author&gt;&lt;firstName&gt;Levente&lt;/firstName&gt;&lt;lastName&gt;Emődy&lt;/lastName&gt;&lt;/author&gt;&lt;author&gt;&lt;firstName&gt;Gerhard&lt;/firstName&gt;&lt;lastName&gt;Gottschalk&lt;/lastName&gt;&lt;/author&gt;&lt;author&gt;&lt;firstName&gt;Jörg&lt;/firstName&gt;&lt;lastName&gt;Hacker&lt;/lastName&gt;&lt;/author&gt;&lt;author&gt;&lt;firstName&gt;Ulrich&lt;/firstName&gt;&lt;lastName&gt;Dobrindt&lt;/lastName&gt;&lt;/author&gt;&lt;/authors&gt;&lt;/publication&gt;&lt;/publications&gt;&lt;cites&gt;&lt;/cites&gt;&lt;/citation&gt;</w:instrText>
+        <w:instrText xml:space="preserve"> ADDIN PAPERS2_CITATIONS &lt;citation&gt;&lt;uuid&gt;A7C4A1CB-10FB-433C-97EF-878867071960&lt;/uuid&gt;&lt;priority&gt;20&lt;/priority&gt;&lt;publications&gt;&lt;publication&gt;&lt;uuid&gt;8AE33588-080E-4697-96EB-53CAE61C28A3&lt;/uuid&gt;&lt;volume&gt;103&lt;/volume&gt;&lt;doi&gt;10.1073/pnas.0603038103&lt;/doi&gt;&lt;startpage&gt;12879&lt;/startpage&gt;&lt;publication_date&gt;99200608221200000000222000&lt;/publication_date&gt;&lt;url&gt;http://eutils.ncbi.nlm.nih.gov/entrez/eutils/elink.fcgi?dbfrom=pubmed&amp;amp;id=16912116&amp;amp;retmode=ref&amp;amp;cmd=prlinks&lt;/url&gt;&lt;type&gt;400&lt;/type&gt;&lt;title&gt;How to become a uropathogen: comparative genomic analysis of extraintestinal pathogenic Escherichia coli strains.&lt;/title&gt;&lt;location&gt;200,8,51.5589500,9.9523300&lt;/location&gt;&lt;institution&gt;Göttingen Genomics Laboratory, Institute of Microbiology and Genetics, Georg-August-Universität Göttingen, Grisebachstrasse 8, 37077 Göttingen, Germany.&lt;/institution&gt;&lt;number&gt;34&lt;/number&gt;&lt;subtype&gt;400&lt;/subtype&gt;&lt;endpage&gt;12884&lt;/endpage&gt;&lt;bundle&gt;&lt;publication&gt;&lt;url&gt;http://www.pnas.org/&lt;/url&gt;&lt;title&gt;Proceedings of the National Academy of Sciences of the United States of America&lt;/title&gt;&lt;type&gt;-100&lt;/type&gt;&lt;subtype&gt;-100&lt;/subtype&gt;&lt;uuid&gt;B5456D79-E857-4347-A7F7-CE5E55A02085&lt;/uuid&gt;&lt;/publication&gt;&lt;/bundle&gt;&lt;authors&gt;&lt;author&gt;&lt;firstName&gt;Elzbieta&lt;/firstName&gt;&lt;lastName&gt;Brzuszkiewicz&lt;/lastName&gt;&lt;/author&gt;&lt;author&gt;&lt;firstName&gt;Holger&lt;/firstName&gt;&lt;lastName&gt;Brüggemann&lt;/lastName&gt;&lt;/author&gt;&lt;author&gt;&lt;firstName&gt;Heiko&lt;/firstName&gt;&lt;lastName&gt;Liesegang&lt;/lastName&gt;&lt;/author&gt;&lt;author&gt;&lt;firstName&gt;Melanie&lt;/firstName&gt;&lt;lastName&gt;Emmerth&lt;/lastName&gt;&lt;/author&gt;&lt;author&gt;&lt;firstName&gt;Tobias&lt;/firstName&gt;&lt;lastName&gt;Olschläger&lt;/lastName&gt;&lt;/author&gt;&lt;author&gt;&lt;firstName&gt;Gábor&lt;/firstName&gt;&lt;lastName&gt;Nagy&lt;/lastName&gt;&lt;/author&gt;&lt;author&gt;&lt;firstName&gt;Kaj&lt;/firstName&gt;&lt;lastName&gt;Albermann&lt;/lastName&gt;&lt;/author&gt;&lt;author&gt;&lt;firstName&gt;Christian&lt;/firstName&gt;&lt;lastName&gt;Wagner&lt;/lastName&gt;&lt;/author&gt;&lt;author&gt;&lt;firstName&gt;Carmen&lt;/firstName&gt;&lt;lastName&gt;Buchrieser&lt;/lastName&gt;&lt;/author&gt;&lt;author&gt;&lt;firstName&gt;Levente&lt;/firstName&gt;&lt;lastName&gt;Emődy&lt;/lastName&gt;&lt;/author&gt;&lt;author&gt;&lt;firstName&gt;Gerhard&lt;/firstName&gt;&lt;lastName&gt;Gottschalk&lt;/lastName&gt;&lt;/author&gt;&lt;author&gt;&lt;firstName&gt;Jörg&lt;/firstName&gt;&lt;lastName&gt;Hacker&lt;/lastName&gt;&lt;/author&gt;&lt;author&gt;&lt;firstName&gt;Ulrich&lt;/firstName&gt;&lt;lastName&gt;Dobrindt&lt;/lastName&gt;&lt;/author&gt;&lt;/authors&gt;&lt;/publication&gt;&lt;/publications&gt;&lt;cites&gt;&lt;/cites&gt;&lt;/citation&gt;</w:instrText>
       </w:r>
       <w:r>
         <w:rPr>
@@ -2788,7 +2795,7 @@
           <w:rFonts w:ascii="Arial" w:hAnsi="Arial"/>
           <w:sz w:val="22"/>
         </w:rPr>
-        <w:instrText xml:space="preserve"> ADDIN PAPERS2_CITATIONS &lt;citation&gt;&lt;uuid&gt;A98EFAA4-6B6F-4360-8DFB-E9A0D19CF9DB&lt;/uuid&gt;&lt;priority&gt;20&lt;/priority&gt;&lt;publications&gt;&lt;publication&gt;&lt;uuid&gt;7C7682F5-D39F-43DD-A9EA-314011F62B4C&lt;/uuid&gt;&lt;volume&gt;99&lt;/volume&gt;&lt;doi&gt;10.1073/pnas.252529799&lt;/doi&gt;&lt;startpage&gt;17020&lt;/startpage&gt;&lt;publication_date&gt;99200212241200000000222000&lt;/publication_date&gt;&lt;url&gt;http://eutils.ncbi.nlm.nih.gov/entrez/eutils/elink.fcgi?dbfrom=pubmed&amp;amp;id=12471157&amp;amp;retmode=ref&amp;amp;cmd=prlinks&lt;/url&gt;&lt;type&gt;400&lt;/type&gt;&lt;title&gt;Extensive mosaic structure revealed by the complete genome sequence of uropathogenic Escherichia coli.&lt;/title&gt;&lt;location&gt;200,9,43.0721318,-89.3977515&lt;/location&gt;&lt;institution&gt;Department of Medical Microbiology and Immunology, Laboratory of Genetics, Genome Center of Wisconsin, and Animal Health and Biological Sciences, University of Wisconsin, Madison, WI 53706, USA.&lt;/institution&gt;&lt;number&gt;26&lt;/number&gt;&lt;subtype&gt;400&lt;/subtype&gt;&lt;endpage&gt;17024&lt;/endpage&gt;&lt;bundle&gt;&lt;publication&gt;&lt;url&gt;http://www.pnas.org/&lt;/url&gt;&lt;title&gt;Proceedings of the National Academy of Sciences of the United States of America&lt;/title&gt;&lt;type&gt;-100&lt;/type&gt;&lt;subtype&gt;-100&lt;/subtype&gt;&lt;uuid&gt;B5456D79-E857-4347-A7F7-CE5E55A02085&lt;/uuid&gt;&lt;/publication&gt;&lt;/bundle&gt;&lt;authors&gt;&lt;author&gt;&lt;firstName&gt;R&lt;/firstName&gt;&lt;middleNames&gt;A&lt;/middleNames&gt;&lt;lastName&gt;Welch&lt;/lastName&gt;&lt;/author&gt;&lt;author&gt;&lt;firstName&gt;V&lt;/firstName&gt;&lt;lastName&gt;Burland&lt;/lastName&gt;&lt;/author&gt;&lt;author&gt;&lt;firstName&gt;G&lt;/firstName&gt;&lt;lastName&gt;Plunkett&lt;/lastName&gt;&lt;/author&gt;&lt;author&gt;&lt;firstName&gt;P&lt;/firstName&gt;&lt;lastName&gt;Redford&lt;/lastName&gt;&lt;/author&gt;&lt;author&gt;&lt;firstName&gt;P&lt;/firstName&gt;&lt;lastName&gt;Roesch&lt;/lastName&gt;&lt;/author&gt;&lt;author&gt;&lt;firstName&gt;D&lt;/firstName&gt;&lt;lastName&gt;Rasko&lt;/lastName&gt;&lt;/author&gt;&lt;author&gt;&lt;firstName&gt;E&lt;/firstName&gt;&lt;middleNames&gt;L&lt;/middleNames&gt;&lt;lastName&gt;Buckles&lt;/lastName&gt;&lt;/author&gt;&lt;author&gt;&lt;firstName&gt;S-R&lt;/firstName&gt;&lt;lastName&gt;Liou&lt;/lastName&gt;&lt;/author&gt;&lt;author&gt;&lt;firstName&gt;A&lt;/firstName&gt;&lt;lastName&gt;Boutin&lt;/lastName&gt;&lt;/author&gt;&lt;author&gt;&lt;firstName&gt;J&lt;/firstName&gt;&lt;lastName&gt;Hackett&lt;/lastName&gt;&lt;/author&gt;&lt;author&gt;&lt;firstName&gt;D&lt;/firstName&gt;&lt;lastName&gt;Stroud&lt;/lastName&gt;&lt;/author&gt;&lt;author&gt;&lt;firstName&gt;G&lt;/firstName&gt;&lt;middleNames&gt;F&lt;/middleNames&gt;&lt;lastName&gt;Mayhew&lt;/lastName&gt;&lt;/author&gt;&lt;author&gt;&lt;firstName&gt;D&lt;/firstName&gt;&lt;middleNames&gt;J&lt;/middleNames&gt;&lt;lastName&gt;Rose&lt;/lastName&gt;&lt;/author&gt;&lt;author&gt;&lt;firstName&gt;S&lt;/firstName&gt;&lt;lastName&gt;Zhou&lt;/lastName&gt;&lt;/author&gt;&lt;author&gt;&lt;firstName&gt;D&lt;/firstName&gt;&lt;middleNames&gt;C&lt;/middleNames&gt;&lt;lastName&gt;Schwartz&lt;/lastName&gt;&lt;/author&gt;&lt;author&gt;&lt;firstName&gt;N&lt;/firstName&gt;&lt;middleNames&gt;T&lt;/middleNames&gt;&lt;lastName&gt;Perna&lt;/lastName&gt;&lt;/author&gt;&lt;author&gt;&lt;firstName&gt;H&lt;/firstName&gt;&lt;middleNames&gt;L T&lt;/middleNames&gt;&lt;lastName&gt;Mobley&lt;/lastName&gt;&lt;/author&gt;&lt;author&gt;&lt;firstName&gt;M&lt;/firstName&gt;&lt;middleNames&gt;S&lt;/middleNames&gt;&lt;lastName&gt;Donnenberg&lt;/lastName&gt;&lt;/author&gt;&lt;author&gt;&lt;firstName&gt;F&lt;/firstName&gt;&lt;middleNames&gt;R&lt;/middleNames&gt;&lt;lastName&gt;Blattner&lt;/lastName&gt;&lt;/author&gt;&lt;/authors&gt;&lt;/publication&gt;&lt;/publications&gt;&lt;cites&gt;&lt;/cites&gt;&lt;/citation&gt;</w:instrText>
+        <w:instrText xml:space="preserve"> ADDIN PAPERS2_CITATIONS &lt;citation&gt;&lt;uuid&gt;A98EFAA4-6B6F-4360-8DFB-E9A0D19CF9DB&lt;/uuid&gt;&lt;priority&gt;21&lt;/priority&gt;&lt;publications&gt;&lt;publication&gt;&lt;uuid&gt;7C7682F5-D39F-43DD-A9EA-314011F62B4C&lt;/uuid&gt;&lt;volume&gt;99&lt;/volume&gt;&lt;doi&gt;10.1073/pnas.252529799&lt;/doi&gt;&lt;startpage&gt;17020&lt;/startpage&gt;&lt;publication_date&gt;99200212241200000000222000&lt;/publication_date&gt;&lt;url&gt;http://eutils.ncbi.nlm.nih.gov/entrez/eutils/elink.fcgi?dbfrom=pubmed&amp;amp;id=12471157&amp;amp;retmode=ref&amp;amp;cmd=prlinks&lt;/url&gt;&lt;type&gt;400&lt;/type&gt;&lt;title&gt;Extensive mosaic structure revealed by the complete genome sequence of uropathogenic Escherichia coli.&lt;/title&gt;&lt;location&gt;200,9,43.0721318,-89.3977515&lt;/location&gt;&lt;institution&gt;Department of Medical Microbiology and Immunology, Laboratory of Genetics, Genome Center of Wisconsin, and Animal Health and Biological Sciences, University of Wisconsin, Madison, WI 53706, USA.&lt;/institution&gt;&lt;number&gt;26&lt;/number&gt;&lt;subtype&gt;400&lt;/subtype&gt;&lt;endpage&gt;17024&lt;/endpage&gt;&lt;bundle&gt;&lt;publication&gt;&lt;url&gt;http://www.pnas.org/&lt;/url&gt;&lt;title&gt;Proceedings of the National Academy of Sciences of the United States of America&lt;/title&gt;&lt;type&gt;-100&lt;/type&gt;&lt;subtype&gt;-100&lt;/subtype&gt;&lt;uuid&gt;B5456D79-E857-4347-A7F7-CE5E55A02085&lt;/uuid&gt;&lt;/publication&gt;&lt;/bundle&gt;&lt;authors&gt;&lt;author&gt;&lt;firstName&gt;R&lt;/firstName&gt;&lt;middleNames&gt;A&lt;/middleNames&gt;&lt;lastName&gt;Welch&lt;/lastName&gt;&lt;/author&gt;&lt;author&gt;&lt;firstName&gt;V&lt;/firstName&gt;&lt;lastName&gt;Burland&lt;/lastName&gt;&lt;/author&gt;&lt;author&gt;&lt;firstName&gt;G&lt;/firstName&gt;&lt;lastName&gt;Plunkett&lt;/lastName&gt;&lt;/author&gt;&lt;author&gt;&lt;firstName&gt;P&lt;/firstName&gt;&lt;lastName&gt;Redford&lt;/lastName&gt;&lt;/author&gt;&lt;author&gt;&lt;firstName&gt;P&lt;/firstName&gt;&lt;lastName&gt;Roesch&lt;/lastName&gt;&lt;/author&gt;&lt;author&gt;&lt;firstName&gt;D&lt;/firstName&gt;&lt;lastName&gt;Rasko&lt;/lastName&gt;&lt;/author&gt;&lt;author&gt;&lt;firstName&gt;E&lt;/firstName&gt;&lt;middleNames&gt;L&lt;/middleNames&gt;&lt;lastName&gt;Buckles&lt;/lastName&gt;&lt;/author&gt;&lt;author&gt;&lt;firstName&gt;S-R&lt;/firstName&gt;&lt;lastName&gt;Liou&lt;/lastName&gt;&lt;/author&gt;&lt;author&gt;&lt;firstName&gt;A&lt;/firstName&gt;&lt;lastName&gt;Boutin&lt;/lastName&gt;&lt;/author&gt;&lt;author&gt;&lt;firstName&gt;J&lt;/firstName&gt;&lt;lastName&gt;Hackett&lt;/lastName&gt;&lt;/author&gt;&lt;author&gt;&lt;firstName&gt;D&lt;/firstName&gt;&lt;lastName&gt;Stroud&lt;/lastName&gt;&lt;/author&gt;&lt;author&gt;&lt;firstName&gt;G&lt;/firstName&gt;&lt;middleNames&gt;F&lt;/middleNames&gt;&lt;lastName&gt;Mayhew&lt;/lastName&gt;&lt;/author&gt;&lt;author&gt;&lt;firstName&gt;D&lt;/firstName&gt;&lt;middleNames&gt;J&lt;/middleNames&gt;&lt;lastName&gt;Rose&lt;/lastName&gt;&lt;/author&gt;&lt;author&gt;&lt;firstName&gt;S&lt;/firstName&gt;&lt;lastName&gt;Zhou&lt;/lastName&gt;&lt;/author&gt;&lt;author&gt;&lt;firstName&gt;D&lt;/firstName&gt;&lt;middleNames&gt;C&lt;/middleNames&gt;&lt;lastName&gt;Schwartz&lt;/lastName&gt;&lt;/author&gt;&lt;author&gt;&lt;firstName&gt;N&lt;/firstName&gt;&lt;middleNames&gt;T&lt;/middleNames&gt;&lt;lastName&gt;Perna&lt;/lastName&gt;&lt;/author&gt;&lt;author&gt;&lt;firstName&gt;H&lt;/firstName&gt;&lt;middleNames&gt;L T&lt;/middleNames&gt;&lt;lastName&gt;Mobley&lt;/lastName&gt;&lt;/author&gt;&lt;author&gt;&lt;firstName&gt;M&lt;/firstName&gt;&lt;middleNames&gt;S&lt;/middleNames&gt;&lt;lastName&gt;Donnenberg&lt;/lastName&gt;&lt;/author&gt;&lt;author&gt;&lt;firstName&gt;F&lt;/firstName&gt;&lt;middleNames&gt;R&lt;/middleNames&gt;&lt;lastName&gt;Blattner&lt;/lastName&gt;&lt;/author&gt;&lt;/authors&gt;&lt;/publication&gt;&lt;/publications&gt;&lt;cites&gt;&lt;/cites&gt;&lt;/citation&gt;</w:instrText>
       </w:r>
       <w:r>
         <w:rPr>
@@ -2830,7 +2837,7 @@
           <w:rFonts w:ascii="Arial" w:hAnsi="Arial"/>
           <w:sz w:val="22"/>
         </w:rPr>
-        <w:instrText xml:space="preserve"> ADDIN PAPERS2_CITATIONS &lt;citation&gt;&lt;uuid&gt;9209551E-18E8-4849-B605-D501368949F1&lt;/uuid&gt;&lt;priority&gt;21&lt;/priority&gt;&lt;publications&gt;&lt;publication&gt;&lt;volume&gt;103&lt;/volume&gt;&lt;publication_date&gt;99200600001200000000200000&lt;/publication_date&gt;&lt;number&gt;15&lt;/number&gt;&lt;startpage&gt;5977&lt;/startpage&gt;&lt;title&gt;Identification of genes subject to positive selection in uropathogenic strains of Escherichia coli: a comparative genomics approach&lt;/title&gt;&lt;uuid&gt;C7940428-8EC0-490E-8C5C-BEC85B0BB6A3&lt;/uuid&gt;&lt;subtype&gt;400&lt;/subtype&gt;&lt;publisher&gt;National Acad Sciences&lt;/publisher&gt;&lt;type&gt;400&lt;/type&gt;&lt;endpage&gt;5982&lt;/endpage&gt;&lt;url&gt;http://www.pnas.org/content/103/15/5977.short&lt;/url&gt;&lt;bundle&gt;&lt;publication&gt;&lt;url&gt;http://www.pnas.org/&lt;/url&gt;&lt;title&gt;Proceedings of the National Academy of Sciences of the United States of America&lt;/title&gt;&lt;type&gt;-100&lt;/type&gt;&lt;subtype&gt;-100&lt;/subtype&gt;&lt;uuid&gt;B5456D79-E857-4347-A7F7-CE5E55A02085&lt;/uuid&gt;&lt;/publication&gt;&lt;/bundle&gt;&lt;authors&gt;&lt;author&gt;&lt;firstName&gt;S&lt;/firstName&gt;&lt;middleNames&gt;L&lt;/middleNames&gt;&lt;lastName&gt;Chen&lt;/lastName&gt;&lt;/author&gt;&lt;author&gt;&lt;firstName&gt;C&lt;/firstName&gt;&lt;middleNames&gt;S&lt;/middleNames&gt;&lt;lastName&gt;Hung&lt;/lastName&gt;&lt;/author&gt;&lt;author&gt;&lt;firstName&gt;J&lt;/firstName&gt;&lt;lastName&gt;Xu&lt;/lastName&gt;&lt;/author&gt;&lt;author&gt;&lt;firstName&gt;C&lt;/firstName&gt;&lt;middleNames&gt;S&lt;/middleNames&gt;&lt;lastName&gt;Reigstad&lt;/lastName&gt;&lt;/author&gt;&lt;author&gt;&lt;firstName&gt;V&lt;/firstName&gt;&lt;lastName&gt;Magrini&lt;/lastName&gt;&lt;/author&gt;&lt;author&gt;&lt;firstName&gt;A&lt;/firstName&gt;&lt;lastName&gt;Sabo&lt;/lastName&gt;&lt;/author&gt;&lt;author&gt;&lt;firstName&gt;D&lt;/firstName&gt;&lt;lastName&gt;Blasiar&lt;/lastName&gt;&lt;/author&gt;&lt;author&gt;&lt;firstName&gt;T&lt;/firstName&gt;&lt;lastName&gt;Bieri&lt;/lastName&gt;&lt;/author&gt;&lt;author&gt;&lt;firstName&gt;R&lt;/firstName&gt;&lt;middleNames&gt;R&lt;/middleNames&gt;&lt;lastName&gt;Meyer&lt;/lastName&gt;&lt;/author&gt;&lt;author&gt;&lt;firstName&gt;P&lt;/firstName&gt;&lt;lastName&gt;Ozersky&lt;/lastName&gt;&lt;/author&gt;&lt;/authors&gt;&lt;/publication&gt;&lt;/publications&gt;&lt;cites&gt;&lt;/cites&gt;&lt;/citation&gt;</w:instrText>
+        <w:instrText xml:space="preserve"> ADDIN PAPERS2_CITATIONS &lt;citation&gt;&lt;uuid&gt;9209551E-18E8-4849-B605-D501368949F1&lt;/uuid&gt;&lt;priority&gt;22&lt;/priority&gt;&lt;publications&gt;&lt;publication&gt;&lt;volume&gt;103&lt;/volume&gt;&lt;publication_date&gt;99200600001200000000200000&lt;/publication_date&gt;&lt;number&gt;15&lt;/number&gt;&lt;startpage&gt;5977&lt;/startpage&gt;&lt;title&gt;Identification of genes subject to positive selection in uropathogenic strains of Escherichia coli: a comparative genomics approach&lt;/title&gt;&lt;uuid&gt;C7940428-8EC0-490E-8C5C-BEC85B0BB6A3&lt;/uuid&gt;&lt;subtype&gt;400&lt;/subtype&gt;&lt;publisher&gt;National Acad Sciences&lt;/publisher&gt;&lt;type&gt;400&lt;/type&gt;&lt;endpage&gt;5982&lt;/endpage&gt;&lt;url&gt;http://www.pnas.org/content/103/15/5977.short&lt;/url&gt;&lt;bundle&gt;&lt;publication&gt;&lt;url&gt;http://www.pnas.org/&lt;/url&gt;&lt;title&gt;Proceedings of the National Academy of Sciences of the United States of America&lt;/title&gt;&lt;type&gt;-100&lt;/type&gt;&lt;subtype&gt;-100&lt;/subtype&gt;&lt;uuid&gt;B5456D79-E857-4347-A7F7-CE5E55A02085&lt;/uuid&gt;&lt;/publication&gt;&lt;/bundle&gt;&lt;authors&gt;&lt;author&gt;&lt;firstName&gt;S&lt;/firstName&gt;&lt;middleNames&gt;L&lt;/middleNames&gt;&lt;lastName&gt;Chen&lt;/lastName&gt;&lt;/author&gt;&lt;author&gt;&lt;firstName&gt;C&lt;/firstName&gt;&lt;middleNames&gt;S&lt;/middleNames&gt;&lt;lastName&gt;Hung&lt;/lastName&gt;&lt;/author&gt;&lt;author&gt;&lt;firstName&gt;J&lt;/firstName&gt;&lt;lastName&gt;Xu&lt;/lastName&gt;&lt;/author&gt;&lt;author&gt;&lt;firstName&gt;C&lt;/firstName&gt;&lt;middleNames&gt;S&lt;/middleNames&gt;&lt;lastName&gt;Reigstad&lt;/lastName&gt;&lt;/author&gt;&lt;author&gt;&lt;firstName&gt;V&lt;/firstName&gt;&lt;lastName&gt;Magrini&lt;/lastName&gt;&lt;/author&gt;&lt;author&gt;&lt;firstName&gt;A&lt;/firstName&gt;&lt;lastName&gt;Sabo&lt;/lastName&gt;&lt;/author&gt;&lt;author&gt;&lt;firstName&gt;D&lt;/firstName&gt;&lt;lastName&gt;Blasiar&lt;/lastName&gt;&lt;/author&gt;&lt;author&gt;&lt;firstName&gt;T&lt;/firstName&gt;&lt;lastName&gt;Bieri&lt;/lastName&gt;&lt;/author&gt;&lt;author&gt;&lt;firstName&gt;R&lt;/firstName&gt;&lt;middleNames&gt;R&lt;/middleNames&gt;&lt;lastName&gt;Meyer&lt;/lastName&gt;&lt;/author&gt;&lt;author&gt;&lt;firstName&gt;P&lt;/firstName&gt;&lt;lastName&gt;Ozersky&lt;/lastName&gt;&lt;/author&gt;&lt;/authors&gt;&lt;/publication&gt;&lt;/publications&gt;&lt;cites&gt;&lt;/cites&gt;&lt;/citation&gt;</w:instrText>
       </w:r>
       <w:r>
         <w:rPr>
@@ -3565,6 +3572,71 @@
         </w:rPr>
         <w:t>an single genes, define sets of virulent genotypes.</w:t>
       </w:r>
+      <w:r>
+        <w:rPr>
+          <w:rFonts w:ascii="Arial" w:hAnsi="Arial"/>
+          <w:sz w:val="22"/>
+        </w:rPr>
+        <w:t xml:space="preserve">  As a result, </w:t>
+      </w:r>
+      <w:r>
+        <w:rPr>
+          <w:rFonts w:ascii="Arial" w:hAnsi="Arial"/>
+          <w:sz w:val="22"/>
+        </w:rPr>
+        <w:t xml:space="preserve">single gene investigations may not capture a complete picture of UPEC </w:t>
+      </w:r>
+      <w:proofErr w:type="spellStart"/>
+      <w:r>
+        <w:rPr>
+          <w:rFonts w:ascii="Arial" w:hAnsi="Arial"/>
+          <w:sz w:val="22"/>
+        </w:rPr>
+        <w:t>pathogenicity</w:t>
+      </w:r>
+      <w:proofErr w:type="spellEnd"/>
+      <w:r>
+        <w:rPr>
+          <w:rFonts w:ascii="Arial" w:hAnsi="Arial"/>
+          <w:sz w:val="22"/>
+        </w:rPr>
+        <w:fldChar w:fldCharType="begin"/>
+      </w:r>
+      <w:r>
+        <w:rPr>
+          <w:rFonts w:ascii="Arial" w:hAnsi="Arial"/>
+          <w:sz w:val="22"/>
+        </w:rPr>
+        <w:instrText xml:space="preserve"> ADDIN PAPERS2_CITATIONS &lt;citation&gt;&lt;uuid&gt;0D2D029F-6440-42AB-9BC8-349D8E499A95&lt;/uuid&gt;&lt;priority&gt;45&lt;/priority&gt;&lt;publications&gt;&lt;publication&gt;&lt;uuid&gt;2149AEF1-DE62-42A4-828F-3C8C9429C25C&lt;/uuid&gt;&lt;volume&gt;67&lt;/volume&gt;&lt;startpage&gt;546&lt;/startpage&gt;&lt;publication_date&gt;99199902001200000000220000&lt;/publication_date&gt;&lt;url&gt;http://eutils.ncbi.nlm.nih.gov/entrez/eutils/elink.fcgi?dbfrom=pubmed&amp;amp;id=9916057&amp;amp;retmode=ref&amp;amp;cmd=prlinks&lt;/url&gt;&lt;type&gt;400&lt;/type&gt;&lt;title&gt;The link between phylogeny and virulence in Escherichia coli extraintestinal infection.&lt;/title&gt;&lt;location&gt;200,9,48.8798858,2.4030501&lt;/location&gt;&lt;institution&gt;Laboratoire de Microbiologie, Hôpital Morvan, Brest, Hôpital Robert Debré, Paris, France.&lt;/institution&gt;&lt;number&gt;2&lt;/number&gt;&lt;subtype&gt;400&lt;/subtype&gt;&lt;endpage&gt;553&lt;/endpage&gt;&lt;bundle&gt;&lt;publication&gt;&lt;title&gt;Infection and Immunity&lt;/title&gt;&lt;type&gt;-100&lt;/type&gt;&lt;subtype&gt;-100&lt;/subtype&gt;&lt;uuid&gt;A6573EF0-5403-4887-8FFF-9E923B81DB0A&lt;/uuid&gt;&lt;/publication&gt;&lt;/bundle&gt;&lt;authors&gt;&lt;author&gt;&lt;firstName&gt;B&lt;/firstName&gt;&lt;lastName&gt;Picard&lt;/lastName&gt;&lt;/author&gt;&lt;author&gt;&lt;firstName&gt;J&lt;/firstName&gt;&lt;middleNames&gt;S&lt;/middleNames&gt;&lt;lastName&gt;Garcia&lt;/lastName&gt;&lt;/author&gt;&lt;author&gt;&lt;firstName&gt;S&lt;/firstName&gt;&lt;lastName&gt;Gouriou&lt;/lastName&gt;&lt;/author&gt;&lt;author&gt;&lt;firstName&gt;P&lt;/firstName&gt;&lt;lastName&gt;Duriez&lt;/lastName&gt;&lt;/author&gt;&lt;author&gt;&lt;firstName&gt;N&lt;/firstName&gt;&lt;lastName&gt;Brahimi&lt;/lastName&gt;&lt;/author&gt;&lt;author&gt;&lt;firstName&gt;E&lt;/firstName&gt;&lt;lastName&gt;Bingen&lt;/lastName&gt;&lt;/author&gt;&lt;author&gt;&lt;firstName&gt;J&lt;/firstName&gt;&lt;lastName&gt;Elion&lt;/lastName&gt;&lt;/author&gt;&lt;author&gt;&lt;firstName&gt;E&lt;/firstName&gt;&lt;lastName&gt;Denamur&lt;/lastName&gt;&lt;/author&gt;&lt;/authors&gt;&lt;/publication&gt;&lt;/publications&gt;&lt;cites&gt;&lt;/cites&gt;&lt;/citation&gt;</w:instrText>
+      </w:r>
+      <w:r>
+        <w:rPr>
+          <w:rFonts w:ascii="Arial" w:hAnsi="Arial"/>
+          <w:sz w:val="22"/>
+        </w:rPr>
+        <w:fldChar w:fldCharType="separate"/>
+      </w:r>
+      <w:r>
+        <w:rPr>
+          <w:rFonts w:ascii="Arial" w:hAnsi="Arial" w:cs="Cambria"/>
+          <w:sz w:val="22"/>
+        </w:rPr>
+        <w:t>{Picard:1999uk}</w:t>
+      </w:r>
+      <w:r>
+        <w:rPr>
+          <w:rFonts w:ascii="Arial" w:hAnsi="Arial"/>
+          <w:sz w:val="22"/>
+        </w:rPr>
+        <w:fldChar w:fldCharType="end"/>
+      </w:r>
+      <w:r>
+        <w:rPr>
+          <w:rFonts w:ascii="Arial" w:hAnsi="Arial"/>
+          <w:sz w:val="22"/>
+        </w:rPr>
+        <w:t>.</w:t>
+      </w:r>
     </w:p>
     <w:p>
       <w:pPr>
@@ -3645,7 +3717,7 @@
           <w:rFonts w:ascii="Arial" w:hAnsi="Arial"/>
           <w:sz w:val="22"/>
         </w:rPr>
-        <w:instrText xml:space="preserve"> ADDIN PAPERS2_CITATIONS &lt;citation&gt;&lt;uuid&gt;A4A2DCA1-74F7-45AF-AB4C-A4C13B5BE4AF&lt;/uuid&gt;&lt;priority&gt;0&lt;/priority&gt;&lt;publications&gt;&lt;publication&gt;&lt;uuid&gt;2149AEF1-DE62-42A4-828F-3C8C9429C25C&lt;/uuid&gt;&lt;volume&gt;67&lt;/volume&gt;&lt;startpage&gt;546&lt;/startpage&gt;&lt;publication_date&gt;99199902001200000000220000&lt;/publication_date&gt;&lt;url&gt;http://eutils.ncbi.nlm.nih.gov/entrez/eutils/elink.fcgi?dbfrom=pubmed&amp;amp;id=9916057&amp;amp;retmode=ref&amp;amp;cmd=prlinks&lt;/url&gt;&lt;type&gt;400&lt;/type&gt;&lt;title&gt;The link between phylogeny and virulence in Escherichia coli extraintestinal infection.&lt;/title&gt;&lt;location&gt;200,9,48.8798858,2.4030501&lt;/location&gt;&lt;institution&gt;Laboratoire de Microbiologie, Hôpital Morvan, Brest, Hôpital Robert Debré, Paris, France.&lt;/institution&gt;&lt;number&gt;2&lt;/number&gt;&lt;subtype&gt;400&lt;/subtype&gt;&lt;endpage&gt;553&lt;/endpage&gt;&lt;bundle&gt;&lt;publication&gt;&lt;title&gt;Infection and Immunity&lt;/title&gt;&lt;type&gt;-100&lt;/type&gt;&lt;subtype&gt;-100&lt;/subtype&gt;&lt;uuid&gt;A6573EF0-5403-4887-8FFF-9E923B81DB0A&lt;/uuid&gt;&lt;/publication&gt;&lt;/bundle&gt;&lt;authors&gt;&lt;author&gt;&lt;firstName&gt;B&lt;/firstName&gt;&lt;lastName&gt;Picard&lt;/lastName&gt;&lt;/author&gt;&lt;author&gt;&lt;firstName&gt;J&lt;/firstName&gt;&lt;middleNames&gt;S&lt;/middleNames&gt;&lt;lastName&gt;Garcia&lt;/lastName&gt;&lt;/author&gt;&lt;author&gt;&lt;firstName&gt;S&lt;/firstName&gt;&lt;lastName&gt;Gouriou&lt;/lastName&gt;&lt;/author&gt;&lt;author&gt;&lt;firstName&gt;P&lt;/firstName&gt;&lt;lastName&gt;Duriez&lt;/lastName&gt;&lt;/author&gt;&lt;author&gt;&lt;firstName&gt;N&lt;/firstName&gt;&lt;lastName&gt;Brahimi&lt;/lastName&gt;&lt;/author&gt;&lt;author&gt;&lt;firstName&gt;E&lt;/firstName&gt;&lt;lastName&gt;Bingen&lt;/lastName&gt;&lt;/author&gt;&lt;author&gt;&lt;firstName&gt;J&lt;/firstName&gt;&lt;lastName&gt;Elion&lt;/lastName&gt;&lt;/author&gt;&lt;author&gt;&lt;firstName&gt;E&lt;/firstName&gt;&lt;lastName&gt;Denamur&lt;/lastName&gt;&lt;/author&gt;&lt;/authors&gt;&lt;/publication&gt;&lt;publication&gt;&lt;type&gt;400&lt;/type&gt;&lt;publication_date&gt;99200500001200000000200000&lt;/publication_date&gt;&lt;title&gt;Escherichia coli mediated urinary tract infections: Are there distinct uropathogenic E. coli (UPEC) pathotypes? - Marrs - 2006 - FEMS Microbiology Letters - Wiley Online Library&lt;/title&gt;&lt;url&gt;http://onlinelibrary.wiley.com/doi/10.1016/j.femsle.2005.08.028/full&lt;/url&gt;&lt;subtype&gt;400&lt;/subtype&gt;&lt;uuid&gt;BF493399-E07A-4E8E-9857-EDF328947F87&lt;/uuid&gt;&lt;bundle&gt;&lt;publication&gt;&lt;title&gt;FEMS microbiology letters&lt;/title&gt;&lt;type&gt;-100&lt;/type&gt;&lt;subtype&gt;-100&lt;/subtype&gt;&lt;uuid&gt;2693EF15-8395-4EE8-A71B-1B479E73A83D&lt;/uuid&gt;&lt;/publication&gt;&lt;/bundle&gt;&lt;authors&gt;&lt;author&gt;&lt;firstName&gt;C&lt;/firstName&gt;&lt;middleNames&gt;F&lt;/middleNames&gt;&lt;lastName&gt;Marrs&lt;/lastName&gt;&lt;/author&gt;&lt;author&gt;&lt;firstName&gt;L&lt;/firstName&gt;&lt;lastName&gt;Zhang&lt;/lastName&gt;&lt;/author&gt;&lt;author&gt;&lt;firstName&gt;B&lt;/firstName&gt;&lt;lastName&gt;Foxman&lt;/lastName&gt;&lt;/author&gt;&lt;/authors&gt;&lt;/publication&gt;&lt;/publications&gt;&lt;cites&gt;&lt;/cites&gt;&lt;/citation&gt;</w:instrText>
+        <w:instrText xml:space="preserve"> ADDIN PAPERS2_CITATIONS &lt;citation&gt;&lt;uuid&gt;A4A2DCA1-74F7-45AF-AB4C-A4C13B5BE4AF&lt;/uuid&gt;&lt;priority&gt;29&lt;/priority&gt;&lt;publications&gt;&lt;publication&gt;&lt;uuid&gt;2149AEF1-DE62-42A4-828F-3C8C9429C25C&lt;/uuid&gt;&lt;volume&gt;67&lt;/volume&gt;&lt;startpage&gt;546&lt;/startpage&gt;&lt;publication_date&gt;99199902001200000000220000&lt;/publication_date&gt;&lt;url&gt;http://eutils.ncbi.nlm.nih.gov/entrez/eutils/elink.fcgi?dbfrom=pubmed&amp;amp;id=9916057&amp;amp;retmode=ref&amp;amp;cmd=prlinks&lt;/url&gt;&lt;type&gt;400&lt;/type&gt;&lt;title&gt;The link between phylogeny and virulence in Escherichia coli extraintestinal infection.&lt;/title&gt;&lt;location&gt;200,9,48.8798858,2.4030501&lt;/location&gt;&lt;institution&gt;Laboratoire de Microbiologie, Hôpital Morvan, Brest, Hôpital Robert Debré, Paris, France.&lt;/institution&gt;&lt;number&gt;2&lt;/number&gt;&lt;subtype&gt;400&lt;/subtype&gt;&lt;endpage&gt;553&lt;/endpage&gt;&lt;bundle&gt;&lt;publication&gt;&lt;title&gt;Infection and Immunity&lt;/title&gt;&lt;type&gt;-100&lt;/type&gt;&lt;subtype&gt;-100&lt;/subtype&gt;&lt;uuid&gt;A6573EF0-5403-4887-8FFF-9E923B81DB0A&lt;/uuid&gt;&lt;/publication&gt;&lt;/bundle&gt;&lt;authors&gt;&lt;author&gt;&lt;firstName&gt;B&lt;/firstName&gt;&lt;lastName&gt;Picard&lt;/lastName&gt;&lt;/author&gt;&lt;author&gt;&lt;firstName&gt;J&lt;/firstName&gt;&lt;middleNames&gt;S&lt;/middleNames&gt;&lt;lastName&gt;Garcia&lt;/lastName&gt;&lt;/author&gt;&lt;author&gt;&lt;firstName&gt;S&lt;/firstName&gt;&lt;lastName&gt;Gouriou&lt;/lastName&gt;&lt;/author&gt;&lt;author&gt;&lt;firstName&gt;P&lt;/firstName&gt;&lt;lastName&gt;Duriez&lt;/lastName&gt;&lt;/author&gt;&lt;author&gt;&lt;firstName&gt;N&lt;/firstName&gt;&lt;lastName&gt;Brahimi&lt;/lastName&gt;&lt;/author&gt;&lt;author&gt;&lt;firstName&gt;E&lt;/firstName&gt;&lt;lastName&gt;Bingen&lt;/lastName&gt;&lt;/author&gt;&lt;author&gt;&lt;firstName&gt;J&lt;/firstName&gt;&lt;lastName&gt;Elion&lt;/lastName&gt;&lt;/author&gt;&lt;author&gt;&lt;firstName&gt;E&lt;/firstName&gt;&lt;lastName&gt;Denamur&lt;/lastName&gt;&lt;/author&gt;&lt;/authors&gt;&lt;/publication&gt;&lt;publication&gt;&lt;type&gt;400&lt;/type&gt;&lt;publication_date&gt;99200500001200000000200000&lt;/publication_date&gt;&lt;title&gt;Escherichia coli mediated urinary tract infections: Are there distinct uropathogenic E. coli (UPEC) pathotypes? - Marrs - 2006 - FEMS Microbiology Letters - Wiley Online Library&lt;/title&gt;&lt;url&gt;http://onlinelibrary.wiley.com/doi/10.1016/j.femsle.2005.08.028/full&lt;/url&gt;&lt;subtype&gt;400&lt;/subtype&gt;&lt;uuid&gt;BF493399-E07A-4E8E-9857-EDF328947F87&lt;/uuid&gt;&lt;bundle&gt;&lt;publication&gt;&lt;title&gt;FEMS microbiology letters&lt;/title&gt;&lt;type&gt;-100&lt;/type&gt;&lt;subtype&gt;-100&lt;/subtype&gt;&lt;uuid&gt;2693EF15-8395-4EE8-A71B-1B479E73A83D&lt;/uuid&gt;&lt;/publication&gt;&lt;/bundle&gt;&lt;authors&gt;&lt;author&gt;&lt;firstName&gt;C&lt;/firstName&gt;&lt;middleNames&gt;F&lt;/middleNames&gt;&lt;lastName&gt;Marrs&lt;/lastName&gt;&lt;/author&gt;&lt;author&gt;&lt;firstName&gt;L&lt;/firstName&gt;&lt;lastName&gt;Zhang&lt;/lastName&gt;&lt;/author&gt;&lt;author&gt;&lt;firstName&gt;B&lt;/firstName&gt;&lt;lastName&gt;Foxman&lt;/lastName&gt;&lt;/author&gt;&lt;/authors&gt;&lt;/publication&gt;&lt;/publications&gt;&lt;cites&gt;&lt;/cites&gt;&lt;/citation&gt;</w:instrText>
       </w:r>
       <w:r>
         <w:rPr>
@@ -4313,30 +4385,7 @@
           <w:rFonts w:ascii="Arial" w:hAnsi="Arial"/>
           <w:sz w:val="22"/>
         </w:rPr>
-        <w:t xml:space="preserve">Although a definitive set of </w:t>
-      </w:r>
-      <w:proofErr w:type="spellStart"/>
-      <w:r>
-        <w:rPr>
-          <w:rFonts w:ascii="Arial" w:hAnsi="Arial"/>
-          <w:sz w:val="22"/>
-        </w:rPr>
-        <w:t>urovirulence</w:t>
-      </w:r>
-      <w:proofErr w:type="spellEnd"/>
-      <w:r>
-        <w:rPr>
-          <w:rFonts w:ascii="Arial" w:hAnsi="Arial"/>
-          <w:sz w:val="22"/>
-        </w:rPr>
-        <w:t xml:space="preserve"> genes has not been identified, evidence does show i</w:t>
-      </w:r>
-      <w:r>
-        <w:rPr>
-          <w:rFonts w:ascii="Arial" w:hAnsi="Arial"/>
-          <w:sz w:val="22"/>
-        </w:rPr>
-        <w:t>ncreased number of virulence factors is correlated with increased levels of extra-intestinal pathogenesis</w:t>
+        <w:t>Common extra-intestinal virulence genes have been found to affect the fitness of strains within the gut environment</w:t>
       </w:r>
       <w:r>
         <w:rPr>
@@ -4350,7 +4399,7 @@
           <w:rFonts w:ascii="Arial" w:hAnsi="Arial"/>
           <w:sz w:val="22"/>
         </w:rPr>
-        <w:instrText xml:space="preserve"> ADDIN PAPERS2_CITATIONS &lt;citation&gt;&lt;uuid&gt;BA469FA6-BD72-498F-8EFC-7E4ADEB58563&lt;/uuid&gt;&lt;priority&gt;29&lt;/priority&gt;&lt;publications&gt;&lt;publication&gt;&lt;uuid&gt;2149AEF1-DE62-42A4-828F-3C8C9429C25C&lt;/uuid&gt;&lt;volume&gt;67&lt;/volume&gt;&lt;startpage&gt;546&lt;/startpage&gt;&lt;publication_date&gt;99199902001200000000220000&lt;/publication_date&gt;&lt;url&gt;http://eutils.ncbi.nlm.nih.gov/entrez/eutils/elink.fcgi?dbfrom=pubmed&amp;amp;id=9916057&amp;amp;retmode=ref&amp;amp;cmd=prlinks&lt;/url&gt;&lt;type&gt;400&lt;/type&gt;&lt;title&gt;The link between phylogeny and virulence in Escherichia coli extraintestinal infection.&lt;/title&gt;&lt;location&gt;200,9,48.8798858,2.4030501&lt;/location&gt;&lt;institution&gt;Laboratoire de Microbiologie, Hôpital Morvan, Brest, Hôpital Robert Debré, Paris, France.&lt;/institution&gt;&lt;number&gt;2&lt;/number&gt;&lt;subtype&gt;400&lt;/subtype&gt;&lt;endpage&gt;553&lt;/endpage&gt;&lt;bundle&gt;&lt;publication&gt;&lt;title&gt;Infection and Immunity&lt;/title&gt;&lt;type&gt;-100&lt;/type&gt;&lt;subtype&gt;-100&lt;/subtype&gt;&lt;uuid&gt;A6573EF0-5403-4887-8FFF-9E923B81DB0A&lt;/uuid&gt;&lt;/publication&gt;&lt;/bundle&gt;&lt;authors&gt;&lt;author&gt;&lt;firstName&gt;B&lt;/firstName&gt;&lt;lastName&gt;Picard&lt;/lastName&gt;&lt;/author&gt;&lt;author&gt;&lt;firstName&gt;J&lt;/firstName&gt;&lt;middleNames&gt;S&lt;/middleNames&gt;&lt;lastName&gt;Garcia&lt;/lastName&gt;&lt;/author&gt;&lt;author&gt;&lt;firstName&gt;S&lt;/firstName&gt;&lt;lastName&gt;Gouriou&lt;/lastName&gt;&lt;/author&gt;&lt;author&gt;&lt;firstName&gt;P&lt;/firstName&gt;&lt;lastName&gt;Duriez&lt;/lastName&gt;&lt;/author&gt;&lt;author&gt;&lt;firstName&gt;N&lt;/firstName&gt;&lt;lastName&gt;Brahimi&lt;/lastName&gt;&lt;/author&gt;&lt;author&gt;&lt;firstName&gt;E&lt;/firstName&gt;&lt;lastName&gt;Bingen&lt;/lastName&gt;&lt;/author&gt;&lt;author&gt;&lt;firstName&gt;J&lt;/firstName&gt;&lt;lastName&gt;Elion&lt;/lastName&gt;&lt;/author&gt;&lt;author&gt;&lt;firstName&gt;E&lt;/firstName&gt;&lt;lastName&gt;Denamur&lt;/lastName&gt;&lt;/author&gt;&lt;/authors&gt;&lt;/publication&gt;&lt;/publications&gt;&lt;cites&gt;&lt;/cites&gt;&lt;/citation&gt;</w:instrText>
+        <w:instrText xml:space="preserve"> ADDIN PAPERS2_CITATIONS &lt;citation&gt;&lt;uuid&gt;93969264-8129-4C39-99E4-FFC063AEBB4C&lt;/uuid&gt;&lt;priority&gt;43&lt;/priority&gt;&lt;publications&gt;&lt;publication&gt;&lt;volume&gt;24&lt;/volume&gt;&lt;publication_date&gt;99200708161200000000222000&lt;/publication_date&gt;&lt;number&gt;11&lt;/number&gt;&lt;doi&gt;10.1093/molbev/msm172&lt;/doi&gt;&lt;startpage&gt;2373&lt;/startpage&gt;&lt;title&gt;Extraintestinal Virulence Is a Coincidental By-Product of Commensalism in B2 Phylogenetic Group Escherichia coli Strains&lt;/title&gt;&lt;uuid&gt;2D0D512D-9677-4B28-BC4F-73A33D474628&lt;/uuid&gt;&lt;subtype&gt;400&lt;/subtype&gt;&lt;endpage&gt;2384&lt;/endpage&gt;&lt;type&gt;400&lt;/type&gt;&lt;url&gt;http://mbe.oxfordjournals.org/cgi/doi/10.1093/molbev/msm172&lt;/url&gt;&lt;bundle&gt;&lt;publication&gt;&lt;title&gt;Molecular biology and evolution&lt;/title&gt;&lt;type&gt;-100&lt;/type&gt;&lt;subtype&gt;-100&lt;/subtype&gt;&lt;uuid&gt;59602C37-AAE9-4F33-8BF7-B279B1F8AB1C&lt;/uuid&gt;&lt;/publication&gt;&lt;/bundle&gt;&lt;authors&gt;&lt;author&gt;&lt;nonDroppingParticle&gt;Le&lt;/nonDroppingParticle&gt;&lt;firstName&gt;T&lt;/firstName&gt;&lt;lastName&gt;Gall&lt;/lastName&gt;&lt;/author&gt;&lt;author&gt;&lt;firstName&gt;O&lt;/firstName&gt;&lt;lastName&gt;Clermont&lt;/lastName&gt;&lt;/author&gt;&lt;author&gt;&lt;firstName&gt;S&lt;/firstName&gt;&lt;lastName&gt;Gouriou&lt;/lastName&gt;&lt;/author&gt;&lt;author&gt;&lt;firstName&gt;B&lt;/firstName&gt;&lt;lastName&gt;Picard&lt;/lastName&gt;&lt;/author&gt;&lt;author&gt;&lt;firstName&gt;X&lt;/firstName&gt;&lt;lastName&gt;Nassif&lt;/lastName&gt;&lt;/author&gt;&lt;author&gt;&lt;firstName&gt;E&lt;/firstName&gt;&lt;lastName&gt;Denamur&lt;/lastName&gt;&lt;/author&gt;&lt;author&gt;&lt;firstName&gt;O&lt;/firstName&gt;&lt;lastName&gt;Tenaillon&lt;/lastName&gt;&lt;/author&gt;&lt;/authors&gt;&lt;/publication&gt;&lt;/publications&gt;&lt;cites&gt;&lt;/cites&gt;&lt;/citation&gt;</w:instrText>
       </w:r>
       <w:r>
         <w:rPr>
@@ -4364,7 +4413,7 @@
           <w:rFonts w:ascii="Arial" w:hAnsi="Arial" w:cs="Cambria"/>
           <w:sz w:val="22"/>
         </w:rPr>
-        <w:t>{Picard:1999uk}</w:t>
+        <w:t>{LeGall:2007bq}</w:t>
       </w:r>
       <w:r>
         <w:rPr>
@@ -4398,7 +4447,55 @@
           <w:rFonts w:ascii="Arial" w:hAnsi="Arial"/>
           <w:sz w:val="22"/>
         </w:rPr>
-        <w:t>A greater number of virulence factors are present in “persistent” recurrent UTI strains compared to strains from secondary invasions</w:t>
+        <w:t xml:space="preserve">Virulence factors, such as </w:t>
+      </w:r>
+      <w:proofErr w:type="spellStart"/>
+      <w:r>
+        <w:rPr>
+          <w:rFonts w:ascii="Arial" w:hAnsi="Arial"/>
+          <w:sz w:val="22"/>
+        </w:rPr>
+        <w:t>hemolysin</w:t>
+      </w:r>
+      <w:proofErr w:type="spellEnd"/>
+      <w:r>
+        <w:rPr>
+          <w:rFonts w:ascii="Arial" w:hAnsi="Arial"/>
+          <w:sz w:val="22"/>
+        </w:rPr>
+        <w:t xml:space="preserve">, type I </w:t>
+      </w:r>
+      <w:proofErr w:type="spellStart"/>
+      <w:r>
+        <w:rPr>
+          <w:rFonts w:ascii="Arial" w:hAnsi="Arial"/>
+          <w:sz w:val="22"/>
+        </w:rPr>
+        <w:t>fimbriae</w:t>
+      </w:r>
+      <w:proofErr w:type="spellEnd"/>
+      <w:r>
+        <w:rPr>
+          <w:rFonts w:ascii="Arial" w:hAnsi="Arial"/>
+          <w:sz w:val="22"/>
+        </w:rPr>
+        <w:t xml:space="preserve">, and P </w:t>
+      </w:r>
+      <w:proofErr w:type="spellStart"/>
+      <w:r>
+        <w:rPr>
+          <w:rFonts w:ascii="Arial" w:hAnsi="Arial"/>
+          <w:sz w:val="22"/>
+        </w:rPr>
+        <w:t>fimbriae</w:t>
+      </w:r>
+      <w:proofErr w:type="spellEnd"/>
+      <w:r>
+        <w:rPr>
+          <w:rFonts w:ascii="Arial" w:hAnsi="Arial"/>
+          <w:sz w:val="22"/>
+        </w:rPr>
+        <w:t>, are associated with persistence of E. coli in the gut</w:t>
       </w:r>
       <w:r>
         <w:rPr>
@@ -4412,7 +4509,7 @@
           <w:rFonts w:ascii="Arial" w:hAnsi="Arial"/>
           <w:sz w:val="22"/>
         </w:rPr>
-        <w:instrText xml:space="preserve"> ADDIN PAPERS2_CITATIONS &lt;citation&gt;&lt;uuid&gt;9BC05431-8DA9-4017-8042-B9557022E628&lt;/uuid&gt;&lt;priority&gt;35&lt;/priority&gt;&lt;publications&gt;&lt;publication&gt;&lt;volume&gt;50&lt;/volume&gt;&lt;publication_date&gt;99201211161200000000222000&lt;/publication_date&gt;&lt;number&gt;12&lt;/number&gt;&lt;doi&gt;10.1128/JCM.02086-12&lt;/doi&gt;&lt;startpage&gt;4002&lt;/startpage&gt;&lt;title&gt;Similarity and Divergence of Phylogenies, Antimicrobial Susceptibilities, and Virulence Factor Profiles of Escherichia coli Isolates Causing Recurrent Urinary Tract Infections That Persist or Result from Reinfection&lt;/title&gt;&lt;uuid&gt;CE13C862-A1CE-4572-BB41-FEA3BE981B3D&lt;/uuid&gt;&lt;subtype&gt;400&lt;/subtype&gt;&lt;endpage&gt;4007&lt;/endpage&gt;&lt;type&gt;400&lt;/type&gt;&lt;url&gt;http://jcm.asm.org/cgi/doi/10.1128/JCM.02086-12&lt;/url&gt;&lt;bundle&gt;&lt;publication&gt;&lt;title&gt;Journal of Clinical Microbiology&lt;/title&gt;&lt;type&gt;-100&lt;/type&gt;&lt;subtype&gt;-100&lt;/subtype&gt;&lt;uuid&gt;BEE65C00-6EBA-4700-903C-E754B15F48C1&lt;/uuid&gt;&lt;/publication&gt;&lt;/bundle&gt;&lt;authors&gt;&lt;author&gt;&lt;firstName&gt;Y&lt;/firstName&gt;&lt;lastName&gt;Luo&lt;/lastName&gt;&lt;/author&gt;&lt;author&gt;&lt;firstName&gt;Y&lt;/firstName&gt;&lt;lastName&gt;Ma&lt;/lastName&gt;&lt;/author&gt;&lt;author&gt;&lt;firstName&gt;Q&lt;/firstName&gt;&lt;lastName&gt;Zhao&lt;/lastName&gt;&lt;/author&gt;&lt;author&gt;&lt;firstName&gt;L&lt;/firstName&gt;&lt;lastName&gt;Wang&lt;/lastName&gt;&lt;/author&gt;&lt;author&gt;&lt;firstName&gt;L&lt;/firstName&gt;&lt;lastName&gt;Guo&lt;/lastName&gt;&lt;/author&gt;&lt;author&gt;&lt;firstName&gt;L&lt;/firstName&gt;&lt;lastName&gt;Ye&lt;/lastName&gt;&lt;/author&gt;&lt;author&gt;&lt;firstName&gt;Y&lt;/firstName&gt;&lt;lastName&gt;Zhang&lt;/lastName&gt;&lt;/author&gt;&lt;author&gt;&lt;firstName&gt;J&lt;/firstName&gt;&lt;lastName&gt;Yang&lt;/lastName&gt;&lt;/author&gt;&lt;/authors&gt;&lt;/publication&gt;&lt;/publications&gt;&lt;cites&gt;&lt;/cites&gt;&lt;/citation&gt;</w:instrText>
+        <w:instrText xml:space="preserve"> ADDIN PAPERS2_CITATIONS &lt;citation&gt;&lt;uuid&gt;87EC7262-EA18-4FFD-A18F-19B48FDEC329&lt;/uuid&gt;&lt;priority&gt;44&lt;/priority&gt;&lt;publications&gt;&lt;publication&gt;&lt;volume&gt;54&lt;/volume&gt;&lt;publication_date&gt;99200307001200000000220000&lt;/publication_date&gt;&lt;number&gt;1&lt;/number&gt;&lt;doi&gt;10.1203/01.PDR.0000069843.20655.EE&lt;/doi&gt;&lt;startpage&gt;8&lt;/startpage&gt;&lt;title&gt;Escherichia coli in Infants' Intestinal Microflora: Colonization Rate, Strain Turnover, and Virulence Gene Carriage&lt;/title&gt;&lt;uuid&gt;F27A3B42-1A6F-4063-BFD1-1702E314EDA1&lt;/uuid&gt;&lt;subtype&gt;400&lt;/subtype&gt;&lt;endpage&gt;14&lt;/endpage&gt;&lt;type&gt;400&lt;/type&gt;&lt;url&gt;http://www.nature.com/doifinder/10.1203/01.PDR.0000069843.20655.EE&lt;/url&gt;&lt;bundle&gt;&lt;publication&gt;&lt;title&gt;Pediatric Research&lt;/title&gt;&lt;type&gt;-100&lt;/type&gt;&lt;subtype&gt;-100&lt;/subtype&gt;&lt;uuid&gt;B625B757-9952-4AD9-8E7A-CCDB2B1EEBDC&lt;/uuid&gt;&lt;/publication&gt;&lt;/bundle&gt;&lt;authors&gt;&lt;author&gt;&lt;firstName&gt;Forough&lt;/firstName&gt;&lt;lastName&gt;Nowrouzian&lt;/lastName&gt;&lt;/author&gt;&lt;author&gt;&lt;firstName&gt;Bill&lt;/firstName&gt;&lt;lastName&gt;Hesselmar&lt;/lastName&gt;&lt;/author&gt;&lt;author&gt;&lt;firstName&gt;Robert&lt;/firstName&gt;&lt;lastName&gt;Saalman&lt;/lastName&gt;&lt;/author&gt;&lt;author&gt;&lt;firstName&gt;Inga-Lisa&lt;/firstName&gt;&lt;lastName&gt;Strannegård&lt;/lastName&gt;&lt;/author&gt;&lt;author&gt;&lt;firstName&gt;Nils&lt;/firstName&gt;&lt;lastName&gt;Åberg&lt;/lastName&gt;&lt;/author&gt;&lt;author&gt;&lt;firstName&gt;Agnes&lt;/firstName&gt;&lt;middleNames&gt;E&lt;/middleNames&gt;&lt;lastName&gt;Wold&lt;/lastName&gt;&lt;/author&gt;&lt;author&gt;&lt;firstName&gt;Ingegerd&lt;/firstName&gt;&lt;lastName&gt;Adlerberth&lt;/lastName&gt;&lt;/author&gt;&lt;/authors&gt;&lt;/publication&gt;&lt;/publications&gt;&lt;cites&gt;&lt;/cites&gt;&lt;/citation&gt;</w:instrText>
       </w:r>
       <w:r>
         <w:rPr>
@@ -4426,7 +4523,7 @@
           <w:rFonts w:ascii="Arial" w:hAnsi="Arial" w:cs="Cambria"/>
           <w:sz w:val="22"/>
         </w:rPr>
-        <w:t>{Luo:2012bm}</w:t>
+        <w:t>{Nowrouzian:2003bs}</w:t>
       </w:r>
       <w:r>
         <w:rPr>
@@ -4490,7 +4587,7 @@
           <w:rFonts w:ascii="Arial" w:hAnsi="Arial"/>
           <w:sz w:val="22"/>
         </w:rPr>
-        <w:instrText xml:space="preserve"> ADDIN PAPERS2_CITATIONS &lt;citation&gt;&lt;uuid&gt;1CEBD947-3325-45D1-A30F-4C341FE42438&lt;/uuid&gt;&lt;priority&gt;36&lt;/priority&gt;&lt;publications&gt;&lt;publication&gt;&lt;uuid&gt;19954C09-7998-4438-8E25-400F81A2D0E2&lt;/uuid&gt;&lt;volume&gt;11&lt;/volume&gt;&lt;accepted_date&gt;99200812011200000000222000&lt;/accepted_date&gt;&lt;doi&gt;10.1016/j.micinf.2008.12.002&lt;/doi&gt;&lt;startpage&gt;274&lt;/startpage&gt;&lt;revision_date&gt;99200811291200000000222000&lt;/revision_date&gt;&lt;publication_date&gt;99200902001200000000220000&lt;/publication_date&gt;&lt;url&gt;http://eutils.ncbi.nlm.nih.gov/entrez/eutils/elink.fcgi?dbfrom=pubmed&amp;amp;id=19110067&amp;amp;retmode=ref&amp;amp;cmd=prlinks&lt;/url&gt;&lt;type&gt;400&lt;/type&gt;&lt;title&gt;Structure and urovirulence characteristics of the fecal Escherichia coli population among healthy women.&lt;/title&gt;&lt;location&gt;200,5,41.4364287,2.1401139&lt;/location&gt;&lt;submission_date&gt;99200807311200000000222000&lt;/submission_date&gt;&lt;number&gt;2&lt;/number&gt;&lt;institution&gt;Microbiology Service, Hospital Vall d'Hebron, Universitat Autònoma de Barcelona, Passeig Vall d'Hebron 119-129, 08035 Barcelona, Spain.&lt;/institution&gt;&lt;subtype&gt;400&lt;/subtype&gt;&lt;endpage&gt;280&lt;/endpage&gt;&lt;bundle&gt;&lt;publication&gt;&lt;title&gt;Microbes and infection / Institut Pasteur&lt;/title&gt;&lt;type&gt;-100&lt;/type&gt;&lt;subtype&gt;-100&lt;/subtype&gt;&lt;uuid&gt;86F346CC-4BC1-482A-A1BB-366A33A42F12&lt;/uuid&gt;&lt;/publication&gt;&lt;/bundle&gt;&lt;authors&gt;&lt;author&gt;&lt;firstName&gt;Eva&lt;/firstName&gt;&lt;lastName&gt;Moreno&lt;/lastName&gt;&lt;/author&gt;&lt;author&gt;&lt;firstName&gt;James&lt;/firstName&gt;&lt;middleNames&gt;R&lt;/middleNames&gt;&lt;lastName&gt;Johnson&lt;/lastName&gt;&lt;/author&gt;&lt;author&gt;&lt;firstName&gt;Teresa&lt;/firstName&gt;&lt;lastName&gt;Pérez&lt;/lastName&gt;&lt;/author&gt;&lt;author&gt;&lt;firstName&gt;Guillem&lt;/firstName&gt;&lt;lastName&gt;Prats&lt;/lastName&gt;&lt;/author&gt;&lt;author&gt;&lt;firstName&gt;Michael&lt;/firstName&gt;&lt;middleNames&gt;A&lt;/middleNames&gt;&lt;lastName&gt;Kuskowski&lt;/lastName&gt;&lt;/author&gt;&lt;author&gt;&lt;firstName&gt;Antonia&lt;/firstName&gt;&lt;lastName&gt;Andreu&lt;/lastName&gt;&lt;/author&gt;&lt;/authors&gt;&lt;/publication&gt;&lt;/publications&gt;&lt;cites&gt;&lt;/cites&gt;&lt;/citation&gt;</w:instrText>
+        <w:instrText xml:space="preserve"> ADDIN PAPERS2_CITATIONS &lt;citation&gt;&lt;uuid&gt;1CEBD947-3325-45D1-A30F-4C341FE42438&lt;/uuid&gt;&lt;priority&gt;37&lt;/priority&gt;&lt;publications&gt;&lt;publication&gt;&lt;uuid&gt;19954C09-7998-4438-8E25-400F81A2D0E2&lt;/uuid&gt;&lt;volume&gt;11&lt;/volume&gt;&lt;accepted_date&gt;99200812011200000000222000&lt;/accepted_date&gt;&lt;doi&gt;10.1016/j.micinf.2008.12.002&lt;/doi&gt;&lt;startpage&gt;274&lt;/startpage&gt;&lt;revision_date&gt;99200811291200000000222000&lt;/revision_date&gt;&lt;publication_date&gt;99200902001200000000220000&lt;/publication_date&gt;&lt;url&gt;http://eutils.ncbi.nlm.nih.gov/entrez/eutils/elink.fcgi?dbfrom=pubmed&amp;amp;id=19110067&amp;amp;retmode=ref&amp;amp;cmd=prlinks&lt;/url&gt;&lt;type&gt;400&lt;/type&gt;&lt;title&gt;Structure and urovirulence characteristics of the fecal Escherichia coli population among healthy women.&lt;/title&gt;&lt;location&gt;200,5,41.4364287,2.1401139&lt;/location&gt;&lt;submission_date&gt;99200807311200000000222000&lt;/submission_date&gt;&lt;number&gt;2&lt;/number&gt;&lt;institution&gt;Microbiology Service, Hospital Vall d'Hebron, Universitat Autònoma de Barcelona, Passeig Vall d'Hebron 119-129, 08035 Barcelona, Spain.&lt;/institution&gt;&lt;subtype&gt;400&lt;/subtype&gt;&lt;endpage&gt;280&lt;/endpage&gt;&lt;bundle&gt;&lt;publication&gt;&lt;title&gt;Microbes and infection / Institut Pasteur&lt;/title&gt;&lt;type&gt;-100&lt;/type&gt;&lt;subtype&gt;-100&lt;/subtype&gt;&lt;uuid&gt;86F346CC-4BC1-482A-A1BB-366A33A42F12&lt;/uuid&gt;&lt;/publication&gt;&lt;/bundle&gt;&lt;authors&gt;&lt;author&gt;&lt;firstName&gt;Eva&lt;/firstName&gt;&lt;lastName&gt;Moreno&lt;/lastName&gt;&lt;/author&gt;&lt;author&gt;&lt;firstName&gt;James&lt;/firstName&gt;&lt;middleNames&gt;R&lt;/middleNames&gt;&lt;lastName&gt;Johnson&lt;/lastName&gt;&lt;/author&gt;&lt;author&gt;&lt;firstName&gt;Teresa&lt;/firstName&gt;&lt;lastName&gt;Pérez&lt;/lastName&gt;&lt;/author&gt;&lt;author&gt;&lt;firstName&gt;Guillem&lt;/firstName&gt;&lt;lastName&gt;Prats&lt;/lastName&gt;&lt;/author&gt;&lt;author&gt;&lt;firstName&gt;Michael&lt;/firstName&gt;&lt;middleNames&gt;A&lt;/middleNames&gt;&lt;lastName&gt;Kuskowski&lt;/lastName&gt;&lt;/author&gt;&lt;author&gt;&lt;firstName&gt;Antonia&lt;/firstName&gt;&lt;lastName&gt;Andreu&lt;/lastName&gt;&lt;/author&gt;&lt;/authors&gt;&lt;/publication&gt;&lt;/publications&gt;&lt;cites&gt;&lt;/cites&gt;&lt;/citation&gt;</w:instrText>
       </w:r>
       <w:r>
         <w:rPr>
@@ -4548,7 +4645,7 @@
           <w:rFonts w:ascii="Arial" w:hAnsi="Arial"/>
           <w:sz w:val="22"/>
         </w:rPr>
-        <w:instrText xml:space="preserve"> ADDIN PAPERS2_CITATIONS &lt;citation&gt;&lt;uuid&gt;46DFFF83-401E-41CD-8386-4DAFCF3CC777&lt;/uuid&gt;&lt;priority&gt;37&lt;/priority&gt;&lt;publications&gt;&lt;publication&gt;&lt;uuid&gt;F0488887-F9B5-4B84-BFBD-B30EECDB9942&lt;/uuid&gt;&lt;volume&gt;165&lt;/volume&gt;&lt;startpage&gt;46&lt;/startpage&gt;&lt;publication_date&gt;99199201001200000000220000&lt;/publication_date&gt;&lt;url&gt;http://eutils.ncbi.nlm.nih.gov/entrez/eutils/elink.fcgi?dbfrom=pubmed&amp;amp;id=1727897&amp;amp;retmode=ref&amp;amp;cmd=prlinks&lt;/url&gt;&lt;type&gt;400&lt;/type&gt;&lt;title&gt;Resident colonic Escherichia coli strains frequently display uropathogenic characteristics.&lt;/title&gt;&lt;location&gt;200,4,57.7088700,11.9745600&lt;/location&gt;&lt;institution&gt;Department of Clinical Immunology, University of Göteborg, Sweden.&lt;/institution&gt;&lt;number&gt;1&lt;/number&gt;&lt;subtype&gt;400&lt;/subtype&gt;&lt;endpage&gt;52&lt;/endpage&gt;&lt;bundle&gt;&lt;publication&gt;&lt;title&gt;The Journal of infectious diseases&lt;/title&gt;&lt;type&gt;-100&lt;/type&gt;&lt;subtype&gt;-100&lt;/subtype&gt;&lt;uuid&gt;16FC4547-A2F3-478A-891C-29932C12B267&lt;/uuid&gt;&lt;/publication&gt;&lt;/bundle&gt;&lt;authors&gt;&lt;author&gt;&lt;firstName&gt;A&lt;/firstName&gt;&lt;middleNames&gt;E&lt;/middleNames&gt;&lt;lastName&gt;Wold&lt;/lastName&gt;&lt;/author&gt;&lt;author&gt;&lt;firstName&gt;D&lt;/firstName&gt;&lt;middleNames&gt;A&lt;/middleNames&gt;&lt;lastName&gt;Caugant&lt;/lastName&gt;&lt;/author&gt;&lt;author&gt;&lt;firstName&gt;G&lt;/firstName&gt;&lt;lastName&gt;Lidin-Janson&lt;/lastName&gt;&lt;/author&gt;&lt;author&gt;&lt;nonDroppingParticle&gt;de&lt;/nonDroppingParticle&gt;&lt;firstName&gt;P&lt;/firstName&gt;&lt;lastName&gt;Man&lt;/lastName&gt;&lt;/author&gt;&lt;author&gt;&lt;firstName&gt;C&lt;/firstName&gt;&lt;lastName&gt;Svanborg&lt;/lastName&gt;&lt;/author&gt;&lt;/authors&gt;&lt;/publication&gt;&lt;/publications&gt;&lt;cites&gt;&lt;/cites&gt;&lt;/citation&gt;</w:instrText>
+        <w:instrText xml:space="preserve"> ADDIN PAPERS2_CITATIONS &lt;citation&gt;&lt;uuid&gt;46DFFF83-401E-41CD-8386-4DAFCF3CC777&lt;/uuid&gt;&lt;priority&gt;38&lt;/priority&gt;&lt;publications&gt;&lt;publication&gt;&lt;uuid&gt;F0488887-F9B5-4B84-BFBD-B30EECDB9942&lt;/uuid&gt;&lt;volume&gt;165&lt;/volume&gt;&lt;startpage&gt;46&lt;/startpage&gt;&lt;publication_date&gt;99199201001200000000220000&lt;/publication_date&gt;&lt;url&gt;http://eutils.ncbi.nlm.nih.gov/entrez/eutils/elink.fcgi?dbfrom=pubmed&amp;amp;id=1727897&amp;amp;retmode=ref&amp;amp;cmd=prlinks&lt;/url&gt;&lt;type&gt;400&lt;/type&gt;&lt;title&gt;Resident colonic Escherichia coli strains frequently display uropathogenic characteristics.&lt;/title&gt;&lt;location&gt;200,4,57.7088700,11.9745600&lt;/location&gt;&lt;institution&gt;Department of Clinical Immunology, University of Göteborg, Sweden.&lt;/institution&gt;&lt;number&gt;1&lt;/number&gt;&lt;subtype&gt;400&lt;/subtype&gt;&lt;endpage&gt;52&lt;/endpage&gt;&lt;bundle&gt;&lt;publication&gt;&lt;title&gt;The Journal of infectious diseases&lt;/title&gt;&lt;type&gt;-100&lt;/type&gt;&lt;subtype&gt;-100&lt;/subtype&gt;&lt;uuid&gt;16FC4547-A2F3-478A-891C-29932C12B267&lt;/uuid&gt;&lt;/publication&gt;&lt;/bundle&gt;&lt;authors&gt;&lt;author&gt;&lt;firstName&gt;A&lt;/firstName&gt;&lt;middleNames&gt;E&lt;/middleNames&gt;&lt;lastName&gt;Wold&lt;/lastName&gt;&lt;/author&gt;&lt;author&gt;&lt;firstName&gt;D&lt;/firstName&gt;&lt;middleNames&gt;A&lt;/middleNames&gt;&lt;lastName&gt;Caugant&lt;/lastName&gt;&lt;/author&gt;&lt;author&gt;&lt;firstName&gt;G&lt;/firstName&gt;&lt;lastName&gt;Lidin-Janson&lt;/lastName&gt;&lt;/author&gt;&lt;author&gt;&lt;nonDroppingParticle&gt;de&lt;/nonDroppingParticle&gt;&lt;firstName&gt;P&lt;/firstName&gt;&lt;lastName&gt;Man&lt;/lastName&gt;&lt;/author&gt;&lt;author&gt;&lt;firstName&gt;C&lt;/firstName&gt;&lt;lastName&gt;Svanborg&lt;/lastName&gt;&lt;/author&gt;&lt;/authors&gt;&lt;/publication&gt;&lt;/publications&gt;&lt;cites&gt;&lt;/cites&gt;&lt;/citation&gt;</w:instrText>
       </w:r>
       <w:r>
         <w:rPr>
@@ -4658,7 +4755,7 @@
           <w:rFonts w:ascii="Arial" w:hAnsi="Arial"/>
           <w:sz w:val="22"/>
         </w:rPr>
-        <w:instrText xml:space="preserve"> ADDIN PAPERS2_CITATIONS &lt;citation&gt;&lt;uuid&gt;0BFD584C-DDBB-4F09-8437-45C3967EFE4A&lt;/uuid&gt;&lt;priority&gt;38&lt;/priority&gt;&lt;publications&gt;&lt;publication&gt;&lt;uuid&gt;A2F874F6-F4D6-41EE-BC54-AD8314AE7C3C&lt;/uuid&gt;&lt;volume&gt;8&lt;/volume&gt;&lt;accepted_date&gt;99200510071200000000222000&lt;/accepted_date&gt;&lt;doi&gt;10.1016/j.micinf.2005.10.011&lt;/doi&gt;&lt;startpage&gt;834&lt;/startpage&gt;&lt;revision_date&gt;99200509261200000000222000&lt;/revision_date&gt;&lt;publication_date&gt;99200603001200000000220000&lt;/publication_date&gt;&lt;url&gt;http://eutils.ncbi.nlm.nih.gov/entrez/eutils/elink.fcgi?dbfrom=pubmed&amp;amp;id=16483819&amp;amp;retmode=ref&amp;amp;cmd=prlinks&lt;/url&gt;&lt;type&gt;400&lt;/type&gt;&lt;title&gt;Enhanced persistence in the colonic microbiota of Escherichia coli strains belonging to phylogenetic group B2: role of virulence factors and adherence to colonic cells.&lt;/title&gt;&lt;location&gt;200,6,57.6862735,11.9652539&lt;/location&gt;&lt;submission_date&gt;99200505051200000000222000&lt;/submission_date&gt;&lt;number&gt;3&lt;/number&gt;&lt;institution&gt;Department of Clinical Bacteriology, Göteborg University, Guldhedsgatan 10, S-413 46 Göteborg, Sweden. forough.nowrouzian@microbio.gu.se&lt;/institution&gt;&lt;subtype&gt;400&lt;/subtype&gt;&lt;endpage&gt;840&lt;/endpage&gt;&lt;bundle&gt;&lt;publication&gt;&lt;title&gt;Microbes and infection / Institut Pasteur&lt;/title&gt;&lt;type&gt;-100&lt;/type&gt;&lt;subtype&gt;-100&lt;/subtype&gt;&lt;uuid&gt;86F346CC-4BC1-482A-A1BB-366A33A42F12&lt;/uuid&gt;&lt;/publication&gt;&lt;/bundle&gt;&lt;authors&gt;&lt;author&gt;&lt;firstName&gt;Forough&lt;/firstName&gt;&lt;middleNames&gt;L&lt;/middleNames&gt;&lt;lastName&gt;Nowrouzian&lt;/lastName&gt;&lt;/author&gt;&lt;author&gt;&lt;firstName&gt;Ingegerd&lt;/firstName&gt;&lt;lastName&gt;Adlerberth&lt;/lastName&gt;&lt;/author&gt;&lt;author&gt;&lt;firstName&gt;Agnes&lt;/firstName&gt;&lt;middleNames&gt;E&lt;/middleNames&gt;&lt;lastName&gt;Wold&lt;/lastName&gt;&lt;/author&gt;&lt;/authors&gt;&lt;/publication&gt;&lt;/publications&gt;&lt;cites&gt;&lt;/cites&gt;&lt;/citation&gt;</w:instrText>
+        <w:instrText xml:space="preserve"> ADDIN PAPERS2_CITATIONS &lt;citation&gt;&lt;uuid&gt;0BFD584C-DDBB-4F09-8437-45C3967EFE4A&lt;/uuid&gt;&lt;priority&gt;39&lt;/priority&gt;&lt;publications&gt;&lt;publication&gt;&lt;uuid&gt;A2F874F6-F4D6-41EE-BC54-AD8314AE7C3C&lt;/uuid&gt;&lt;volume&gt;8&lt;/volume&gt;&lt;accepted_date&gt;99200510071200000000222000&lt;/accepted_date&gt;&lt;doi&gt;10.1016/j.micinf.2005.10.011&lt;/doi&gt;&lt;startpage&gt;834&lt;/startpage&gt;&lt;revision_date&gt;99200509261200000000222000&lt;/revision_date&gt;&lt;publication_date&gt;99200603001200000000220000&lt;/publication_date&gt;&lt;url&gt;http://eutils.ncbi.nlm.nih.gov/entrez/eutils/elink.fcgi?dbfrom=pubmed&amp;amp;id=16483819&amp;amp;retmode=ref&amp;amp;cmd=prlinks&lt;/url&gt;&lt;type&gt;400&lt;/type&gt;&lt;title&gt;Enhanced persistence in the colonic microbiota of Escherichia coli strains belonging to phylogenetic group B2: role of virulence factors and adherence to colonic cells.&lt;/title&gt;&lt;location&gt;200,6,57.6862735,11.9652539&lt;/location&gt;&lt;submission_date&gt;99200505051200000000222000&lt;/submission_date&gt;&lt;number&gt;3&lt;/number&gt;&lt;institution&gt;Department of Clinical Bacteriology, Göteborg University, Guldhedsgatan 10, S-413 46 Göteborg, Sweden. forough.nowrouzian@microbio.gu.se&lt;/institution&gt;&lt;subtype&gt;400&lt;/subtype&gt;&lt;endpage&gt;840&lt;/endpage&gt;&lt;bundle&gt;&lt;publication&gt;&lt;title&gt;Microbes and infection / Institut Pasteur&lt;/title&gt;&lt;type&gt;-100&lt;/type&gt;&lt;subtype&gt;-100&lt;/subtype&gt;&lt;uuid&gt;86F346CC-4BC1-482A-A1BB-366A33A42F12&lt;/uuid&gt;&lt;/publication&gt;&lt;/bundle&gt;&lt;authors&gt;&lt;author&gt;&lt;firstName&gt;Forough&lt;/firstName&gt;&lt;middleNames&gt;L&lt;/middleNames&gt;&lt;lastName&gt;Nowrouzian&lt;/lastName&gt;&lt;/author&gt;&lt;author&gt;&lt;firstName&gt;Ingegerd&lt;/firstName&gt;&lt;lastName&gt;Adlerberth&lt;/lastName&gt;&lt;/author&gt;&lt;author&gt;&lt;firstName&gt;Agnes&lt;/firstName&gt;&lt;middleNames&gt;E&lt;/middleNames&gt;&lt;lastName&gt;Wold&lt;/lastName&gt;&lt;/author&gt;&lt;/authors&gt;&lt;/publication&gt;&lt;/publications&gt;&lt;cites&gt;&lt;/cites&gt;&lt;/citation&gt;</w:instrText>
       </w:r>
       <w:r>
         <w:rPr>
@@ -4760,7 +4857,7 @@
           <w:rFonts w:ascii="Arial" w:hAnsi="Arial"/>
           <w:sz w:val="22"/>
         </w:rPr>
-        <w:instrText xml:space="preserve"> ADDIN PAPERS2_CITATIONS &lt;citation&gt;&lt;uuid&gt;7A78E924-C241-4759-8239-1169C60266DD&lt;/uuid&gt;&lt;priority&gt;39&lt;/priority&gt;&lt;publications&gt;&lt;publication&gt;&lt;uuid&gt;31B7A781-353D-4609-B35F-11733DBE19E1&lt;/uuid&gt;&lt;volume&gt;46&lt;/volume&gt;&lt;doi&gt;10.1128/JCM.00813-08&lt;/doi&gt;&lt;startpage&gt;2529&lt;/startpage&gt;&lt;publication_date&gt;99200808001200000000220000&lt;/publication_date&gt;&lt;url&gt;http://eutils.ncbi.nlm.nih.gov/entrez/eutils/elink.fcgi?dbfrom=pubmed&amp;amp;id=18495863&amp;amp;retmode=ref&amp;amp;cmd=prlinks&lt;/url&gt;&lt;type&gt;400&lt;/type&gt;&lt;title&gt;Relationship between Escherichia coli strains causing acute cystitis in women and the fecal E. coli population of the host.&lt;/title&gt;&lt;location&gt;200,5,41.4364287,2.1401139&lt;/location&gt;&lt;institution&gt;Microbiology Department, Hospital Vall d'Hebron, Universitat Autònoma de Barcelona, Passeig Vall d'Hebron 119-129, 08035 Barcelona, Spain.&lt;/institution&gt;&lt;number&gt;8&lt;/number&gt;&lt;subtype&gt;400&lt;/subtype&gt;&lt;endpage&gt;2534&lt;/endpage&gt;&lt;bundle&gt;&lt;publication&gt;&lt;title&gt;Journal of Clinical Microbiology&lt;/title&gt;&lt;type&gt;-100&lt;/type&gt;&lt;subtype&gt;-100&lt;/subtype&gt;&lt;uuid&gt;BEE65C00-6EBA-4700-903C-E754B15F48C1&lt;/uuid&gt;&lt;/publication&gt;&lt;/bundle&gt;&lt;authors&gt;&lt;author&gt;&lt;firstName&gt;Eva&lt;/firstName&gt;&lt;lastName&gt;Moreno&lt;/lastName&gt;&lt;/author&gt;&lt;author&gt;&lt;firstName&gt;Antonia&lt;/firstName&gt;&lt;lastName&gt;Andreu&lt;/lastName&gt;&lt;/author&gt;&lt;author&gt;&lt;firstName&gt;Carles&lt;/firstName&gt;&lt;lastName&gt;Pigrau&lt;/lastName&gt;&lt;/author&gt;&lt;author&gt;&lt;firstName&gt;Michael&lt;/firstName&gt;&lt;middleNames&gt;A&lt;/middleNames&gt;&lt;lastName&gt;Kuskowski&lt;/lastName&gt;&lt;/author&gt;&lt;author&gt;&lt;firstName&gt;James&lt;/firstName&gt;&lt;middleNames&gt;R&lt;/middleNames&gt;&lt;lastName&gt;Johnson&lt;/lastName&gt;&lt;/author&gt;&lt;author&gt;&lt;firstName&gt;Guillem&lt;/firstName&gt;&lt;lastName&gt;Prats&lt;/lastName&gt;&lt;/author&gt;&lt;/authors&gt;&lt;/publication&gt;&lt;/publications&gt;&lt;cites&gt;&lt;/cites&gt;&lt;/citation&gt;</w:instrText>
+        <w:instrText xml:space="preserve"> ADDIN PAPERS2_CITATIONS &lt;citation&gt;&lt;uuid&gt;7A78E924-C241-4759-8239-1169C60266DD&lt;/uuid&gt;&lt;priority&gt;40&lt;/priority&gt;&lt;publications&gt;&lt;publication&gt;&lt;uuid&gt;31B7A781-353D-4609-B35F-11733DBE19E1&lt;/uuid&gt;&lt;volume&gt;46&lt;/volume&gt;&lt;doi&gt;10.1128/JCM.00813-08&lt;/doi&gt;&lt;startpage&gt;2529&lt;/startpage&gt;&lt;publication_date&gt;99200808001200000000220000&lt;/publication_date&gt;&lt;url&gt;http://eutils.ncbi.nlm.nih.gov/entrez/eutils/elink.fcgi?dbfrom=pubmed&amp;amp;id=18495863&amp;amp;retmode=ref&amp;amp;cmd=prlinks&lt;/url&gt;&lt;type&gt;400&lt;/type&gt;&lt;title&gt;Relationship between Escherichia coli strains causing acute cystitis in women and the fecal E. coli population of the host.&lt;/title&gt;&lt;location&gt;200,5,41.4364287,2.1401139&lt;/location&gt;&lt;institution&gt;Microbiology Department, Hospital Vall d'Hebron, Universitat Autònoma de Barcelona, Passeig Vall d'Hebron 119-129, 08035 Barcelona, Spain.&lt;/institution&gt;&lt;number&gt;8&lt;/number&gt;&lt;subtype&gt;400&lt;/subtype&gt;&lt;endpage&gt;2534&lt;/endpage&gt;&lt;bundle&gt;&lt;publication&gt;&lt;title&gt;Journal of Clinical Microbiology&lt;/title&gt;&lt;type&gt;-100&lt;/type&gt;&lt;subtype&gt;-100&lt;/subtype&gt;&lt;uuid&gt;BEE65C00-6EBA-4700-903C-E754B15F48C1&lt;/uuid&gt;&lt;/publication&gt;&lt;/bundle&gt;&lt;authors&gt;&lt;author&gt;&lt;firstName&gt;Eva&lt;/firstName&gt;&lt;lastName&gt;Moreno&lt;/lastName&gt;&lt;/author&gt;&lt;author&gt;&lt;firstName&gt;Antonia&lt;/firstName&gt;&lt;lastName&gt;Andreu&lt;/lastName&gt;&lt;/author&gt;&lt;author&gt;&lt;firstName&gt;Carles&lt;/firstName&gt;&lt;lastName&gt;Pigrau&lt;/lastName&gt;&lt;/author&gt;&lt;author&gt;&lt;firstName&gt;Michael&lt;/firstName&gt;&lt;middleNames&gt;A&lt;/middleNames&gt;&lt;lastName&gt;Kuskowski&lt;/lastName&gt;&lt;/author&gt;&lt;author&gt;&lt;firstName&gt;James&lt;/firstName&gt;&lt;middleNames&gt;R&lt;/middleNames&gt;&lt;lastName&gt;Johnson&lt;/lastName&gt;&lt;/author&gt;&lt;author&gt;&lt;firstName&gt;Guillem&lt;/firstName&gt;&lt;lastName&gt;Prats&lt;/lastName&gt;&lt;/author&gt;&lt;/authors&gt;&lt;/publication&gt;&lt;/publications&gt;&lt;cites&gt;&lt;/cites&gt;&lt;/citation&gt;</w:instrText>
       </w:r>
       <w:r>
         <w:rPr>
@@ -4886,7 +4983,7 @@
           <w:rFonts w:ascii="Arial" w:hAnsi="Arial"/>
           <w:sz w:val="22"/>
         </w:rPr>
-        <w:instrText xml:space="preserve"> ADDIN PAPERS2_CITATIONS &lt;citation&gt;&lt;uuid&gt;D4D31E13-0297-4478-8328-36CD523DFEF7&lt;/uuid&gt;&lt;priority&gt;40&lt;/priority&gt;&lt;publications&gt;&lt;publication&gt;&lt;volume&gt;192&lt;/volume&gt;&lt;publication_date&gt;99201009161200000000222000&lt;/publication_date&gt;&lt;number&gt;19&lt;/number&gt;&lt;doi&gt;10.1128/JB.00804-10&lt;/doi&gt;&lt;startpage&gt;4885&lt;/startpage&gt;&lt;title&gt;Pathogenicity-Associated Islands in Extraintestinal Pathogenic Escherichia coli Are Fitness Elements Involved in Intestinal Colonization&lt;/title&gt;&lt;uuid&gt;F898E3BE-B49E-46F0-A2DD-ABE22E71609A&lt;/uuid&gt;&lt;subtype&gt;400&lt;/subtype&gt;&lt;endpage&gt;4893&lt;/endpage&gt;&lt;type&gt;400&lt;/type&gt;&lt;url&gt;http://jb.asm.org/cgi/doi/10.1128/JB.00804-10&lt;/url&gt;&lt;bundle&gt;&lt;publication&gt;&lt;title&gt;Journal of Bacteriology&lt;/title&gt;&lt;type&gt;-100&lt;/type&gt;&lt;subtype&gt;-100&lt;/subtype&gt;&lt;uuid&gt;6200C450-3BFD-4BE8-ADAC-11F7EE3F4496&lt;/uuid&gt;&lt;/publication&gt;&lt;/bundle&gt;&lt;authors&gt;&lt;author&gt;&lt;firstName&gt;M&lt;/firstName&gt;&lt;lastName&gt;Diard&lt;/lastName&gt;&lt;/author&gt;&lt;author&gt;&lt;firstName&gt;L&lt;/firstName&gt;&lt;lastName&gt;Garry&lt;/lastName&gt;&lt;/author&gt;&lt;author&gt;&lt;firstName&gt;M&lt;/firstName&gt;&lt;lastName&gt;Selva&lt;/lastName&gt;&lt;/author&gt;&lt;author&gt;&lt;firstName&gt;T&lt;/firstName&gt;&lt;lastName&gt;Mosser&lt;/lastName&gt;&lt;/author&gt;&lt;author&gt;&lt;firstName&gt;E&lt;/firstName&gt;&lt;lastName&gt;Denamur&lt;/lastName&gt;&lt;/author&gt;&lt;author&gt;&lt;firstName&gt;I&lt;/firstName&gt;&lt;lastName&gt;Matic&lt;/lastName&gt;&lt;/author&gt;&lt;/authors&gt;&lt;/publication&gt;&lt;/publications&gt;&lt;cites&gt;&lt;/cites&gt;&lt;/citation&gt;</w:instrText>
+        <w:instrText xml:space="preserve"> ADDIN PAPERS2_CITATIONS &lt;citation&gt;&lt;uuid&gt;D4D31E13-0297-4478-8328-36CD523DFEF7&lt;/uuid&gt;&lt;priority&gt;41&lt;/priority&gt;&lt;publications&gt;&lt;publication&gt;&lt;volume&gt;192&lt;/volume&gt;&lt;publication_date&gt;99201009161200000000222000&lt;/publication_date&gt;&lt;number&gt;19&lt;/number&gt;&lt;doi&gt;10.1128/JB.00804-10&lt;/doi&gt;&lt;startpage&gt;4885&lt;/startpage&gt;&lt;title&gt;Pathogenicity-Associated Islands in Extraintestinal Pathogenic Escherichia coli Are Fitness Elements Involved in Intestinal Colonization&lt;/title&gt;&lt;uuid&gt;F898E3BE-B49E-46F0-A2DD-ABE22E71609A&lt;/uuid&gt;&lt;subtype&gt;400&lt;/subtype&gt;&lt;endpage&gt;4893&lt;/endpage&gt;&lt;type&gt;400&lt;/type&gt;&lt;url&gt;http://jb.asm.org/cgi/doi/10.1128/JB.00804-10&lt;/url&gt;&lt;bundle&gt;&lt;publication&gt;&lt;title&gt;Journal of Bacteriology&lt;/title&gt;&lt;type&gt;-100&lt;/type&gt;&lt;subtype&gt;-100&lt;/subtype&gt;&lt;uuid&gt;6200C450-3BFD-4BE8-ADAC-11F7EE3F4496&lt;/uuid&gt;&lt;/publication&gt;&lt;/bundle&gt;&lt;authors&gt;&lt;author&gt;&lt;firstName&gt;M&lt;/firstName&gt;&lt;lastName&gt;Diard&lt;/lastName&gt;&lt;/author&gt;&lt;author&gt;&lt;firstName&gt;L&lt;/firstName&gt;&lt;lastName&gt;Garry&lt;/lastName&gt;&lt;/author&gt;&lt;author&gt;&lt;firstName&gt;M&lt;/firstName&gt;&lt;lastName&gt;Selva&lt;/lastName&gt;&lt;/author&gt;&lt;author&gt;&lt;firstName&gt;T&lt;/firstName&gt;&lt;lastName&gt;Mosser&lt;/lastName&gt;&lt;/author&gt;&lt;author&gt;&lt;firstName&gt;E&lt;/firstName&gt;&lt;lastName&gt;Denamur&lt;/lastName&gt;&lt;/author&gt;&lt;author&gt;&lt;firstName&gt;I&lt;/firstName&gt;&lt;lastName&gt;Matic&lt;/lastName&gt;&lt;/author&gt;&lt;/authors&gt;&lt;/publication&gt;&lt;/publications&gt;&lt;cites&gt;&lt;/cites&gt;&lt;/citation&gt;</w:instrText>
       </w:r>
       <w:r>
         <w:rPr>
@@ -4908,6 +5005,531 @@
           <w:sz w:val="22"/>
         </w:rPr>
         <w:fldChar w:fldCharType="end"/>
+      </w:r>
+      <w:r>
+        <w:rPr>
+          <w:rFonts w:ascii="Arial" w:hAnsi="Arial"/>
+          <w:sz w:val="22"/>
+        </w:rPr>
+        <w:t xml:space="preserve">.  </w:t>
+      </w:r>
+      <w:r>
+        <w:rPr>
+          <w:rFonts w:ascii="Arial" w:hAnsi="Arial"/>
+          <w:sz w:val="22"/>
+        </w:rPr>
+        <w:t xml:space="preserve">Presence of </w:t>
+      </w:r>
+      <w:proofErr w:type="spellStart"/>
+      <w:r>
+        <w:rPr>
+          <w:rFonts w:ascii="Arial" w:hAnsi="Arial"/>
+          <w:sz w:val="22"/>
+        </w:rPr>
+        <w:t>PAIs</w:t>
+      </w:r>
+      <w:proofErr w:type="spellEnd"/>
+      <w:r>
+        <w:rPr>
+          <w:rFonts w:ascii="Arial" w:hAnsi="Arial"/>
+          <w:sz w:val="22"/>
+        </w:rPr>
+        <w:t xml:space="preserve"> in CFT0073 is linked to reduced growth rate in urine</w:t>
+      </w:r>
+      <w:r>
+        <w:rPr>
+          <w:rFonts w:ascii="Arial" w:hAnsi="Arial"/>
+          <w:sz w:val="22"/>
+        </w:rPr>
+        <w:fldChar w:fldCharType="begin"/>
+      </w:r>
+      <w:r>
+        <w:rPr>
+          <w:rFonts w:ascii="Arial" w:hAnsi="Arial"/>
+          <w:sz w:val="22"/>
+        </w:rPr>
+        <w:instrText xml:space="preserve"> ADDIN PAPERS2_CITATIONS &lt;citation&gt;&lt;uuid&gt;CA44FA2D-3BC1-43B6-B9B8-1B848CE2CCBF&lt;/uuid&gt;&lt;priority&gt;42&lt;/priority&gt;&lt;publications&gt;&lt;publication&gt;&lt;volume&gt;192&lt;/volume&gt;&lt;publication_date&gt;99201009161200000000222000&lt;/publication_date&gt;&lt;number&gt;19&lt;/number&gt;&lt;doi&gt;10.1128/JB.00804-10&lt;/doi&gt;&lt;startpage&gt;4885&lt;/startpage&gt;&lt;title&gt;Pathogenicity-Associated Islands in Extraintestinal Pathogenic Escherichia coli Are Fitness Elements Involved in Intestinal Colonization&lt;/title&gt;&lt;uuid&gt;F898E3BE-B49E-46F0-A2DD-ABE22E71609A&lt;/uuid&gt;&lt;subtype&gt;400&lt;/subtype&gt;&lt;endpage&gt;4893&lt;/endpage&gt;&lt;type&gt;400&lt;/type&gt;&lt;url&gt;http://jb.asm.org/cgi/doi/10.1128/JB.00804-10&lt;/url&gt;&lt;bundle&gt;&lt;publication&gt;&lt;title&gt;Journal of Bacteriology&lt;/title&gt;&lt;type&gt;-100&lt;/type&gt;&lt;subtype&gt;-100&lt;/subtype&gt;&lt;uuid&gt;6200C450-3BFD-4BE8-ADAC-11F7EE3F4496&lt;/uuid&gt;&lt;/publication&gt;&lt;/bundle&gt;&lt;authors&gt;&lt;author&gt;&lt;firstName&gt;M&lt;/firstName&gt;&lt;lastName&gt;Diard&lt;/lastName&gt;&lt;/author&gt;&lt;author&gt;&lt;firstName&gt;L&lt;/firstName&gt;&lt;lastName&gt;Garry&lt;/lastName&gt;&lt;/author&gt;&lt;author&gt;&lt;firstName&gt;M&lt;/firstName&gt;&lt;lastName&gt;Selva&lt;/lastName&gt;&lt;/author&gt;&lt;author&gt;&lt;firstName&gt;T&lt;/firstName&gt;&lt;lastName&gt;Mosser&lt;/lastName&gt;&lt;/author&gt;&lt;author&gt;&lt;firstName&gt;E&lt;/firstName&gt;&lt;lastName&gt;Denamur&lt;/lastName&gt;&lt;/author&gt;&lt;author&gt;&lt;firstName&gt;I&lt;/firstName&gt;&lt;lastName&gt;Matic&lt;/lastName&gt;&lt;/author&gt;&lt;/authors&gt;&lt;/publication&gt;&lt;/publications&gt;&lt;cites&gt;&lt;/cites&gt;&lt;/citation&gt;</w:instrText>
+      </w:r>
+      <w:r>
+        <w:rPr>
+          <w:rFonts w:ascii="Arial" w:hAnsi="Arial"/>
+          <w:sz w:val="22"/>
+        </w:rPr>
+        <w:fldChar w:fldCharType="separate"/>
+      </w:r>
+      <w:r>
+        <w:rPr>
+          <w:rFonts w:ascii="Arial" w:hAnsi="Arial" w:cs="Cambria"/>
+          <w:sz w:val="22"/>
+        </w:rPr>
+        <w:t>{Diard:2010fr}</w:t>
+      </w:r>
+      <w:r>
+        <w:rPr>
+          <w:rFonts w:ascii="Arial" w:hAnsi="Arial"/>
+          <w:sz w:val="22"/>
+        </w:rPr>
+        <w:fldChar w:fldCharType="end"/>
+      </w:r>
+      <w:r>
+        <w:rPr>
+          <w:rFonts w:ascii="Arial" w:hAnsi="Arial"/>
+          <w:sz w:val="22"/>
+        </w:rPr>
+        <w:t xml:space="preserve">, indicating that there may be genetic factors that are maintained in the population </w:t>
+      </w:r>
+      <w:r>
+        <w:rPr>
+          <w:rFonts w:ascii="Arial" w:hAnsi="Arial"/>
+          <w:sz w:val="22"/>
+        </w:rPr>
+        <w:t>despite the fitness cost of these factors in the bladder environment.  This is an additional indication of selection pressure in habitats outside of the bladde</w:t>
+      </w:r>
+      <w:r>
+        <w:rPr>
+          <w:rFonts w:ascii="Arial" w:hAnsi="Arial"/>
+          <w:sz w:val="22"/>
+        </w:rPr>
+        <w:t>r.</w:t>
+      </w:r>
+    </w:p>
+    <w:p>
+      <w:pPr>
+        <w:rPr>
+          <w:rFonts w:ascii="Arial" w:hAnsi="Arial"/>
+          <w:sz w:val="22"/>
+        </w:rPr>
+      </w:pPr>
+    </w:p>
+    <w:p>
+      <w:pPr>
+        <w:pStyle w:val="ListParagraph"/>
+        <w:numPr>
+          <w:ilvl w:val="0"/>
+          <w:numId w:val="6"/>
+        </w:numPr>
+        <w:rPr>
+          <w:rFonts w:ascii="Arial" w:hAnsi="Arial"/>
+          <w:sz w:val="22"/>
+        </w:rPr>
+      </w:pPr>
+      <w:r>
+        <w:rPr>
+          <w:rFonts w:ascii="Arial" w:hAnsi="Arial"/>
+          <w:sz w:val="22"/>
+        </w:rPr>
+        <w:t>Questions that remain in the host</w:t>
+      </w:r>
+    </w:p>
+    <w:p>
+      <w:pPr>
+        <w:pStyle w:val="ListParagraph"/>
+        <w:numPr>
+          <w:ilvl w:val="1"/>
+          <w:numId w:val="6"/>
+        </w:numPr>
+        <w:rPr>
+          <w:rFonts w:ascii="Arial" w:hAnsi="Arial"/>
+          <w:sz w:val="22"/>
+        </w:rPr>
+      </w:pPr>
+      <w:r>
+        <w:rPr>
+          <w:rFonts w:ascii="Arial" w:hAnsi="Arial"/>
+          <w:sz w:val="22"/>
+        </w:rPr>
+        <w:t xml:space="preserve">Why don’t more people have </w:t>
+      </w:r>
+      <w:r>
+        <w:rPr>
+          <w:rFonts w:ascii="Arial" w:hAnsi="Arial"/>
+          <w:sz w:val="22"/>
+        </w:rPr>
+        <w:t xml:space="preserve">recurrent </w:t>
+      </w:r>
+      <w:proofErr w:type="spellStart"/>
+      <w:r>
+        <w:rPr>
+          <w:rFonts w:ascii="Arial" w:hAnsi="Arial"/>
+          <w:sz w:val="22"/>
+        </w:rPr>
+        <w:t>UTIs</w:t>
+      </w:r>
+      <w:proofErr w:type="spellEnd"/>
+      <w:r>
+        <w:rPr>
+          <w:rFonts w:ascii="Arial" w:hAnsi="Arial"/>
+          <w:sz w:val="22"/>
+        </w:rPr>
+        <w:t>?</w:t>
+      </w:r>
+    </w:p>
+    <w:p>
+      <w:pPr>
+        <w:pStyle w:val="ListParagraph"/>
+        <w:numPr>
+          <w:ilvl w:val="1"/>
+          <w:numId w:val="6"/>
+        </w:numPr>
+        <w:rPr>
+          <w:rFonts w:ascii="Arial" w:hAnsi="Arial"/>
+          <w:sz w:val="22"/>
+        </w:rPr>
+      </w:pPr>
+      <w:r>
+        <w:rPr>
+          <w:rFonts w:ascii="Arial" w:hAnsi="Arial"/>
+          <w:sz w:val="22"/>
+        </w:rPr>
+        <w:t>Mounting evidence suggests that there are multiple ways to skin a cat, so single gene investigations may not capture a complet</w:t>
+      </w:r>
+      <w:r>
+        <w:rPr>
+          <w:rFonts w:ascii="Arial" w:hAnsi="Arial"/>
+          <w:sz w:val="22"/>
+        </w:rPr>
+        <w:t xml:space="preserve">e picture of UPEC </w:t>
+      </w:r>
+      <w:proofErr w:type="spellStart"/>
+      <w:r>
+        <w:rPr>
+          <w:rFonts w:ascii="Arial" w:hAnsi="Arial"/>
+          <w:sz w:val="22"/>
+        </w:rPr>
+        <w:t>pathogenicity</w:t>
+      </w:r>
+      <w:proofErr w:type="spellEnd"/>
+      <w:r>
+        <w:rPr>
+          <w:rFonts w:ascii="Arial" w:hAnsi="Arial"/>
+          <w:sz w:val="22"/>
+        </w:rPr>
+        <w:fldChar w:fldCharType="begin"/>
+      </w:r>
+      <w:r>
+        <w:rPr>
+          <w:rFonts w:ascii="Arial" w:hAnsi="Arial"/>
+          <w:sz w:val="22"/>
+        </w:rPr>
+        <w:instrText xml:space="preserve"> ADDIN PAPERS2_CITATIONS &lt;citation&gt;&lt;uuid&gt;330B28C6-0DB7-4825-BB34-7DE78056999C&lt;/uuid&gt;&lt;priority&gt;44&lt;/priority&gt;&lt;publications&gt;&lt;publication&gt;&lt;uuid&gt;2149AEF1-DE62-42A4-828F-3C8C9429C25C&lt;/uuid&gt;&lt;volume&gt;67&lt;/volume&gt;&lt;startpage&gt;546&lt;/startpage&gt;&lt;publication_date&gt;99199902001200000000220000&lt;/publication_date&gt;&lt;url&gt;http://eutils.ncbi.nlm.nih.gov/entrez/eutils/elink.fcgi?dbfrom=pubmed&amp;amp;id=9916057&amp;amp;retmode=ref&amp;amp;cmd=prlinks&lt;/url&gt;&lt;type&gt;400&lt;/type&gt;&lt;title&gt;The link between phylogeny and virulence in Escherichia coli extraintestinal infection.&lt;/title&gt;&lt;location&gt;200,9,48.8798858,2.4030501&lt;/location&gt;&lt;institution&gt;Laboratoire de Microbiologie, Hôpital Morvan, Brest, Hôpital Robert Debré, Paris, France.&lt;/institution&gt;&lt;number&gt;2&lt;/number&gt;&lt;subtype&gt;400&lt;/subtype&gt;&lt;endpage&gt;553&lt;/endpage&gt;&lt;bundle&gt;&lt;publication&gt;&lt;title&gt;Infection and Immunity&lt;/title&gt;&lt;type&gt;-100&lt;/type&gt;&lt;subtype&gt;-100&lt;/subtype&gt;&lt;uuid&gt;A6573EF0-5403-4887-8FFF-9E923B81DB0A&lt;/uuid&gt;&lt;/publication&gt;&lt;/bundle&gt;&lt;authors&gt;&lt;author&gt;&lt;firstName&gt;B&lt;/firstName&gt;&lt;lastName&gt;Picard&lt;/lastName&gt;&lt;/author&gt;&lt;author&gt;&lt;firstName&gt;J&lt;/firstName&gt;&lt;middleNames&gt;S&lt;/middleNames&gt;&lt;lastName&gt;Garcia&lt;/lastName&gt;&lt;/author&gt;&lt;author&gt;&lt;firstName&gt;S&lt;/firstName&gt;&lt;lastName&gt;Gouriou&lt;/lastName&gt;&lt;/author&gt;&lt;author&gt;&lt;firstName&gt;P&lt;/firstName&gt;&lt;lastName&gt;Duriez&lt;/lastName&gt;&lt;/author&gt;&lt;author&gt;&lt;firstName&gt;N&lt;/firstName&gt;&lt;lastName&gt;Brahimi&lt;/lastName&gt;&lt;/author&gt;&lt;author&gt;&lt;firstName&gt;E&lt;/firstName&gt;&lt;lastName&gt;Bingen&lt;/lastName&gt;&lt;/author&gt;&lt;author&gt;&lt;firstName&gt;J&lt;/firstName&gt;&lt;lastName&gt;Elion&lt;/lastName&gt;&lt;/author&gt;&lt;author&gt;&lt;firstName&gt;E&lt;/firstName&gt;&lt;lastName&gt;Denamur&lt;/lastName&gt;&lt;/author&gt;&lt;/authors&gt;&lt;/publication&gt;&lt;/publications&gt;&lt;cites&gt;&lt;/cites&gt;&lt;/citation&gt;</w:instrText>
+      </w:r>
+      <w:r>
+        <w:rPr>
+          <w:rFonts w:ascii="Arial" w:hAnsi="Arial"/>
+          <w:sz w:val="22"/>
+        </w:rPr>
+        <w:fldChar w:fldCharType="separate"/>
+      </w:r>
+      <w:r>
+        <w:rPr>
+          <w:rFonts w:ascii="Arial" w:hAnsi="Arial" w:cs="Cambria"/>
+          <w:sz w:val="22"/>
+        </w:rPr>
+        <w:t>{Picard:1999uk}</w:t>
+      </w:r>
+      <w:r>
+        <w:rPr>
+          <w:rFonts w:ascii="Arial" w:hAnsi="Arial"/>
+          <w:sz w:val="22"/>
+        </w:rPr>
+        <w:fldChar w:fldCharType="end"/>
+      </w:r>
+    </w:p>
+    <w:p>
+      <w:pPr>
+        <w:pStyle w:val="ListParagraph"/>
+        <w:numPr>
+          <w:ilvl w:val="1"/>
+          <w:numId w:val="6"/>
+        </w:numPr>
+        <w:rPr>
+          <w:rFonts w:ascii="Arial" w:hAnsi="Arial"/>
+          <w:sz w:val="22"/>
+        </w:rPr>
+      </w:pPr>
+      <w:r>
+        <w:rPr>
+          <w:rFonts w:ascii="Arial" w:hAnsi="Arial"/>
+          <w:sz w:val="22"/>
+        </w:rPr>
+        <w:t>What factors shape the abundance and distribution of virulence factors?</w:t>
+      </w:r>
+    </w:p>
+    <w:p>
+      <w:pPr>
+        <w:pStyle w:val="ListParagraph"/>
+        <w:numPr>
+          <w:ilvl w:val="1"/>
+          <w:numId w:val="6"/>
+        </w:numPr>
+        <w:rPr>
+          <w:rFonts w:ascii="Arial" w:hAnsi="Arial"/>
+          <w:sz w:val="22"/>
+        </w:rPr>
+      </w:pPr>
+      <w:r>
+        <w:rPr>
+          <w:rFonts w:ascii="Arial" w:hAnsi="Arial"/>
+          <w:sz w:val="22"/>
+        </w:rPr>
+        <w:t xml:space="preserve">Previous </w:t>
+      </w:r>
+      <w:proofErr w:type="gramStart"/>
+      <w:r>
+        <w:rPr>
+          <w:rFonts w:ascii="Arial" w:hAnsi="Arial"/>
+          <w:sz w:val="22"/>
+        </w:rPr>
+        <w:t xml:space="preserve">research into </w:t>
+      </w:r>
+      <w:proofErr w:type="spellStart"/>
+      <w:r>
+        <w:rPr>
+          <w:rFonts w:ascii="Arial" w:hAnsi="Arial"/>
+          <w:sz w:val="22"/>
+        </w:rPr>
+        <w:t>urovirulence</w:t>
+      </w:r>
+      <w:proofErr w:type="spellEnd"/>
+      <w:r>
+        <w:rPr>
+          <w:rFonts w:ascii="Arial" w:hAnsi="Arial"/>
+          <w:sz w:val="22"/>
+        </w:rPr>
+        <w:t xml:space="preserve"> genes in the </w:t>
+      </w:r>
+      <w:r>
+        <w:rPr>
+          <w:rFonts w:ascii="Arial" w:hAnsi="Arial"/>
+          <w:sz w:val="22"/>
+        </w:rPr>
+        <w:t>gut</w:t>
+      </w:r>
+      <w:r>
+        <w:rPr>
+          <w:rFonts w:ascii="Arial" w:hAnsi="Arial"/>
+          <w:sz w:val="22"/>
+        </w:rPr>
+        <w:t xml:space="preserve"> have</w:t>
+      </w:r>
+      <w:proofErr w:type="gramEnd"/>
+      <w:r>
+        <w:rPr>
+          <w:rFonts w:ascii="Arial" w:hAnsi="Arial"/>
+          <w:sz w:val="22"/>
+        </w:rPr>
+        <w:t xml:space="preserve"> focused mainly on the presence or absence of the </w:t>
+      </w:r>
+      <w:r>
+        <w:rPr>
+          <w:rFonts w:ascii="Arial" w:hAnsi="Arial"/>
+          <w:sz w:val="22"/>
+        </w:rPr>
+        <w:t xml:space="preserve">genes, rather than </w:t>
+      </w:r>
+      <w:r>
+        <w:rPr>
+          <w:rFonts w:ascii="Arial" w:hAnsi="Arial"/>
+          <w:sz w:val="22"/>
+        </w:rPr>
+        <w:t>identification</w:t>
+      </w:r>
+      <w:r>
+        <w:rPr>
+          <w:rFonts w:ascii="Arial" w:hAnsi="Arial"/>
+          <w:sz w:val="22"/>
+        </w:rPr>
+        <w:t xml:space="preserve"> particular alleles.</w:t>
+      </w:r>
+    </w:p>
+    <w:p>
+      <w:pPr>
+        <w:pStyle w:val="ListParagraph"/>
+        <w:numPr>
+          <w:ilvl w:val="1"/>
+          <w:numId w:val="6"/>
+        </w:numPr>
+        <w:rPr>
+          <w:rFonts w:ascii="Arial" w:hAnsi="Arial"/>
+          <w:sz w:val="22"/>
+        </w:rPr>
+      </w:pPr>
+      <w:r>
+        <w:rPr>
+          <w:rFonts w:ascii="Arial" w:hAnsi="Arial"/>
+          <w:sz w:val="22"/>
+        </w:rPr>
+        <w:t xml:space="preserve">Something in addition to known virulence genes is enabling </w:t>
+      </w:r>
+      <w:proofErr w:type="spellStart"/>
+      <w:r>
+        <w:rPr>
+          <w:rFonts w:ascii="Arial" w:hAnsi="Arial"/>
+          <w:sz w:val="22"/>
+        </w:rPr>
+        <w:t>clade</w:t>
+      </w:r>
+      <w:proofErr w:type="spellEnd"/>
+      <w:r>
+        <w:rPr>
+          <w:rFonts w:ascii="Arial" w:hAnsi="Arial"/>
+          <w:sz w:val="22"/>
+        </w:rPr>
+        <w:t xml:space="preserve"> B2 strains to persist in the gut better than strains from other </w:t>
+      </w:r>
+      <w:proofErr w:type="spellStart"/>
+      <w:r>
+        <w:rPr>
+          <w:rFonts w:ascii="Arial" w:hAnsi="Arial"/>
+          <w:sz w:val="22"/>
+        </w:rPr>
+        <w:t>clades</w:t>
+      </w:r>
+      <w:proofErr w:type="spellEnd"/>
+      <w:r>
+        <w:rPr>
+          <w:rFonts w:ascii="Arial" w:hAnsi="Arial"/>
+          <w:sz w:val="22"/>
+        </w:rPr>
+        <w:fldChar w:fldCharType="begin"/>
+      </w:r>
+      <w:r>
+        <w:rPr>
+          <w:rFonts w:ascii="Arial" w:hAnsi="Arial"/>
+          <w:sz w:val="22"/>
+        </w:rPr>
+        <w:instrText xml:space="preserve"> ADDIN PAPERS2_CITATIONS &lt;citation&gt;&lt;uuid&gt;E028A41C-A2BE-43A3-8C2E-684F22A1631A&lt;/uuid&gt;&lt;priority&gt;46&lt;/priority&gt;&lt;publications&gt;&lt;publication&gt;&lt;volume&gt;191&lt;/volume&gt;&lt;publication_date&gt;99200500001200000000200000&lt;/publication_date&gt;&lt;number&gt;7&lt;/number&gt;&lt;startpage&gt;1078&lt;/startpage&gt;&lt;title&gt;Escherichia coli strains belonging to phylogenetic group B2 have superior capacity to persist in the intestinal microflora of infants&lt;/title&gt;&lt;uuid&gt;E828EA1C-473F-4E6E-9F2A-FB81273EC4AA&lt;/uuid&gt;&lt;subtype&gt;400&lt;/subtype&gt;&lt;publisher&gt;Oxford University Press&lt;/publisher&gt;&lt;type&gt;400&lt;/type&gt;&lt;endpage&gt;1083&lt;/endpage&gt;&lt;url&gt;http://jid.oxfordjournals.org/content/191/7/1078.short&lt;/url&gt;&lt;bundle&gt;&lt;publication&gt;&lt;title&gt;The Journal of infectious diseases&lt;/title&gt;&lt;type&gt;-100&lt;/type&gt;&lt;subtype&gt;-100&lt;/subtype&gt;&lt;uuid&gt;16FC4547-A2F3-478A-891C-29932C12B267&lt;/uuid&gt;&lt;/publication&gt;&lt;/bundle&gt;&lt;authors&gt;&lt;author&gt;&lt;firstName&gt;F&lt;/firstName&gt;&lt;middleNames&gt;L&lt;/middleNames&gt;&lt;lastName&gt;Nowrouzian&lt;/lastName&gt;&lt;/author&gt;&lt;author&gt;&lt;firstName&gt;A&lt;/firstName&gt;&lt;middleNames&gt;E&lt;/middleNames&gt;&lt;lastName&gt;Wold&lt;/lastName&gt;&lt;/author&gt;&lt;author&gt;&lt;firstName&gt;I&lt;/firstName&gt;&lt;lastName&gt;Adlerberth&lt;/lastName&gt;&lt;/author&gt;&lt;/authors&gt;&lt;/publication&gt;&lt;/publications&gt;&lt;cites&gt;&lt;/cites&gt;&lt;/citation&gt;</w:instrText>
+      </w:r>
+      <w:r>
+        <w:rPr>
+          <w:rFonts w:ascii="Arial" w:hAnsi="Arial"/>
+          <w:sz w:val="22"/>
+        </w:rPr>
+        <w:fldChar w:fldCharType="separate"/>
+      </w:r>
+      <w:r>
+        <w:rPr>
+          <w:rFonts w:ascii="Arial" w:hAnsi="Arial" w:cs="Cambria"/>
+          <w:sz w:val="22"/>
+        </w:rPr>
+        <w:t>{Nowrouzian:2005uu}</w:t>
+      </w:r>
+      <w:r>
+        <w:rPr>
+          <w:rFonts w:ascii="Arial" w:hAnsi="Arial"/>
+          <w:sz w:val="22"/>
+        </w:rPr>
+        <w:fldChar w:fldCharType="end"/>
+      </w:r>
+      <w:r>
+        <w:rPr>
+          <w:rFonts w:ascii="Arial" w:hAnsi="Arial"/>
+          <w:sz w:val="22"/>
+        </w:rPr>
+        <w:t>.</w:t>
+      </w:r>
+    </w:p>
+    <w:p>
+      <w:pPr>
+        <w:pStyle w:val="ListParagraph"/>
+        <w:numPr>
+          <w:ilvl w:val="0"/>
+          <w:numId w:val="6"/>
+        </w:numPr>
+        <w:rPr>
+          <w:rFonts w:ascii="Arial" w:hAnsi="Arial"/>
+          <w:sz w:val="22"/>
+        </w:rPr>
+      </w:pPr>
+      <w:r>
+        <w:rPr>
+          <w:rFonts w:ascii="Arial" w:hAnsi="Arial"/>
+          <w:sz w:val="22"/>
+        </w:rPr>
+        <w:t>What studies of these questions will reveal</w:t>
+      </w:r>
+    </w:p>
+    <w:p>
+      <w:pPr>
+        <w:pStyle w:val="ListParagraph"/>
+        <w:numPr>
+          <w:ilvl w:val="1"/>
+          <w:numId w:val="6"/>
+        </w:numPr>
+        <w:rPr>
+          <w:rFonts w:ascii="Arial" w:hAnsi="Arial"/>
+          <w:sz w:val="22"/>
+        </w:rPr>
+      </w:pPr>
+      <w:r>
+        <w:rPr>
+          <w:rFonts w:ascii="Arial" w:hAnsi="Arial"/>
+          <w:sz w:val="22"/>
+        </w:rPr>
+        <w:t>Treatment plan – if you know that gut E. coli are part of the problem, then it must be addressed.</w:t>
+      </w:r>
+    </w:p>
+    <w:p>
+      <w:pPr>
+        <w:pStyle w:val="ListParagraph"/>
+        <w:numPr>
+          <w:ilvl w:val="1"/>
+          <w:numId w:val="6"/>
+        </w:numPr>
+        <w:rPr>
+          <w:rFonts w:ascii="Arial" w:hAnsi="Arial"/>
+          <w:sz w:val="22"/>
+        </w:rPr>
+      </w:pPr>
+      <w:r>
+        <w:rPr>
+          <w:rFonts w:ascii="Arial" w:hAnsi="Arial"/>
+          <w:sz w:val="22"/>
+        </w:rPr>
+        <w:t>Enable better understanding of how E. coli inhabit multiple environments</w:t>
+      </w:r>
+      <w:r>
+        <w:rPr>
+          <w:rFonts w:ascii="Arial" w:hAnsi="Arial"/>
+          <w:sz w:val="22"/>
+        </w:rPr>
+        <w:t>, what it means to succeed in the gut and how to make sure that success isn’t abused.</w:t>
+      </w:r>
+    </w:p>
+    <w:p>
+      <w:pPr>
+        <w:pStyle w:val="ListParagraph"/>
+        <w:numPr>
+          <w:ilvl w:val="1"/>
+          <w:numId w:val="6"/>
+        </w:numPr>
+        <w:rPr>
+          <w:rFonts w:ascii="Arial" w:hAnsi="Arial"/>
+          <w:sz w:val="22"/>
+        </w:rPr>
+      </w:pPr>
+      <w:r>
+        <w:rPr>
+          <w:rFonts w:ascii="Arial" w:hAnsi="Arial"/>
+          <w:sz w:val="22"/>
+        </w:rPr>
+        <w:t xml:space="preserve">Better </w:t>
+      </w:r>
+      <w:proofErr w:type="gramStart"/>
+      <w:r>
+        <w:rPr>
+          <w:rFonts w:ascii="Arial" w:hAnsi="Arial"/>
+          <w:sz w:val="22"/>
+        </w:rPr>
+        <w:t>understanding of how E. coli have</w:t>
+      </w:r>
+      <w:proofErr w:type="gramEnd"/>
+      <w:r>
+        <w:rPr>
+          <w:rFonts w:ascii="Arial" w:hAnsi="Arial"/>
+          <w:sz w:val="22"/>
+        </w:rPr>
+        <w:t xml:space="preserve"> evolved, and why they are pathogenic in the first place.</w:t>
       </w:r>
     </w:p>
     <w:p>
@@ -4927,65 +5549,7 @@
           <w:rFonts w:ascii="Arial" w:hAnsi="Arial"/>
           <w:sz w:val="22"/>
         </w:rPr>
-        <w:t xml:space="preserve">Presence of </w:t>
-      </w:r>
-      <w:proofErr w:type="spellStart"/>
-      <w:r>
-        <w:rPr>
-          <w:rFonts w:ascii="Arial" w:hAnsi="Arial"/>
-          <w:sz w:val="22"/>
-        </w:rPr>
-        <w:t>PAIs</w:t>
-      </w:r>
-      <w:proofErr w:type="spellEnd"/>
-      <w:r>
-        <w:rPr>
-          <w:rFonts w:ascii="Arial" w:hAnsi="Arial"/>
-          <w:sz w:val="22"/>
-        </w:rPr>
-        <w:t xml:space="preserve"> in CFT0073 is linked to reduced growth rate in urine</w:t>
-      </w:r>
-      <w:r>
-        <w:rPr>
-          <w:rFonts w:ascii="Arial" w:hAnsi="Arial"/>
-          <w:sz w:val="22"/>
-        </w:rPr>
-        <w:fldChar w:fldCharType="begin"/>
-      </w:r>
-      <w:r>
-        <w:rPr>
-          <w:rFonts w:ascii="Arial" w:hAnsi="Arial"/>
-          <w:sz w:val="22"/>
-        </w:rPr>
-        <w:instrText xml:space="preserve"> ADDIN PAPERS2_CITATIONS &lt;citation&gt;&lt;uuid&gt;CA44FA2D-3BC1-43B6-B9B8-1B848CE2CCBF&lt;/uuid&gt;&lt;priority&gt;41&lt;/priority&gt;&lt;publications&gt;&lt;publication&gt;&lt;volume&gt;192&lt;/volume&gt;&lt;publication_date&gt;99201009161200000000222000&lt;/publication_date&gt;&lt;number&gt;19&lt;/number&gt;&lt;doi&gt;10.1128/JB.00804-10&lt;/doi&gt;&lt;startpage&gt;4885&lt;/startpage&gt;&lt;title&gt;Pathogenicity-Associated Islands in Extraintestinal Pathogenic Escherichia coli Are Fitness Elements Involved in Intestinal Colonization&lt;/title&gt;&lt;uuid&gt;F898E3BE-B49E-46F0-A2DD-ABE22E71609A&lt;/uuid&gt;&lt;subtype&gt;400&lt;/subtype&gt;&lt;endpage&gt;4893&lt;/endpage&gt;&lt;type&gt;400&lt;/type&gt;&lt;url&gt;http://jb.asm.org/cgi/doi/10.1128/JB.00804-10&lt;/url&gt;&lt;bundle&gt;&lt;publication&gt;&lt;title&gt;Journal of Bacteriology&lt;/title&gt;&lt;type&gt;-100&lt;/type&gt;&lt;subtype&gt;-100&lt;/subtype&gt;&lt;uuid&gt;6200C450-3BFD-4BE8-ADAC-11F7EE3F4496&lt;/uuid&gt;&lt;/publication&gt;&lt;/bundle&gt;&lt;authors&gt;&lt;author&gt;&lt;firstName&gt;M&lt;/firstName&gt;&lt;lastName&gt;Diard&lt;/lastName&gt;&lt;/author&gt;&lt;author&gt;&lt;firstName&gt;L&lt;/firstName&gt;&lt;lastName&gt;Garry&lt;/lastName&gt;&lt;/author&gt;&lt;author&gt;&lt;firstName&gt;M&lt;/firstName&gt;&lt;lastName&gt;Selva&lt;/lastName&gt;&lt;/author&gt;&lt;author&gt;&lt;firstName&gt;T&lt;/firstName&gt;&lt;lastName&gt;Mosser&lt;/lastName&gt;&lt;/author&gt;&lt;author&gt;&lt;firstName&gt;E&lt;/firstName&gt;&lt;lastName&gt;Denamur&lt;/lastName&gt;&lt;/author&gt;&lt;author&gt;&lt;firstName&gt;I&lt;/firstName&gt;&lt;lastName&gt;Matic&lt;/lastName&gt;&lt;/author&gt;&lt;/authors&gt;&lt;/publication&gt;&lt;/publications&gt;&lt;cites&gt;&lt;/cites&gt;&lt;/citation&gt;</w:instrText>
-      </w:r>
-      <w:r>
-        <w:rPr>
-          <w:rFonts w:ascii="Arial" w:hAnsi="Arial"/>
-          <w:sz w:val="22"/>
-        </w:rPr>
-        <w:fldChar w:fldCharType="separate"/>
-      </w:r>
-      <w:r>
-        <w:rPr>
-          <w:rFonts w:ascii="Arial" w:hAnsi="Arial" w:cs="Cambria"/>
-          <w:sz w:val="22"/>
-        </w:rPr>
-        <w:t>{Diard:2010fr}</w:t>
-      </w:r>
-      <w:r>
-        <w:rPr>
-          <w:rFonts w:ascii="Arial" w:hAnsi="Arial"/>
-          <w:sz w:val="22"/>
-        </w:rPr>
-        <w:fldChar w:fldCharType="end"/>
-      </w:r>
-      <w:r>
-        <w:rPr>
-          <w:rFonts w:ascii="Arial" w:hAnsi="Arial"/>
-          <w:sz w:val="22"/>
-        </w:rPr>
-        <w:t xml:space="preserve">, indicating that there may be genetic factors that are maintained in the population </w:t>
+        <w:t>Accidental pathogen model (by-product hypothesis)</w:t>
       </w:r>
     </w:p>
     <w:p>
@@ -5005,49 +5569,7 @@
           <w:rFonts w:ascii="Arial" w:hAnsi="Arial"/>
           <w:sz w:val="22"/>
         </w:rPr>
-        <w:t>Common extra-intestinal virulence genes have been found to affect the fitness of strains within the gut environment</w:t>
-      </w:r>
-      <w:r>
-        <w:rPr>
-          <w:rFonts w:ascii="Arial" w:hAnsi="Arial"/>
-          <w:sz w:val="22"/>
-        </w:rPr>
-        <w:fldChar w:fldCharType="begin"/>
-      </w:r>
-      <w:r>
-        <w:rPr>
-          <w:rFonts w:ascii="Arial" w:hAnsi="Arial"/>
-          <w:sz w:val="22"/>
-        </w:rPr>
-        <w:instrText xml:space="preserve"> ADDIN PAPERS2_CITATIONS &lt;citation&gt;&lt;uuid&gt;93969264-8129-4C39-99E4-FFC063AEBB4C&lt;/uuid&gt;&lt;priority&gt;42&lt;/priority&gt;&lt;publications&gt;&lt;publication&gt;&lt;volume&gt;24&lt;/volume&gt;&lt;publication_date&gt;99200708161200000000222000&lt;/publication_date&gt;&lt;number&gt;11&lt;/number&gt;&lt;doi&gt;10.1093/molbev/msm172&lt;/doi&gt;&lt;startpage&gt;2373&lt;/startpage&gt;&lt;title&gt;Extraintestinal Virulence Is a Coincidental By-Product of Commensalism in B2 Phylogenetic Group Escherichia coli Strains&lt;/title&gt;&lt;uuid&gt;2D0D512D-9677-4B28-BC4F-73A33D474628&lt;/uuid&gt;&lt;subtype&gt;400&lt;/subtype&gt;&lt;endpage&gt;2384&lt;/endpage&gt;&lt;type&gt;400&lt;/type&gt;&lt;url&gt;http://mbe.oxfordjournals.org/cgi/doi/10.1093/molbev/msm172&lt;/url&gt;&lt;bundle&gt;&lt;publication&gt;&lt;title&gt;Molecular biology and evolution&lt;/title&gt;&lt;type&gt;-100&lt;/type&gt;&lt;subtype&gt;-100&lt;/subtype&gt;&lt;uuid&gt;59602C37-AAE9-4F33-8BF7-B279B1F8AB1C&lt;/uuid&gt;&lt;/publication&gt;&lt;/bundle&gt;&lt;authors&gt;&lt;author&gt;&lt;nonDroppingParticle&gt;Le&lt;/nonDroppingParticle&gt;&lt;firstName&gt;T&lt;/firstName&gt;&lt;lastName&gt;Gall&lt;/lastName&gt;&lt;/author&gt;&lt;author&gt;&lt;firstName&gt;O&lt;/firstName&gt;&lt;lastName&gt;Clermont&lt;/lastName&gt;&lt;/author&gt;&lt;author&gt;&lt;firstName&gt;S&lt;/firstName&gt;&lt;lastName&gt;Gouriou&lt;/lastName&gt;&lt;/author&gt;&lt;author&gt;&lt;firstName&gt;B&lt;/firstName&gt;&lt;lastName&gt;Picard&lt;/lastName&gt;&lt;/author&gt;&lt;author&gt;&lt;firstName&gt;X&lt;/firstName&gt;&lt;lastName&gt;Nassif&lt;/lastName&gt;&lt;/author&gt;&lt;author&gt;&lt;firstName&gt;E&lt;/firstName&gt;&lt;lastName&gt;Denamur&lt;/lastName&gt;&lt;/author&gt;&lt;author&gt;&lt;firstName&gt;O&lt;/firstName&gt;&lt;lastName&gt;Tenaillon&lt;/lastName&gt;&lt;/author&gt;&lt;/authors&gt;&lt;/publication&gt;&lt;/publications&gt;&lt;cites&gt;&lt;/cites&gt;&lt;/citation&gt;</w:instrText>
-      </w:r>
-      <w:r>
-        <w:rPr>
-          <w:rFonts w:ascii="Arial" w:hAnsi="Arial"/>
-          <w:sz w:val="22"/>
-        </w:rPr>
-        <w:fldChar w:fldCharType="separate"/>
-      </w:r>
-      <w:r>
-        <w:rPr>
-          <w:rFonts w:ascii="Arial" w:hAnsi="Arial" w:cs="Cambria"/>
-          <w:sz w:val="22"/>
-        </w:rPr>
-        <w:t>{LeGall:2007bq}</w:t>
-      </w:r>
-      <w:r>
-        <w:rPr>
-          <w:rFonts w:ascii="Arial" w:hAnsi="Arial"/>
-          <w:sz w:val="22"/>
-        </w:rPr>
-        <w:fldChar w:fldCharType="end"/>
-      </w:r>
-      <w:r>
-        <w:rPr>
-          <w:rFonts w:ascii="Arial" w:hAnsi="Arial"/>
-          <w:sz w:val="22"/>
-        </w:rPr>
-        <w:t>.</w:t>
+        <w:t>Opportunistic pathogen model</w:t>
       </w:r>
     </w:p>
     <w:p>
@@ -5067,174 +5589,8 @@
           <w:rFonts w:ascii="Arial" w:hAnsi="Arial"/>
           <w:sz w:val="22"/>
         </w:rPr>
-        <w:t xml:space="preserve">Virulence in the </w:t>
-      </w:r>
-      <w:proofErr w:type="spellStart"/>
-      <w:r>
-        <w:rPr>
-          <w:rFonts w:ascii="Arial" w:hAnsi="Arial"/>
-          <w:sz w:val="22"/>
-        </w:rPr>
-        <w:t>extraintestinal</w:t>
-      </w:r>
-      <w:proofErr w:type="spellEnd"/>
-      <w:r>
-        <w:rPr>
-          <w:rFonts w:ascii="Arial" w:hAnsi="Arial"/>
-          <w:sz w:val="22"/>
-        </w:rPr>
-        <w:t xml:space="preserve"> environment is a </w:t>
-      </w:r>
-      <w:proofErr w:type="spellStart"/>
-      <w:r>
-        <w:rPr>
-          <w:rFonts w:ascii="Arial" w:hAnsi="Arial"/>
-          <w:sz w:val="22"/>
-        </w:rPr>
-        <w:t>multigenic</w:t>
-      </w:r>
-      <w:proofErr w:type="spellEnd"/>
-      <w:r>
-        <w:rPr>
-          <w:rFonts w:ascii="Arial" w:hAnsi="Arial"/>
-          <w:sz w:val="22"/>
-        </w:rPr>
-        <w:t xml:space="preserve"> process and lacks a clear set of virulence factors, which may indicate a large number of ways that </w:t>
-      </w:r>
-      <w:proofErr w:type="gramStart"/>
-      <w:r>
-        <w:rPr>
-          <w:rFonts w:ascii="Arial" w:hAnsi="Arial"/>
-          <w:sz w:val="22"/>
-        </w:rPr>
-        <w:t>a bacteria</w:t>
-      </w:r>
-      <w:proofErr w:type="gramEnd"/>
-      <w:r>
-        <w:rPr>
-          <w:rFonts w:ascii="Arial" w:hAnsi="Arial"/>
-          <w:sz w:val="22"/>
-        </w:rPr>
-        <w:t xml:space="preserve"> can cause disease outside of the gastrointestinal tract.</w:t>
-      </w:r>
-    </w:p>
-    <w:p>
-      <w:pPr>
-        <w:pStyle w:val="ListParagraph"/>
-        <w:numPr>
-          <w:ilvl w:val="2"/>
-          <w:numId w:val="6"/>
-        </w:numPr>
-        <w:rPr>
-          <w:rFonts w:ascii="Arial" w:hAnsi="Arial"/>
-          <w:sz w:val="22"/>
-        </w:rPr>
-      </w:pPr>
-      <w:r>
-        <w:rPr>
-          <w:rFonts w:ascii="Arial" w:hAnsi="Arial"/>
-          <w:sz w:val="22"/>
-        </w:rPr>
-        <w:t xml:space="preserve">Virulence factors, such as </w:t>
-      </w:r>
-      <w:proofErr w:type="spellStart"/>
-      <w:r>
-        <w:rPr>
-          <w:rFonts w:ascii="Arial" w:hAnsi="Arial"/>
-          <w:sz w:val="22"/>
-        </w:rPr>
-        <w:t>hemolysin</w:t>
-      </w:r>
-      <w:proofErr w:type="spellEnd"/>
-      <w:r>
-        <w:rPr>
-          <w:rFonts w:ascii="Arial" w:hAnsi="Arial"/>
-          <w:sz w:val="22"/>
-        </w:rPr>
-        <w:t xml:space="preserve">, type I </w:t>
-      </w:r>
-      <w:proofErr w:type="spellStart"/>
-      <w:r>
-        <w:rPr>
-          <w:rFonts w:ascii="Arial" w:hAnsi="Arial"/>
-          <w:sz w:val="22"/>
-        </w:rPr>
-        <w:t>fimbriae</w:t>
-      </w:r>
-      <w:proofErr w:type="spellEnd"/>
-      <w:r>
-        <w:rPr>
-          <w:rFonts w:ascii="Arial" w:hAnsi="Arial"/>
-          <w:sz w:val="22"/>
-        </w:rPr>
-        <w:t xml:space="preserve">, and P </w:t>
-      </w:r>
-      <w:proofErr w:type="spellStart"/>
-      <w:r>
-        <w:rPr>
-          <w:rFonts w:ascii="Arial" w:hAnsi="Arial"/>
-          <w:sz w:val="22"/>
-        </w:rPr>
-        <w:t>fimbriae</w:t>
-      </w:r>
-      <w:proofErr w:type="spellEnd"/>
-      <w:r>
-        <w:rPr>
-          <w:rFonts w:ascii="Arial" w:hAnsi="Arial"/>
-          <w:sz w:val="22"/>
-        </w:rPr>
-        <w:t>, are associated with persistence of E. coli in the gut</w:t>
-      </w:r>
-      <w:r>
-        <w:rPr>
-          <w:rFonts w:ascii="Arial" w:hAnsi="Arial"/>
-          <w:sz w:val="22"/>
-        </w:rPr>
-        <w:fldChar w:fldCharType="begin"/>
-      </w:r>
-      <w:r>
-        <w:rPr>
-          <w:rFonts w:ascii="Arial" w:hAnsi="Arial"/>
-          <w:sz w:val="22"/>
-        </w:rPr>
-        <w:instrText xml:space="preserve"> ADDIN PAPERS2_CITATIONS &lt;citation&gt;&lt;uuid&gt;87EC7262-EA18-4FFD-A18F-19B48FDEC329&lt;/uuid&gt;&lt;priority&gt;43&lt;/priority&gt;&lt;publications&gt;&lt;publication&gt;&lt;volume&gt;54&lt;/volume&gt;&lt;publication_date&gt;99200307001200000000220000&lt;/publication_date&gt;&lt;number&gt;1&lt;/number&gt;&lt;doi&gt;10.1203/01.PDR.0000069843.20655.EE&lt;/doi&gt;&lt;startpage&gt;8&lt;/startpage&gt;&lt;title&gt;Escherichia coli in Infants' Intestinal Microflora: Colonization Rate, Strain Turnover, and Virulence Gene Carriage&lt;/title&gt;&lt;uuid&gt;F27A3B42-1A6F-4063-BFD1-1702E314EDA1&lt;/uuid&gt;&lt;subtype&gt;400&lt;/subtype&gt;&lt;endpage&gt;14&lt;/endpage&gt;&lt;type&gt;400&lt;/type&gt;&lt;url&gt;http://www.nature.com/doifinder/10.1203/01.PDR.0000069843.20655.EE&lt;/url&gt;&lt;bundle&gt;&lt;publication&gt;&lt;title&gt;Pediatric Research&lt;/title&gt;&lt;type&gt;-100&lt;/type&gt;&lt;subtype&gt;-100&lt;/subtype&gt;&lt;uuid&gt;B625B757-9952-4AD9-8E7A-CCDB2B1EEBDC&lt;/uuid&gt;&lt;/publication&gt;&lt;/bundle&gt;&lt;authors&gt;&lt;author&gt;&lt;firstName&gt;Forough&lt;/firstName&gt;&lt;lastName&gt;Nowrouzian&lt;/lastName&gt;&lt;/author&gt;&lt;author&gt;&lt;firstName&gt;Bill&lt;/firstName&gt;&lt;lastName&gt;Hesselmar&lt;/lastName&gt;&lt;/author&gt;&lt;author&gt;&lt;firstName&gt;Robert&lt;/firstName&gt;&lt;lastName&gt;Saalman&lt;/lastName&gt;&lt;/author&gt;&lt;author&gt;&lt;firstName&gt;Inga-Lisa&lt;/firstName&gt;&lt;lastName&gt;Strannegård&lt;/lastName&gt;&lt;/author&gt;&lt;author&gt;&lt;firstName&gt;Nils&lt;/firstName&gt;&lt;lastName&gt;Åberg&lt;/lastName&gt;&lt;/author&gt;&lt;author&gt;&lt;firstName&gt;Agnes&lt;/firstName&gt;&lt;middleNames&gt;E&lt;/middleNames&gt;&lt;lastName&gt;Wold&lt;/lastName&gt;&lt;/author&gt;&lt;author&gt;&lt;firstName&gt;Ingegerd&lt;/firstName&gt;&lt;lastName&gt;Adlerberth&lt;/lastName&gt;&lt;/author&gt;&lt;/authors&gt;&lt;/publication&gt;&lt;/publications&gt;&lt;cites&gt;&lt;/cites&gt;&lt;/citation&gt;</w:instrText>
-      </w:r>
-      <w:r>
-        <w:rPr>
-          <w:rFonts w:ascii="Arial" w:hAnsi="Arial"/>
-          <w:sz w:val="22"/>
-        </w:rPr>
-        <w:fldChar w:fldCharType="separate"/>
-      </w:r>
-      <w:r>
-        <w:rPr>
-          <w:rFonts w:ascii="Arial" w:hAnsi="Arial" w:cs="Cambria"/>
-          <w:sz w:val="22"/>
-        </w:rPr>
-        <w:t>{Nowrouzian:2003bs}</w:t>
-      </w:r>
-      <w:r>
-        <w:rPr>
-          <w:rFonts w:ascii="Arial" w:hAnsi="Arial"/>
-          <w:sz w:val="22"/>
-        </w:rPr>
-        <w:fldChar w:fldCharType="end"/>
-      </w:r>
-      <w:r>
-        <w:rPr>
-          <w:rFonts w:ascii="Arial" w:hAnsi="Arial"/>
-          <w:sz w:val="22"/>
-        </w:rPr>
-        <w:t>.</w:t>
-      </w:r>
-    </w:p>
-    <w:p>
-      <w:pPr>
-        <w:rPr>
-          <w:rFonts w:ascii="Arial" w:hAnsi="Arial"/>
-          <w:sz w:val="22"/>
-        </w:rPr>
-      </w:pPr>
+        <w:t>Source-sink model</w:t>
+      </w:r>
     </w:p>
     <w:p>
       <w:pPr>
@@ -5253,169 +5609,82 @@
           <w:rFonts w:ascii="Arial" w:hAnsi="Arial"/>
           <w:sz w:val="22"/>
         </w:rPr>
-        <w:t>Questions that remain in the host</w:t>
-      </w:r>
-    </w:p>
-    <w:p>
-      <w:pPr>
-        <w:pStyle w:val="ListParagraph"/>
-        <w:numPr>
-          <w:ilvl w:val="1"/>
-          <w:numId w:val="6"/>
-        </w:numPr>
-        <w:rPr>
-          <w:rFonts w:ascii="Arial" w:hAnsi="Arial"/>
-          <w:sz w:val="22"/>
-        </w:rPr>
-      </w:pPr>
-      <w:r>
-        <w:rPr>
-          <w:rFonts w:ascii="Arial" w:hAnsi="Arial"/>
-          <w:sz w:val="22"/>
-        </w:rPr>
-        <w:t xml:space="preserve">Why don’t more people have </w:t>
-      </w:r>
-      <w:r>
-        <w:rPr>
-          <w:rFonts w:ascii="Arial" w:hAnsi="Arial"/>
-          <w:sz w:val="22"/>
-        </w:rPr>
-        <w:t xml:space="preserve">recurrent </w:t>
-      </w:r>
-      <w:proofErr w:type="spellStart"/>
-      <w:r>
-        <w:rPr>
-          <w:rFonts w:ascii="Arial" w:hAnsi="Arial"/>
-          <w:sz w:val="22"/>
-        </w:rPr>
-        <w:t>UTIs</w:t>
-      </w:r>
-      <w:proofErr w:type="spellEnd"/>
-      <w:r>
-        <w:rPr>
-          <w:rFonts w:ascii="Arial" w:hAnsi="Arial"/>
-          <w:sz w:val="22"/>
-        </w:rPr>
-        <w:t>?</w:t>
-      </w:r>
-    </w:p>
-    <w:p>
-      <w:pPr>
-        <w:pStyle w:val="ListParagraph"/>
-        <w:numPr>
-          <w:ilvl w:val="1"/>
-          <w:numId w:val="6"/>
-        </w:numPr>
-        <w:rPr>
-          <w:rFonts w:ascii="Arial" w:hAnsi="Arial"/>
-          <w:sz w:val="22"/>
-        </w:rPr>
-      </w:pPr>
-      <w:r>
-        <w:rPr>
-          <w:rFonts w:ascii="Arial" w:hAnsi="Arial"/>
-          <w:sz w:val="22"/>
-        </w:rPr>
-        <w:t>Mounting evidence suggests that there are multiple ways to skin a cat, so single gene investigations may not capture a complet</w:t>
-      </w:r>
-      <w:r>
-        <w:rPr>
-          <w:rFonts w:ascii="Arial" w:hAnsi="Arial"/>
-          <w:sz w:val="22"/>
-        </w:rPr>
-        <w:t xml:space="preserve">e picture of UPEC </w:t>
-      </w:r>
-      <w:proofErr w:type="spellStart"/>
-      <w:r>
-        <w:rPr>
-          <w:rFonts w:ascii="Arial" w:hAnsi="Arial"/>
-          <w:sz w:val="22"/>
-        </w:rPr>
-        <w:t>pathogenicity</w:t>
-      </w:r>
-      <w:proofErr w:type="spellEnd"/>
-      <w:r>
-        <w:rPr>
-          <w:rFonts w:ascii="Arial" w:hAnsi="Arial"/>
-          <w:sz w:val="22"/>
-        </w:rPr>
-        <w:fldChar w:fldCharType="begin"/>
-      </w:r>
-      <w:r>
-        <w:rPr>
-          <w:rFonts w:ascii="Arial" w:hAnsi="Arial"/>
-          <w:sz w:val="22"/>
-        </w:rPr>
-        <w:instrText xml:space="preserve"> ADDIN PAPERS2_CITATIONS &lt;citation&gt;&lt;uuid&gt;0D2D029F-6440-42AB-9BC8-349D8E499A95&lt;/uuid&gt;&lt;priority&gt;44&lt;/priority&gt;&lt;publications&gt;&lt;publication&gt;&lt;uuid&gt;2149AEF1-DE62-42A4-828F-3C8C9429C25C&lt;/uuid&gt;&lt;volume&gt;67&lt;/volume&gt;&lt;startpage&gt;546&lt;/startpage&gt;&lt;publication_date&gt;99199902001200000000220000&lt;/publication_date&gt;&lt;url&gt;http://eutils.ncbi.nlm.nih.gov/entrez/eutils/elink.fcgi?dbfrom=pubmed&amp;amp;id=9916057&amp;amp;retmode=ref&amp;amp;cmd=prlinks&lt;/url&gt;&lt;type&gt;400&lt;/type&gt;&lt;title&gt;The link between phylogeny and virulence in Escherichia coli extraintestinal infection.&lt;/title&gt;&lt;location&gt;200,9,48.8798858,2.4030501&lt;/location&gt;&lt;institution&gt;Laboratoire de Microbiologie, Hôpital Morvan, Brest, Hôpital Robert Debré, Paris, France.&lt;/institution&gt;&lt;number&gt;2&lt;/number&gt;&lt;subtype&gt;400&lt;/subtype&gt;&lt;endpage&gt;553&lt;/endpage&gt;&lt;bundle&gt;&lt;publication&gt;&lt;title&gt;Infection and Immunity&lt;/title&gt;&lt;type&gt;-100&lt;/type&gt;&lt;subtype&gt;-100&lt;/subtype&gt;&lt;uuid&gt;A6573EF0-5403-4887-8FFF-9E923B81DB0A&lt;/uuid&gt;&lt;/publication&gt;&lt;/bundle&gt;&lt;authors&gt;&lt;author&gt;&lt;firstName&gt;B&lt;/firstName&gt;&lt;lastName&gt;Picard&lt;/lastName&gt;&lt;/author&gt;&lt;author&gt;&lt;firstName&gt;J&lt;/firstName&gt;&lt;middleNames&gt;S&lt;/middleNames&gt;&lt;lastName&gt;Garcia&lt;/lastName&gt;&lt;/author&gt;&lt;author&gt;&lt;firstName&gt;S&lt;/firstName&gt;&lt;lastName&gt;Gouriou&lt;/lastName&gt;&lt;/author&gt;&lt;author&gt;&lt;firstName&gt;P&lt;/firstName&gt;&lt;lastName&gt;Duriez&lt;/lastName&gt;&lt;/author&gt;&lt;author&gt;&lt;firstName&gt;N&lt;/firstName&gt;&lt;lastName&gt;Brahimi&lt;/lastName&gt;&lt;/author&gt;&lt;author&gt;&lt;firstName&gt;E&lt;/firstName&gt;&lt;lastName&gt;Bingen&lt;/lastName&gt;&lt;/author&gt;&lt;author&gt;&lt;firstName&gt;J&lt;/firstName&gt;&lt;lastName&gt;Elion&lt;/lastName&gt;&lt;/author&gt;&lt;author&gt;&lt;firstName&gt;E&lt;/firstName&gt;&lt;lastName&gt;Denamur&lt;/lastName&gt;&lt;/author&gt;&lt;/authors&gt;&lt;/publication&gt;&lt;/publications&gt;&lt;cites&gt;&lt;/cites&gt;&lt;/citation&gt;</w:instrText>
-      </w:r>
-      <w:r>
-        <w:rPr>
-          <w:rFonts w:ascii="Arial" w:hAnsi="Arial"/>
-          <w:sz w:val="22"/>
-        </w:rPr>
-        <w:fldChar w:fldCharType="separate"/>
-      </w:r>
-      <w:r>
-        <w:rPr>
-          <w:rFonts w:ascii="Arial" w:hAnsi="Arial" w:cs="Cambria"/>
-          <w:sz w:val="22"/>
-        </w:rPr>
-        <w:t>{Picard:1999uk}</w:t>
-      </w:r>
-      <w:r>
-        <w:rPr>
-          <w:rFonts w:ascii="Arial" w:hAnsi="Arial"/>
-          <w:sz w:val="22"/>
-        </w:rPr>
-        <w:fldChar w:fldCharType="end"/>
-      </w:r>
-    </w:p>
-    <w:p>
-      <w:pPr>
-        <w:pStyle w:val="ListParagraph"/>
-        <w:numPr>
-          <w:ilvl w:val="1"/>
-          <w:numId w:val="6"/>
-        </w:numPr>
-        <w:rPr>
-          <w:rFonts w:ascii="Arial" w:hAnsi="Arial"/>
-          <w:sz w:val="22"/>
-        </w:rPr>
-      </w:pPr>
-      <w:r>
-        <w:rPr>
-          <w:rFonts w:ascii="Arial" w:hAnsi="Arial"/>
-          <w:sz w:val="22"/>
-        </w:rPr>
-        <w:t>What factors shape the abundance and distribution of virulence factors?</w:t>
-      </w:r>
-    </w:p>
-    <w:p>
-      <w:pPr>
-        <w:pStyle w:val="ListParagraph"/>
-        <w:numPr>
-          <w:ilvl w:val="1"/>
-          <w:numId w:val="6"/>
-        </w:numPr>
-        <w:rPr>
-          <w:rFonts w:ascii="Arial" w:hAnsi="Arial"/>
-          <w:sz w:val="22"/>
-        </w:rPr>
-      </w:pPr>
-      <w:r>
-        <w:rPr>
-          <w:rFonts w:ascii="Arial" w:hAnsi="Arial"/>
-          <w:sz w:val="22"/>
-        </w:rPr>
-        <w:t xml:space="preserve">Previous </w:t>
-      </w:r>
-      <w:proofErr w:type="gramStart"/>
-      <w:r>
-        <w:rPr>
-          <w:rFonts w:ascii="Arial" w:hAnsi="Arial"/>
-          <w:sz w:val="22"/>
-        </w:rPr>
-        <w:t xml:space="preserve">research into </w:t>
+        <w:t>Experimental plan</w:t>
+      </w:r>
+    </w:p>
+    <w:p>
+      <w:pPr>
+        <w:rPr>
+          <w:rFonts w:ascii="Arial" w:hAnsi="Arial"/>
+          <w:sz w:val="22"/>
+        </w:rPr>
+      </w:pPr>
+    </w:p>
+    <w:p>
+      <w:pPr>
+        <w:rPr>
+          <w:rFonts w:ascii="Arial" w:hAnsi="Arial"/>
+          <w:sz w:val="22"/>
+        </w:rPr>
+      </w:pPr>
+      <w:r>
+        <w:rPr>
+          <w:rFonts w:ascii="Arial" w:hAnsi="Arial"/>
+          <w:sz w:val="22"/>
+        </w:rPr>
+        <w:t>OVERALL QUESTION:</w:t>
+      </w:r>
+      <w:r>
+        <w:rPr>
+          <w:rFonts w:ascii="Arial" w:hAnsi="Arial"/>
+          <w:sz w:val="22"/>
+        </w:rPr>
+        <w:br/>
+        <w:t>What is happening with the gut population of UPEC, and how does that influence UTI susceptibility?</w:t>
+      </w:r>
+    </w:p>
+    <w:p>
+      <w:pPr>
+        <w:rPr>
+          <w:rFonts w:ascii="Arial" w:hAnsi="Arial"/>
+          <w:sz w:val="22"/>
+        </w:rPr>
+      </w:pPr>
+      <w:r>
+        <w:rPr>
+          <w:rFonts w:ascii="Arial" w:hAnsi="Arial"/>
+          <w:sz w:val="22"/>
+        </w:rPr>
+        <w:t>Hypothesis:</w:t>
+      </w:r>
+    </w:p>
+    <w:p>
+      <w:pPr>
+        <w:rPr>
+          <w:rFonts w:ascii="Arial" w:hAnsi="Arial"/>
+          <w:sz w:val="22"/>
+        </w:rPr>
+      </w:pPr>
+      <w:r>
+        <w:rPr>
+          <w:rFonts w:ascii="Arial" w:hAnsi="Arial"/>
+          <w:sz w:val="22"/>
+        </w:rPr>
+        <w:t>A bloom</w:t>
+      </w:r>
+      <w:r>
+        <w:rPr>
+          <w:rFonts w:ascii="Arial" w:hAnsi="Arial"/>
+          <w:sz w:val="22"/>
+        </w:rPr>
+        <w:t xml:space="preserve"> </w:t>
+      </w:r>
+      <w:r>
+        <w:rPr>
+          <w:rFonts w:ascii="Arial" w:hAnsi="Arial"/>
+          <w:sz w:val="22"/>
+        </w:rPr>
+        <w:t xml:space="preserve">of UPEC growth coincides with the onset of UTI, which results in an increase in the relative abundance of </w:t>
       </w:r>
       <w:proofErr w:type="spellStart"/>
       <w:r>
@@ -5433,129 +5702,15 @@
         </w:rPr>
         <w:t xml:space="preserve"> genes in the </w:t>
       </w:r>
-      <w:r>
-        <w:rPr>
-          <w:rFonts w:ascii="Arial" w:hAnsi="Arial"/>
-          <w:sz w:val="22"/>
-        </w:rPr>
-        <w:t>gut</w:t>
-      </w:r>
-      <w:r>
-        <w:rPr>
-          <w:rFonts w:ascii="Arial" w:hAnsi="Arial"/>
-          <w:sz w:val="22"/>
-        </w:rPr>
-        <w:t xml:space="preserve"> have</w:t>
-      </w:r>
-      <w:proofErr w:type="gramEnd"/>
-      <w:r>
-        <w:rPr>
-          <w:rFonts w:ascii="Arial" w:hAnsi="Arial"/>
-          <w:sz w:val="22"/>
-        </w:rPr>
-        <w:t xml:space="preserve"> focused mainly on the presence or absence of the </w:t>
-      </w:r>
-      <w:r>
-        <w:rPr>
-          <w:rFonts w:ascii="Arial" w:hAnsi="Arial"/>
-          <w:sz w:val="22"/>
-        </w:rPr>
-        <w:t xml:space="preserve">genes, rather than </w:t>
-      </w:r>
-      <w:r>
-        <w:rPr>
-          <w:rFonts w:ascii="Arial" w:hAnsi="Arial"/>
-          <w:sz w:val="22"/>
-        </w:rPr>
-        <w:t>identification</w:t>
-      </w:r>
-      <w:r>
-        <w:rPr>
-          <w:rFonts w:ascii="Arial" w:hAnsi="Arial"/>
-          <w:sz w:val="22"/>
-        </w:rPr>
-        <w:t xml:space="preserve"> particular alleles.</w:t>
-      </w:r>
-    </w:p>
-    <w:p>
-      <w:pPr>
-        <w:pStyle w:val="ListParagraph"/>
-        <w:numPr>
-          <w:ilvl w:val="1"/>
-          <w:numId w:val="6"/>
-        </w:numPr>
-        <w:rPr>
-          <w:rFonts w:ascii="Arial" w:hAnsi="Arial"/>
-          <w:sz w:val="22"/>
-        </w:rPr>
-      </w:pPr>
-      <w:r>
-        <w:rPr>
-          <w:rFonts w:ascii="Arial" w:hAnsi="Arial"/>
-          <w:sz w:val="22"/>
-        </w:rPr>
-        <w:t xml:space="preserve">Something in addition to known virulence genes is enabling </w:t>
-      </w:r>
-      <w:proofErr w:type="spellStart"/>
-      <w:r>
-        <w:rPr>
-          <w:rFonts w:ascii="Arial" w:hAnsi="Arial"/>
-          <w:sz w:val="22"/>
-        </w:rPr>
-        <w:t>clade</w:t>
-      </w:r>
-      <w:proofErr w:type="spellEnd"/>
-      <w:r>
-        <w:rPr>
-          <w:rFonts w:ascii="Arial" w:hAnsi="Arial"/>
-          <w:sz w:val="22"/>
-        </w:rPr>
-        <w:t xml:space="preserve"> B2 strains to persist in the gut better than strains from other </w:t>
-      </w:r>
-      <w:proofErr w:type="spellStart"/>
-      <w:r>
-        <w:rPr>
-          <w:rFonts w:ascii="Arial" w:hAnsi="Arial"/>
-          <w:sz w:val="22"/>
-        </w:rPr>
-        <w:t>clades</w:t>
-      </w:r>
-      <w:proofErr w:type="spellEnd"/>
-      <w:r>
-        <w:rPr>
-          <w:rFonts w:ascii="Arial" w:hAnsi="Arial"/>
-          <w:sz w:val="22"/>
-        </w:rPr>
-        <w:fldChar w:fldCharType="begin"/>
-      </w:r>
-      <w:r>
-        <w:rPr>
-          <w:rFonts w:ascii="Arial" w:hAnsi="Arial"/>
-          <w:sz w:val="22"/>
-        </w:rPr>
-        <w:instrText xml:space="preserve"> ADDIN PAPERS2_CITATIONS &lt;citation&gt;&lt;uuid&gt;E028A41C-A2BE-43A3-8C2E-684F22A1631A&lt;/uuid&gt;&lt;priority&gt;45&lt;/priority&gt;&lt;publications&gt;&lt;publication&gt;&lt;volume&gt;191&lt;/volume&gt;&lt;publication_date&gt;99200500001200000000200000&lt;/publication_date&gt;&lt;number&gt;7&lt;/number&gt;&lt;startpage&gt;1078&lt;/startpage&gt;&lt;title&gt;Escherichia coli strains belonging to phylogenetic group B2 have superior capacity to persist in the intestinal microflora of infants&lt;/title&gt;&lt;uuid&gt;E828EA1C-473F-4E6E-9F2A-FB81273EC4AA&lt;/uuid&gt;&lt;subtype&gt;400&lt;/subtype&gt;&lt;publisher&gt;Oxford University Press&lt;/publisher&gt;&lt;type&gt;400&lt;/type&gt;&lt;endpage&gt;1083&lt;/endpage&gt;&lt;url&gt;http://jid.oxfordjournals.org/content/191/7/1078.short&lt;/url&gt;&lt;bundle&gt;&lt;publication&gt;&lt;title&gt;The Journal of infectious diseases&lt;/title&gt;&lt;type&gt;-100&lt;/type&gt;&lt;subtype&gt;-100&lt;/subtype&gt;&lt;uuid&gt;16FC4547-A2F3-478A-891C-29932C12B267&lt;/uuid&gt;&lt;/publication&gt;&lt;/bundle&gt;&lt;authors&gt;&lt;author&gt;&lt;firstName&gt;F&lt;/firstName&gt;&lt;middleNames&gt;L&lt;/middleNames&gt;&lt;lastName&gt;Nowrouzian&lt;/lastName&gt;&lt;/author&gt;&lt;author&gt;&lt;firstName&gt;A&lt;/firstName&gt;&lt;middleNames&gt;E&lt;/middleNames&gt;&lt;lastName&gt;Wold&lt;/lastName&gt;&lt;/author&gt;&lt;author&gt;&lt;firstName&gt;I&lt;/firstName&gt;&lt;lastName&gt;Adlerberth&lt;/lastName&gt;&lt;/author&gt;&lt;/authors&gt;&lt;/publication&gt;&lt;/publications&gt;&lt;cites&gt;&lt;/cites&gt;&lt;/citation&gt;</w:instrText>
-      </w:r>
-      <w:r>
-        <w:rPr>
-          <w:rFonts w:ascii="Arial" w:hAnsi="Arial"/>
-          <w:sz w:val="22"/>
-        </w:rPr>
-        <w:fldChar w:fldCharType="separate"/>
-      </w:r>
-      <w:r>
-        <w:rPr>
-          <w:rFonts w:ascii="Arial" w:hAnsi="Arial" w:cs="Cambria"/>
-          <w:sz w:val="22"/>
-        </w:rPr>
-        <w:t>{Nowrouzian:2005uu}</w:t>
-      </w:r>
-      <w:r>
-        <w:rPr>
-          <w:rFonts w:ascii="Arial" w:hAnsi="Arial"/>
-          <w:sz w:val="22"/>
-        </w:rPr>
-        <w:fldChar w:fldCharType="end"/>
-      </w:r>
+      <w:proofErr w:type="spellStart"/>
+      <w:r>
+        <w:rPr>
+          <w:rFonts w:ascii="Arial" w:hAnsi="Arial"/>
+          <w:sz w:val="22"/>
+        </w:rPr>
+        <w:t>microbiome</w:t>
+      </w:r>
+      <w:proofErr w:type="spellEnd"/>
       <w:r>
         <w:rPr>
           <w:rFonts w:ascii="Arial" w:hAnsi="Arial"/>
@@ -5569,7 +5724,7 @@
         <w:pStyle w:val="ListParagraph"/>
         <w:numPr>
           <w:ilvl w:val="0"/>
-          <w:numId w:val="6"/>
+          <w:numId w:val="9"/>
         </w:numPr>
         <w:rPr>
           <w:rFonts w:ascii="Arial" w:hAnsi="Arial"/>
@@ -5581,150 +5736,30 @@
           <w:rFonts w:ascii="Arial" w:hAnsi="Arial"/>
           <w:sz w:val="22"/>
         </w:rPr>
-        <w:t>What studies of these questions will reveal</w:t>
-      </w:r>
-    </w:p>
-    <w:p>
-      <w:pPr>
-        <w:pStyle w:val="ListParagraph"/>
-        <w:numPr>
-          <w:ilvl w:val="1"/>
-          <w:numId w:val="6"/>
-        </w:numPr>
-        <w:rPr>
-          <w:rFonts w:ascii="Arial" w:hAnsi="Arial"/>
-          <w:sz w:val="22"/>
-        </w:rPr>
-      </w:pPr>
-      <w:r>
-        <w:rPr>
-          <w:rFonts w:ascii="Arial" w:hAnsi="Arial"/>
-          <w:sz w:val="22"/>
-        </w:rPr>
-        <w:t>Treatment plan – if you know that gut E. coli are part of the problem, then it must be addressed.</w:t>
-      </w:r>
-    </w:p>
-    <w:p>
-      <w:pPr>
-        <w:pStyle w:val="ListParagraph"/>
-        <w:numPr>
-          <w:ilvl w:val="1"/>
-          <w:numId w:val="6"/>
-        </w:numPr>
-        <w:rPr>
-          <w:rFonts w:ascii="Arial" w:hAnsi="Arial"/>
-          <w:sz w:val="22"/>
-        </w:rPr>
-      </w:pPr>
-      <w:r>
-        <w:rPr>
-          <w:rFonts w:ascii="Arial" w:hAnsi="Arial"/>
-          <w:sz w:val="22"/>
-        </w:rPr>
-        <w:t>Enable better understanding of how E. coli inhabit multiple environments</w:t>
-      </w:r>
-      <w:r>
-        <w:rPr>
-          <w:rFonts w:ascii="Arial" w:hAnsi="Arial"/>
-          <w:sz w:val="22"/>
-        </w:rPr>
-        <w:t>, what it means to succeed in the gut and how to make sure that success isn’t abused.</w:t>
-      </w:r>
-    </w:p>
-    <w:p>
-      <w:pPr>
-        <w:pStyle w:val="ListParagraph"/>
-        <w:numPr>
-          <w:ilvl w:val="1"/>
-          <w:numId w:val="6"/>
-        </w:numPr>
-        <w:rPr>
-          <w:rFonts w:ascii="Arial" w:hAnsi="Arial"/>
-          <w:sz w:val="22"/>
-        </w:rPr>
-      </w:pPr>
-      <w:r>
-        <w:rPr>
-          <w:rFonts w:ascii="Arial" w:hAnsi="Arial"/>
-          <w:sz w:val="22"/>
-        </w:rPr>
-        <w:t xml:space="preserve">Better </w:t>
-      </w:r>
-      <w:proofErr w:type="gramStart"/>
-      <w:r>
-        <w:rPr>
-          <w:rFonts w:ascii="Arial" w:hAnsi="Arial"/>
-          <w:sz w:val="22"/>
-        </w:rPr>
-        <w:t>understanding of how E. coli have</w:t>
-      </w:r>
-      <w:proofErr w:type="gramEnd"/>
-      <w:r>
-        <w:rPr>
-          <w:rFonts w:ascii="Arial" w:hAnsi="Arial"/>
-          <w:sz w:val="22"/>
-        </w:rPr>
-        <w:t xml:space="preserve"> evolved, and why they are pathogenic in the first place.</w:t>
-      </w:r>
-    </w:p>
-    <w:p>
-      <w:pPr>
-        <w:pStyle w:val="ListParagraph"/>
-        <w:numPr>
-          <w:ilvl w:val="2"/>
-          <w:numId w:val="6"/>
-        </w:numPr>
-        <w:rPr>
-          <w:rFonts w:ascii="Arial" w:hAnsi="Arial"/>
-          <w:sz w:val="22"/>
-        </w:rPr>
-      </w:pPr>
-      <w:r>
-        <w:rPr>
-          <w:rFonts w:ascii="Arial" w:hAnsi="Arial"/>
-          <w:sz w:val="22"/>
-        </w:rPr>
-        <w:t>Accidental pathogen model (by-product hypothesis)</w:t>
-      </w:r>
-    </w:p>
-    <w:p>
-      <w:pPr>
-        <w:pStyle w:val="ListParagraph"/>
-        <w:numPr>
-          <w:ilvl w:val="2"/>
-          <w:numId w:val="6"/>
-        </w:numPr>
-        <w:rPr>
-          <w:rFonts w:ascii="Arial" w:hAnsi="Arial"/>
-          <w:sz w:val="22"/>
-        </w:rPr>
-      </w:pPr>
-      <w:r>
-        <w:rPr>
-          <w:rFonts w:ascii="Arial" w:hAnsi="Arial"/>
-          <w:sz w:val="22"/>
-        </w:rPr>
-        <w:t>Opportunistic pathogen model</w:t>
-      </w:r>
-    </w:p>
-    <w:p>
-      <w:pPr>
-        <w:pStyle w:val="ListParagraph"/>
-        <w:numPr>
-          <w:ilvl w:val="2"/>
-          <w:numId w:val="6"/>
-        </w:numPr>
-        <w:rPr>
-          <w:rFonts w:ascii="Arial" w:hAnsi="Arial"/>
-          <w:sz w:val="22"/>
-        </w:rPr>
-      </w:pPr>
-      <w:r>
-        <w:rPr>
-          <w:rFonts w:ascii="Arial" w:hAnsi="Arial"/>
-          <w:sz w:val="22"/>
-        </w:rPr>
-        <w:t>Source-sink model</w:t>
+        <w:t>Me</w:t>
+      </w:r>
+      <w:r>
+        <w:rPr>
+          <w:rFonts w:ascii="Arial" w:hAnsi="Arial"/>
+          <w:sz w:val="22"/>
+        </w:rPr>
+        <w:t xml:space="preserve">asure the bloom (does it exist) – 454 </w:t>
+      </w:r>
+      <w:proofErr w:type="spellStart"/>
+      <w:r>
+        <w:rPr>
+          <w:rFonts w:ascii="Arial" w:hAnsi="Arial"/>
+          <w:sz w:val="22"/>
+        </w:rPr>
+        <w:t>pyrosequencing</w:t>
+      </w:r>
+      <w:proofErr w:type="spellEnd"/>
+      <w:r>
+        <w:rPr>
+          <w:rFonts w:ascii="Arial" w:hAnsi="Arial"/>
+          <w:sz w:val="22"/>
+        </w:rPr>
+        <w:t xml:space="preserve"> to identify community structure.</w:t>
       </w:r>
     </w:p>
     <w:p>
@@ -5732,7 +5767,7 @@
         <w:pStyle w:val="ListParagraph"/>
         <w:numPr>
           <w:ilvl w:val="0"/>
-          <w:numId w:val="6"/>
+          <w:numId w:val="9"/>
         </w:numPr>
         <w:rPr>
           <w:rFonts w:ascii="Arial" w:hAnsi="Arial"/>
@@ -5744,34 +5779,158 @@
           <w:rFonts w:ascii="Arial" w:hAnsi="Arial"/>
           <w:sz w:val="22"/>
         </w:rPr>
-        <w:t>Experimental plan</w:t>
-      </w:r>
-    </w:p>
-    <w:p>
-      <w:pPr>
-        <w:rPr>
-          <w:rFonts w:ascii="Arial" w:hAnsi="Arial"/>
-          <w:sz w:val="22"/>
-        </w:rPr>
-      </w:pPr>
-    </w:p>
-    <w:p>
-      <w:pPr>
-        <w:rPr>
-          <w:rFonts w:ascii="Arial" w:hAnsi="Arial"/>
-          <w:sz w:val="22"/>
-        </w:rPr>
-      </w:pPr>
-      <w:r>
-        <w:rPr>
-          <w:rFonts w:ascii="Arial" w:hAnsi="Arial"/>
-          <w:sz w:val="22"/>
-        </w:rPr>
-        <w:t>Question</w:t>
-      </w:r>
-      <w:r>
-        <w:rPr>
-          <w:rFonts w:ascii="Arial" w:hAnsi="Arial"/>
+        <w:t>Measure relative abundance of virulence genes</w:t>
+      </w:r>
+      <w:r>
+        <w:rPr>
+          <w:rFonts w:ascii="Arial" w:hAnsi="Arial"/>
+          <w:sz w:val="22"/>
+        </w:rPr>
+        <w:t xml:space="preserve"> (does a bloom of E. coli coincide with a bloom of </w:t>
+      </w:r>
+      <w:proofErr w:type="spellStart"/>
+      <w:r>
+        <w:rPr>
+          <w:rFonts w:ascii="Arial" w:hAnsi="Arial"/>
+          <w:sz w:val="22"/>
+        </w:rPr>
+        <w:t>urovirulence</w:t>
+      </w:r>
+      <w:proofErr w:type="spellEnd"/>
+      <w:r>
+        <w:rPr>
+          <w:rFonts w:ascii="Arial" w:hAnsi="Arial"/>
+          <w:sz w:val="22"/>
+        </w:rPr>
+        <w:t xml:space="preserve"> genes?)</w:t>
+      </w:r>
+      <w:r>
+        <w:rPr>
+          <w:rFonts w:ascii="Arial" w:hAnsi="Arial"/>
+          <w:sz w:val="22"/>
+        </w:rPr>
+        <w:t xml:space="preserve"> – </w:t>
+      </w:r>
+      <w:proofErr w:type="spellStart"/>
+      <w:r>
+        <w:rPr>
+          <w:rFonts w:ascii="Arial" w:hAnsi="Arial"/>
+          <w:sz w:val="22"/>
+        </w:rPr>
+        <w:t>qPCR</w:t>
+      </w:r>
+      <w:proofErr w:type="spellEnd"/>
+      <w:r>
+        <w:rPr>
+          <w:rFonts w:ascii="Arial" w:hAnsi="Arial"/>
+          <w:sz w:val="22"/>
+        </w:rPr>
+        <w:t xml:space="preserve"> using </w:t>
+      </w:r>
+      <w:proofErr w:type="spellStart"/>
+      <w:r>
+        <w:rPr>
+          <w:rFonts w:ascii="Arial" w:hAnsi="Arial"/>
+          <w:sz w:val="22"/>
+        </w:rPr>
+        <w:t>BioMark</w:t>
+      </w:r>
+      <w:proofErr w:type="spellEnd"/>
+    </w:p>
+    <w:p>
+      <w:pPr>
+        <w:pStyle w:val="ListParagraph"/>
+        <w:numPr>
+          <w:ilvl w:val="0"/>
+          <w:numId w:val="9"/>
+        </w:numPr>
+        <w:rPr>
+          <w:rFonts w:ascii="Arial" w:hAnsi="Arial"/>
+          <w:sz w:val="22"/>
+        </w:rPr>
+      </w:pPr>
+      <w:r>
+        <w:rPr>
+          <w:rFonts w:ascii="Arial" w:hAnsi="Arial"/>
+          <w:sz w:val="22"/>
+        </w:rPr>
+        <w:t xml:space="preserve">Sequence genomes of fecal </w:t>
+      </w:r>
+      <w:r>
+        <w:rPr>
+          <w:rFonts w:ascii="Arial" w:hAnsi="Arial"/>
+          <w:sz w:val="22"/>
+        </w:rPr>
+        <w:t xml:space="preserve">and urine isolates </w:t>
+      </w:r>
+      <w:r>
+        <w:rPr>
+          <w:rFonts w:ascii="Arial" w:hAnsi="Arial"/>
+          <w:sz w:val="22"/>
+        </w:rPr>
+        <w:t xml:space="preserve">(do these </w:t>
+      </w:r>
+      <w:r>
+        <w:rPr>
+          <w:rFonts w:ascii="Arial" w:hAnsi="Arial"/>
+          <w:sz w:val="22"/>
+        </w:rPr>
+        <w:t xml:space="preserve">genomes differ?) – high </w:t>
+      </w:r>
+      <w:proofErr w:type="spellStart"/>
+      <w:r>
+        <w:rPr>
+          <w:rFonts w:ascii="Arial" w:hAnsi="Arial"/>
+          <w:sz w:val="22"/>
+        </w:rPr>
+        <w:t>througput</w:t>
+      </w:r>
+      <w:proofErr w:type="spellEnd"/>
+      <w:r>
+        <w:rPr>
+          <w:rFonts w:ascii="Arial" w:hAnsi="Arial"/>
+          <w:sz w:val="22"/>
+        </w:rPr>
+        <w:t xml:space="preserve"> sequencing using </w:t>
+      </w:r>
+      <w:proofErr w:type="spellStart"/>
+      <w:r>
+        <w:rPr>
+          <w:rFonts w:ascii="Arial" w:hAnsi="Arial"/>
+          <w:sz w:val="22"/>
+        </w:rPr>
+        <w:t>Illumina</w:t>
+      </w:r>
+      <w:proofErr w:type="spellEnd"/>
+    </w:p>
+    <w:p>
+      <w:pPr>
+        <w:rPr>
+          <w:rFonts w:ascii="Arial" w:hAnsi="Arial"/>
+          <w:strike/>
+          <w:sz w:val="22"/>
+        </w:rPr>
+      </w:pPr>
+      <w:r>
+        <w:rPr>
+          <w:rFonts w:ascii="Arial" w:hAnsi="Arial"/>
+          <w:strike/>
+          <w:sz w:val="22"/>
+        </w:rPr>
+        <w:t>PREDICTION</w:t>
+      </w:r>
+      <w:r>
+        <w:rPr>
+          <w:rFonts w:ascii="Arial" w:hAnsi="Arial"/>
+          <w:strike/>
+          <w:sz w:val="22"/>
+        </w:rPr>
+        <w:t>S</w:t>
+      </w:r>
+      <w:r>
+        <w:rPr>
+          <w:rFonts w:ascii="Arial" w:hAnsi="Arial"/>
+          <w:strike/>
           <w:sz w:val="22"/>
         </w:rPr>
         <w:t>:</w:t>
@@ -5781,20 +5940,23 @@
       <w:pPr>
         <w:rPr>
           <w:rFonts w:ascii="Arial" w:hAnsi="Arial"/>
-          <w:sz w:val="22"/>
-        </w:rPr>
-      </w:pPr>
-      <w:r>
-        <w:rPr>
-          <w:rFonts w:ascii="Arial" w:hAnsi="Arial"/>
-          <w:sz w:val="22"/>
-        </w:rPr>
-        <w:t xml:space="preserve">How do </w:t>
-      </w:r>
-      <w:proofErr w:type="spellStart"/>
-      <w:r>
-        <w:rPr>
-          <w:rFonts w:ascii="Arial" w:hAnsi="Arial"/>
+          <w:strike/>
+          <w:sz w:val="22"/>
+        </w:rPr>
+      </w:pPr>
+      <w:r>
+        <w:rPr>
+          <w:rFonts w:ascii="Arial" w:hAnsi="Arial"/>
+          <w:strike/>
+          <w:sz w:val="22"/>
+        </w:rPr>
+        <w:t xml:space="preserve">If </w:t>
+      </w:r>
+      <w:proofErr w:type="spellStart"/>
+      <w:r>
+        <w:rPr>
+          <w:rFonts w:ascii="Arial" w:hAnsi="Arial"/>
+          <w:strike/>
           <w:sz w:val="22"/>
         </w:rPr>
         <w:t>urovirulence</w:t>
@@ -5803,17 +5965,19 @@
       <w:r>
         <w:rPr>
           <w:rFonts w:ascii="Arial" w:hAnsi="Arial"/>
-          <w:sz w:val="22"/>
-        </w:rPr>
-        <w:t xml:space="preserve"> genes affect the gut E. coli population </w:t>
+          <w:strike/>
+          <w:sz w:val="22"/>
+        </w:rPr>
+        <w:t xml:space="preserve"> genes offer a fitness advantage in the gut, </w:t>
       </w:r>
       <w:proofErr w:type="gramStart"/>
       <w:r>
         <w:rPr>
           <w:rFonts w:ascii="Arial" w:hAnsi="Arial"/>
-          <w:sz w:val="22"/>
-        </w:rPr>
-        <w:t>structure.</w:t>
+          <w:strike/>
+          <w:sz w:val="22"/>
+        </w:rPr>
+        <w:t>then…:</w:t>
       </w:r>
       <w:proofErr w:type="gramEnd"/>
     </w:p>
@@ -5821,89 +5985,57 @@
       <w:pPr>
         <w:rPr>
           <w:rFonts w:ascii="Arial" w:hAnsi="Arial"/>
-          <w:sz w:val="22"/>
-        </w:rPr>
-      </w:pPr>
-    </w:p>
-    <w:p>
-      <w:pPr>
-        <w:rPr>
-          <w:rFonts w:ascii="Arial" w:hAnsi="Arial"/>
-          <w:sz w:val="22"/>
-        </w:rPr>
-      </w:pPr>
-      <w:r>
-        <w:rPr>
-          <w:rFonts w:ascii="Arial" w:hAnsi="Arial"/>
-          <w:sz w:val="22"/>
-        </w:rPr>
-        <w:t>PREDICTION</w:t>
-      </w:r>
-      <w:r>
-        <w:rPr>
-          <w:rFonts w:ascii="Arial" w:hAnsi="Arial"/>
-          <w:sz w:val="22"/>
-        </w:rPr>
-        <w:t>S</w:t>
-      </w:r>
-      <w:r>
-        <w:rPr>
-          <w:rFonts w:ascii="Arial" w:hAnsi="Arial"/>
-          <w:sz w:val="22"/>
-        </w:rPr>
-        <w:t>:</w:t>
-      </w:r>
-    </w:p>
-    <w:p>
-      <w:pPr>
-        <w:rPr>
-          <w:rFonts w:ascii="Arial" w:hAnsi="Arial"/>
-          <w:sz w:val="22"/>
-        </w:rPr>
-      </w:pPr>
-      <w:r>
-        <w:rPr>
-          <w:rFonts w:ascii="Arial" w:hAnsi="Arial"/>
-          <w:sz w:val="22"/>
-        </w:rPr>
-        <w:t xml:space="preserve">If </w:t>
-      </w:r>
-      <w:proofErr w:type="spellStart"/>
-      <w:r>
-        <w:rPr>
-          <w:rFonts w:ascii="Arial" w:hAnsi="Arial"/>
-          <w:sz w:val="22"/>
-        </w:rPr>
-        <w:t>urovirulence</w:t>
-      </w:r>
-      <w:proofErr w:type="spellEnd"/>
-      <w:r>
-        <w:rPr>
-          <w:rFonts w:ascii="Arial" w:hAnsi="Arial"/>
-          <w:sz w:val="22"/>
-        </w:rPr>
-        <w:t xml:space="preserve"> genes offer a fitness advantage in the gut, </w:t>
+          <w:strike/>
+          <w:sz w:val="22"/>
+        </w:rPr>
+      </w:pPr>
+      <w:r>
+        <w:rPr>
+          <w:rFonts w:ascii="Arial" w:hAnsi="Arial"/>
+          <w:strike/>
+          <w:sz w:val="22"/>
+        </w:rPr>
+        <w:t>…</w:t>
       </w:r>
       <w:proofErr w:type="gramStart"/>
       <w:r>
         <w:rPr>
           <w:rFonts w:ascii="Arial" w:hAnsi="Arial"/>
-          <w:sz w:val="22"/>
-        </w:rPr>
-        <w:t>then…:</w:t>
+          <w:strike/>
+          <w:sz w:val="22"/>
+        </w:rPr>
+        <w:t>dominant</w:t>
       </w:r>
       <w:proofErr w:type="gramEnd"/>
-    </w:p>
-    <w:p>
-      <w:pPr>
-        <w:rPr>
-          <w:rFonts w:ascii="Arial" w:hAnsi="Arial"/>
-          <w:sz w:val="22"/>
-        </w:rPr>
-      </w:pPr>
-      <w:r>
-        <w:rPr>
-          <w:rFonts w:ascii="Arial" w:hAnsi="Arial"/>
+      <w:r>
+        <w:rPr>
+          <w:rFonts w:ascii="Arial" w:hAnsi="Arial"/>
+          <w:strike/>
+          <w:sz w:val="22"/>
+        </w:rPr>
+        <w:t xml:space="preserve"> strains in the bladder will be more fit in the gut environment than</w:t>
+      </w:r>
+      <w:r>
+        <w:rPr>
+          <w:rFonts w:ascii="Arial" w:hAnsi="Arial"/>
+          <w:strike/>
+          <w:sz w:val="22"/>
+        </w:rPr>
+        <w:t xml:space="preserve"> non-dominant strains.</w:t>
+      </w:r>
+    </w:p>
+    <w:p>
+      <w:pPr>
+        <w:rPr>
+          <w:rFonts w:ascii="Arial" w:hAnsi="Arial"/>
+          <w:strike/>
+          <w:sz w:val="22"/>
+        </w:rPr>
+      </w:pPr>
+      <w:r>
+        <w:rPr>
+          <w:rFonts w:ascii="Arial" w:hAnsi="Arial"/>
+          <w:strike/>
           <w:sz w:val="22"/>
         </w:rPr>
         <w:t>…</w:t>
@@ -5912,45 +6044,16 @@
       <w:r>
         <w:rPr>
           <w:rFonts w:ascii="Arial" w:hAnsi="Arial"/>
-          <w:sz w:val="22"/>
-        </w:rPr>
-        <w:t>dominant</w:t>
+          <w:strike/>
+          <w:sz w:val="22"/>
+        </w:rPr>
+        <w:t>strains</w:t>
       </w:r>
       <w:proofErr w:type="gramEnd"/>
       <w:r>
         <w:rPr>
           <w:rFonts w:ascii="Arial" w:hAnsi="Arial"/>
-          <w:sz w:val="22"/>
-        </w:rPr>
-        <w:t xml:space="preserve"> strains in the gut will be more virulent than non-dominant strains.</w:t>
-      </w:r>
-    </w:p>
-    <w:p>
-      <w:pPr>
-        <w:rPr>
-          <w:rFonts w:ascii="Arial" w:hAnsi="Arial"/>
-          <w:sz w:val="22"/>
-        </w:rPr>
-      </w:pPr>
-      <w:r>
-        <w:rPr>
-          <w:rFonts w:ascii="Arial" w:hAnsi="Arial"/>
-          <w:sz w:val="22"/>
-        </w:rPr>
-        <w:t>…</w:t>
-      </w:r>
-      <w:proofErr w:type="gramStart"/>
-      <w:r>
-        <w:rPr>
-          <w:rFonts w:ascii="Arial" w:hAnsi="Arial"/>
-          <w:sz w:val="22"/>
-        </w:rPr>
-        <w:t>strains</w:t>
-      </w:r>
-      <w:proofErr w:type="gramEnd"/>
-      <w:r>
-        <w:rPr>
-          <w:rFonts w:ascii="Arial" w:hAnsi="Arial"/>
+          <w:strike/>
           <w:sz w:val="22"/>
         </w:rPr>
         <w:t xml:space="preserve"> that are replaced during</w:t>
@@ -5958,6 +6061,7 @@
       <w:r>
         <w:rPr>
           <w:rFonts w:ascii="Arial" w:hAnsi="Arial"/>
+          <w:strike/>
           <w:sz w:val="22"/>
         </w:rPr>
         <w:t xml:space="preserve"> recurrent </w:t>
@@ -5966,6 +6070,7 @@
       <w:r>
         <w:rPr>
           <w:rFonts w:ascii="Arial" w:hAnsi="Arial"/>
+          <w:strike/>
           <w:sz w:val="22"/>
         </w:rPr>
         <w:t>UTIs</w:t>
@@ -5974,6 +6079,7 @@
       <w:r>
         <w:rPr>
           <w:rFonts w:ascii="Arial" w:hAnsi="Arial"/>
+          <w:strike/>
           <w:sz w:val="22"/>
         </w:rPr>
         <w:t xml:space="preserve"> will be less virulent than strains that persist through recurrent infections.</w:t>
@@ -5983,12 +6089,14 @@
       <w:pPr>
         <w:rPr>
           <w:rFonts w:ascii="Arial" w:hAnsi="Arial"/>
-          <w:sz w:val="22"/>
-        </w:rPr>
-      </w:pPr>
-      <w:r>
-        <w:rPr>
-          <w:rFonts w:ascii="Arial" w:hAnsi="Arial"/>
+          <w:strike/>
+          <w:sz w:val="22"/>
+        </w:rPr>
+      </w:pPr>
+      <w:r>
+        <w:rPr>
+          <w:rFonts w:ascii="Arial" w:hAnsi="Arial"/>
+          <w:strike/>
           <w:sz w:val="22"/>
         </w:rPr>
         <w:t>Sub-a</w:t>
@@ -5996,6 +6104,7 @@
       <w:r>
         <w:rPr>
           <w:rFonts w:ascii="Arial" w:hAnsi="Arial"/>
+          <w:strike/>
           <w:sz w:val="22"/>
         </w:rPr>
         <w:t xml:space="preserve">im 1:  </w:t>
@@ -6003,6 +6112,7 @@
       <w:r>
         <w:rPr>
           <w:rFonts w:ascii="Arial" w:hAnsi="Arial"/>
+          <w:strike/>
           <w:sz w:val="22"/>
         </w:rPr>
         <w:t>Assess population structure of UPEC in the host – determine populatio</w:t>
@@ -6010,6 +6120,7 @@
       <w:r>
         <w:rPr>
           <w:rFonts w:ascii="Arial" w:hAnsi="Arial"/>
+          <w:strike/>
           <w:sz w:val="22"/>
         </w:rPr>
         <w:t>n complexity using MLST</w:t>
@@ -6017,6 +6128,7 @@
       <w:r>
         <w:rPr>
           <w:rFonts w:ascii="Arial" w:hAnsi="Arial"/>
+          <w:strike/>
           <w:sz w:val="22"/>
         </w:rPr>
         <w:t xml:space="preserve"> – describe strain richness</w:t>
@@ -6024,6 +6136,7 @@
       <w:r>
         <w:rPr>
           <w:rFonts w:ascii="Arial" w:hAnsi="Arial"/>
+          <w:strike/>
           <w:sz w:val="22"/>
         </w:rPr>
         <w:t xml:space="preserve">. </w:t>
@@ -6033,12 +6146,14 @@
       <w:pPr>
         <w:rPr>
           <w:rFonts w:ascii="Arial" w:hAnsi="Arial"/>
-          <w:sz w:val="22"/>
-        </w:rPr>
-      </w:pPr>
-      <w:r>
-        <w:rPr>
-          <w:rFonts w:ascii="Arial" w:hAnsi="Arial"/>
+          <w:strike/>
+          <w:sz w:val="22"/>
+        </w:rPr>
+      </w:pPr>
+      <w:r>
+        <w:rPr>
+          <w:rFonts w:ascii="Arial" w:hAnsi="Arial"/>
+          <w:strike/>
           <w:sz w:val="22"/>
         </w:rPr>
         <w:t>Sub-a</w:t>
@@ -6046,6 +6161,7 @@
       <w:r>
         <w:rPr>
           <w:rFonts w:ascii="Arial" w:hAnsi="Arial"/>
+          <w:strike/>
           <w:sz w:val="22"/>
         </w:rPr>
         <w:t>im 2</w:t>
@@ -6053,6 +6169,7 @@
       <w:r>
         <w:rPr>
           <w:rFonts w:ascii="Arial" w:hAnsi="Arial"/>
+          <w:strike/>
           <w:sz w:val="22"/>
         </w:rPr>
         <w:t xml:space="preserve">: </w:t>
@@ -6060,6 +6177,7 @@
       <w:r>
         <w:rPr>
           <w:rFonts w:ascii="Arial" w:hAnsi="Arial"/>
+          <w:strike/>
           <w:sz w:val="22"/>
         </w:rPr>
         <w:t xml:space="preserve"> Sequence representative genomes of MLST subtypes – allow for description of </w:t>
@@ -6068,6 +6186,7 @@
       <w:r>
         <w:rPr>
           <w:rFonts w:ascii="Arial" w:hAnsi="Arial"/>
+          <w:strike/>
           <w:sz w:val="22"/>
         </w:rPr>
         <w:t>synteny</w:t>
@@ -6076,6 +6195,7 @@
       <w:r>
         <w:rPr>
           <w:rFonts w:ascii="Arial" w:hAnsi="Arial"/>
+          <w:strike/>
           <w:sz w:val="22"/>
         </w:rPr>
         <w:t xml:space="preserve"> and provide information </w:t>
@@ -6083,6 +6203,7 @@
       <w:r>
         <w:rPr>
           <w:rFonts w:ascii="Arial" w:hAnsi="Arial"/>
+          <w:strike/>
           <w:sz w:val="22"/>
         </w:rPr>
         <w:t>on the genomic organization of strains</w:t>
@@ -6090,6 +6211,7 @@
       <w:r>
         <w:rPr>
           <w:rFonts w:ascii="Arial" w:hAnsi="Arial"/>
+          <w:strike/>
           <w:sz w:val="22"/>
         </w:rPr>
         <w:t>.  Perhaps identification of virulence profiles common to persistent versus replaced strains?</w:t>
@@ -6099,12 +6221,14 @@
       <w:pPr>
         <w:rPr>
           <w:rFonts w:ascii="Arial" w:hAnsi="Arial"/>
-          <w:sz w:val="22"/>
-        </w:rPr>
-      </w:pPr>
-      <w:r>
-        <w:rPr>
-          <w:rFonts w:ascii="Arial" w:hAnsi="Arial"/>
+          <w:strike/>
+          <w:sz w:val="22"/>
+        </w:rPr>
+      </w:pPr>
+      <w:r>
+        <w:rPr>
+          <w:rFonts w:ascii="Arial" w:hAnsi="Arial"/>
+          <w:strike/>
           <w:sz w:val="22"/>
         </w:rPr>
         <w:t>Sub-a</w:t>
@@ -6112,6 +6236,7 @@
       <w:r>
         <w:rPr>
           <w:rFonts w:ascii="Arial" w:hAnsi="Arial"/>
+          <w:strike/>
           <w:sz w:val="22"/>
         </w:rPr>
         <w:t xml:space="preserve">im 3: </w:t>
@@ -6119,6 +6244,7 @@
       <w:r>
         <w:rPr>
           <w:rFonts w:ascii="Arial" w:hAnsi="Arial"/>
+          <w:strike/>
           <w:sz w:val="22"/>
         </w:rPr>
         <w:t xml:space="preserve"> Identify abundance and allelic distribution of virulence factors in patients suffering recurrent UTI</w:t>
@@ -6126,6 +6252,7 @@
       <w:r>
         <w:rPr>
           <w:rFonts w:ascii="Arial" w:hAnsi="Arial"/>
+          <w:strike/>
           <w:sz w:val="22"/>
         </w:rPr>
         <w:t xml:space="preserve"> – describe strain evenness</w:t>
@@ -6133,6 +6260,7 @@
       <w:r>
         <w:rPr>
           <w:rFonts w:ascii="Arial" w:hAnsi="Arial"/>
+          <w:strike/>
           <w:sz w:val="22"/>
         </w:rPr>
         <w:t>.  Do strains with more virulence factors dominate more frequently?</w:t>
@@ -6440,7 +6568,112 @@
           <w:rFonts w:ascii="Arial" w:hAnsi="Arial"/>
           <w:sz w:val="22"/>
         </w:rPr>
-        <w:t>Models of virulence evolution</w:t>
+        <w:t>What is the connection between UPEC population changes in the gut and susceptibility to UTI?</w:t>
+      </w:r>
+    </w:p>
+    <w:p>
+      <w:pPr>
+        <w:rPr>
+          <w:rFonts w:ascii="Arial" w:hAnsi="Arial"/>
+          <w:sz w:val="22"/>
+        </w:rPr>
+      </w:pPr>
+    </w:p>
+    <w:p>
+      <w:pPr>
+        <w:rPr>
+          <w:rFonts w:ascii="Arial" w:hAnsi="Arial"/>
+          <w:sz w:val="22"/>
+        </w:rPr>
+      </w:pPr>
+      <w:r>
+        <w:rPr>
+          <w:rFonts w:ascii="Arial" w:hAnsi="Arial"/>
+          <w:sz w:val="22"/>
+        </w:rPr>
+        <w:t xml:space="preserve">We are targeting recurrent UTI because people with an acute UTI are more likely to suffer another UTI. </w:t>
+      </w:r>
+    </w:p>
+    <w:p>
+      <w:pPr>
+        <w:rPr>
+          <w:rFonts w:ascii="Arial" w:hAnsi="Arial"/>
+          <w:sz w:val="22"/>
+        </w:rPr>
+      </w:pPr>
+    </w:p>
+    <w:p>
+      <w:pPr>
+        <w:rPr>
+          <w:rFonts w:ascii="Arial" w:hAnsi="Arial"/>
+          <w:sz w:val="22"/>
+        </w:rPr>
+      </w:pPr>
+      <w:r>
+        <w:rPr>
+          <w:rFonts w:ascii="Arial" w:hAnsi="Arial"/>
+          <w:sz w:val="22"/>
+        </w:rPr>
+        <w:t xml:space="preserve">Because </w:t>
+      </w:r>
+      <w:proofErr w:type="spellStart"/>
+      <w:r>
+        <w:rPr>
+          <w:rFonts w:ascii="Arial" w:hAnsi="Arial"/>
+          <w:sz w:val="22"/>
+        </w:rPr>
+        <w:t>UTIs</w:t>
+      </w:r>
+      <w:proofErr w:type="spellEnd"/>
+      <w:r>
+        <w:rPr>
+          <w:rFonts w:ascii="Arial" w:hAnsi="Arial"/>
+          <w:sz w:val="22"/>
+        </w:rPr>
+        <w:t xml:space="preserve"> diagnoses are so sketchy, specific rules will be made to ensure proper diagnosis</w:t>
+      </w:r>
+      <w:r>
+        <w:rPr>
+          <w:rFonts w:ascii="Arial" w:hAnsi="Arial"/>
+          <w:sz w:val="22"/>
+        </w:rPr>
+        <w:fldChar w:fldCharType="begin"/>
+      </w:r>
+      <w:r>
+        <w:rPr>
+          <w:rFonts w:ascii="Arial" w:hAnsi="Arial"/>
+          <w:sz w:val="22"/>
+        </w:rPr>
+        <w:instrText xml:space="preserve"> ADDIN PAPERS2_CITATIONS &lt;citation&gt;&lt;uuid&gt;68C80A5A-5B54-4D68-8431-516F06C5BF41&lt;/uuid&gt;&lt;priority&gt;0&lt;/priority&gt;&lt;publications&gt;&lt;publication&gt;&lt;volume&gt;7&lt;/volume&gt;&lt;publication_date&gt;99201012001200000000220000&lt;/publication_date&gt;&lt;number&gt;12&lt;/number&gt;&lt;doi&gt;10.1038/nrurol.2010.190&lt;/doi&gt;&lt;startpage&gt;653&lt;/startpage&gt;&lt;title&gt;The epidemiology of urinary tract infection&lt;/title&gt;&lt;uuid&gt;DC161EBC-BD23-405A-94E4-9E5F7B40D490&lt;/uuid&gt;&lt;subtype&gt;400&lt;/subtype&gt;&lt;endpage&gt;660&lt;/endpage&gt;&lt;type&gt;400&lt;/type&gt;&lt;url&gt;http://www.nature.com/doifinder/10.1038/nrurol.2010.190&lt;/url&gt;&lt;bundle&gt;&lt;publication&gt;&lt;publisher&gt;Nature Publishing Group&lt;/publisher&gt;&lt;title&gt;Nature Publishing Group&lt;/title&gt;&lt;type&gt;-100&lt;/type&gt;&lt;subtype&gt;-100&lt;/subtype&gt;&lt;uuid&gt;CC371C5C-0162-4EC5-B4A5-7388BBE1936B&lt;/uuid&gt;&lt;/publication&gt;&lt;/bundle&gt;&lt;authors&gt;&lt;author&gt;&lt;firstName&gt;Betsy&lt;/firstName&gt;&lt;lastName&gt;Foxman&lt;/lastName&gt;&lt;/author&gt;&lt;/authors&gt;&lt;/publication&gt;&lt;/publications&gt;&lt;cites&gt;&lt;/cites&gt;&lt;/citation&gt;</w:instrText>
+      </w:r>
+      <w:r>
+        <w:rPr>
+          <w:rFonts w:ascii="Arial" w:hAnsi="Arial"/>
+          <w:sz w:val="22"/>
+        </w:rPr>
+        <w:fldChar w:fldCharType="separate"/>
+      </w:r>
+      <w:r>
+        <w:rPr>
+          <w:rFonts w:ascii="Arial" w:hAnsi="Arial" w:cs="Arial"/>
+          <w:sz w:val="22"/>
+          <w:szCs w:val="22"/>
+        </w:rPr>
+        <w:t>{Foxman:2010bx}</w:t>
+      </w:r>
+      <w:r>
+        <w:rPr>
+          <w:rFonts w:ascii="Arial" w:hAnsi="Arial"/>
+          <w:sz w:val="22"/>
+        </w:rPr>
+        <w:fldChar w:fldCharType="end"/>
+      </w:r>
+      <w:r>
+        <w:rPr>
+          <w:rFonts w:ascii="Arial" w:hAnsi="Arial"/>
+          <w:sz w:val="22"/>
+        </w:rPr>
+        <w:t>.</w:t>
       </w:r>
     </w:p>
     <w:sectPr>
@@ -6629,6 +6862,95 @@
     </w:lvl>
   </w:abstractNum>
   <w:abstractNum w:abstractNumId="2">
+    <w:nsid w:val="206A4257"/>
+    <w:multiLevelType w:val="hybridMultilevel"/>
+    <w:tmpl w:val="CE18EC78"/>
+    <w:lvl w:ilvl="0" w:tplc="0409000F">
+      <w:start w:val="1"/>
+      <w:numFmt w:val="decimal"/>
+      <w:lvlText w:val="%1."/>
+      <w:lvlJc w:val="left"/>
+      <w:pPr>
+        <w:ind w:left="720" w:hanging="360"/>
+      </w:pPr>
+      <w:rPr>
+        <w:rFonts w:hint="default"/>
+      </w:rPr>
+    </w:lvl>
+    <w:lvl w:ilvl="1" w:tplc="04090019" w:tentative="1">
+      <w:start w:val="1"/>
+      <w:numFmt w:val="lowerLetter"/>
+      <w:lvlText w:val="%2."/>
+      <w:lvlJc w:val="left"/>
+      <w:pPr>
+        <w:ind w:left="1440" w:hanging="360"/>
+      </w:pPr>
+    </w:lvl>
+    <w:lvl w:ilvl="2" w:tplc="0409001B" w:tentative="1">
+      <w:start w:val="1"/>
+      <w:numFmt w:val="lowerRoman"/>
+      <w:lvlText w:val="%3."/>
+      <w:lvlJc w:val="right"/>
+      <w:pPr>
+        <w:ind w:left="2160" w:hanging="180"/>
+      </w:pPr>
+    </w:lvl>
+    <w:lvl w:ilvl="3" w:tplc="0409000F" w:tentative="1">
+      <w:start w:val="1"/>
+      <w:numFmt w:val="decimal"/>
+      <w:lvlText w:val="%4."/>
+      <w:lvlJc w:val="left"/>
+      <w:pPr>
+        <w:ind w:left="2880" w:hanging="360"/>
+      </w:pPr>
+    </w:lvl>
+    <w:lvl w:ilvl="4" w:tplc="04090019" w:tentative="1">
+      <w:start w:val="1"/>
+      <w:numFmt w:val="lowerLetter"/>
+      <w:lvlText w:val="%5."/>
+      <w:lvlJc w:val="left"/>
+      <w:pPr>
+        <w:ind w:left="3600" w:hanging="360"/>
+      </w:pPr>
+    </w:lvl>
+    <w:lvl w:ilvl="5" w:tplc="0409001B" w:tentative="1">
+      <w:start w:val="1"/>
+      <w:numFmt w:val="lowerRoman"/>
+      <w:lvlText w:val="%6."/>
+      <w:lvlJc w:val="right"/>
+      <w:pPr>
+        <w:ind w:left="4320" w:hanging="180"/>
+      </w:pPr>
+    </w:lvl>
+    <w:lvl w:ilvl="6" w:tplc="0409000F" w:tentative="1">
+      <w:start w:val="1"/>
+      <w:numFmt w:val="decimal"/>
+      <w:lvlText w:val="%7."/>
+      <w:lvlJc w:val="left"/>
+      <w:pPr>
+        <w:ind w:left="5040" w:hanging="360"/>
+      </w:pPr>
+    </w:lvl>
+    <w:lvl w:ilvl="7" w:tplc="04090019" w:tentative="1">
+      <w:start w:val="1"/>
+      <w:numFmt w:val="lowerLetter"/>
+      <w:lvlText w:val="%8."/>
+      <w:lvlJc w:val="left"/>
+      <w:pPr>
+        <w:ind w:left="5760" w:hanging="360"/>
+      </w:pPr>
+    </w:lvl>
+    <w:lvl w:ilvl="8" w:tplc="0409001B" w:tentative="1">
+      <w:start w:val="1"/>
+      <w:numFmt w:val="lowerRoman"/>
+      <w:lvlText w:val="%9."/>
+      <w:lvlJc w:val="right"/>
+      <w:pPr>
+        <w:ind w:left="6480" w:hanging="180"/>
+      </w:pPr>
+    </w:lvl>
+  </w:abstractNum>
+  <w:abstractNum w:abstractNumId="3">
     <w:nsid w:val="41981DCB"/>
     <w:multiLevelType w:val="hybridMultilevel"/>
     <w:tmpl w:val="E67E0DE8"/>
@@ -6738,7 +7060,96 @@
       </w:rPr>
     </w:lvl>
   </w:abstractNum>
-  <w:abstractNum w:abstractNumId="3">
+  <w:abstractNum w:abstractNumId="4">
+    <w:nsid w:val="63173629"/>
+    <w:multiLevelType w:val="hybridMultilevel"/>
+    <w:tmpl w:val="60563B8C"/>
+    <w:lvl w:ilvl="0" w:tplc="0409000F">
+      <w:start w:val="1"/>
+      <w:numFmt w:val="decimal"/>
+      <w:lvlText w:val="%1."/>
+      <w:lvlJc w:val="left"/>
+      <w:pPr>
+        <w:ind w:left="720" w:hanging="360"/>
+      </w:pPr>
+      <w:rPr>
+        <w:rFonts w:hint="default"/>
+      </w:rPr>
+    </w:lvl>
+    <w:lvl w:ilvl="1" w:tplc="04090019" w:tentative="1">
+      <w:start w:val="1"/>
+      <w:numFmt w:val="lowerLetter"/>
+      <w:lvlText w:val="%2."/>
+      <w:lvlJc w:val="left"/>
+      <w:pPr>
+        <w:ind w:left="1440" w:hanging="360"/>
+      </w:pPr>
+    </w:lvl>
+    <w:lvl w:ilvl="2" w:tplc="0409001B" w:tentative="1">
+      <w:start w:val="1"/>
+      <w:numFmt w:val="lowerRoman"/>
+      <w:lvlText w:val="%3."/>
+      <w:lvlJc w:val="right"/>
+      <w:pPr>
+        <w:ind w:left="2160" w:hanging="180"/>
+      </w:pPr>
+    </w:lvl>
+    <w:lvl w:ilvl="3" w:tplc="0409000F" w:tentative="1">
+      <w:start w:val="1"/>
+      <w:numFmt w:val="decimal"/>
+      <w:lvlText w:val="%4."/>
+      <w:lvlJc w:val="left"/>
+      <w:pPr>
+        <w:ind w:left="2880" w:hanging="360"/>
+      </w:pPr>
+    </w:lvl>
+    <w:lvl w:ilvl="4" w:tplc="04090019" w:tentative="1">
+      <w:start w:val="1"/>
+      <w:numFmt w:val="lowerLetter"/>
+      <w:lvlText w:val="%5."/>
+      <w:lvlJc w:val="left"/>
+      <w:pPr>
+        <w:ind w:left="3600" w:hanging="360"/>
+      </w:pPr>
+    </w:lvl>
+    <w:lvl w:ilvl="5" w:tplc="0409001B" w:tentative="1">
+      <w:start w:val="1"/>
+      <w:numFmt w:val="lowerRoman"/>
+      <w:lvlText w:val="%6."/>
+      <w:lvlJc w:val="right"/>
+      <w:pPr>
+        <w:ind w:left="4320" w:hanging="180"/>
+      </w:pPr>
+    </w:lvl>
+    <w:lvl w:ilvl="6" w:tplc="0409000F" w:tentative="1">
+      <w:start w:val="1"/>
+      <w:numFmt w:val="decimal"/>
+      <w:lvlText w:val="%7."/>
+      <w:lvlJc w:val="left"/>
+      <w:pPr>
+        <w:ind w:left="5040" w:hanging="360"/>
+      </w:pPr>
+    </w:lvl>
+    <w:lvl w:ilvl="7" w:tplc="04090019" w:tentative="1">
+      <w:start w:val="1"/>
+      <w:numFmt w:val="lowerLetter"/>
+      <w:lvlText w:val="%8."/>
+      <w:lvlJc w:val="left"/>
+      <w:pPr>
+        <w:ind w:left="5760" w:hanging="360"/>
+      </w:pPr>
+    </w:lvl>
+    <w:lvl w:ilvl="8" w:tplc="0409001B" w:tentative="1">
+      <w:start w:val="1"/>
+      <w:numFmt w:val="lowerRoman"/>
+      <w:lvlText w:val="%9."/>
+      <w:lvlJc w:val="right"/>
+      <w:pPr>
+        <w:ind w:left="6480" w:hanging="180"/>
+      </w:pPr>
+    </w:lvl>
+  </w:abstractNum>
+  <w:abstractNum w:abstractNumId="5">
     <w:nsid w:val="65CA53C6"/>
     <w:multiLevelType w:val="hybridMultilevel"/>
     <w:tmpl w:val="207EFA70"/>
@@ -6824,7 +7235,7 @@
       </w:pPr>
     </w:lvl>
   </w:abstractNum>
-  <w:abstractNum w:abstractNumId="4">
+  <w:abstractNum w:abstractNumId="6">
     <w:nsid w:val="6D8C6EED"/>
     <w:multiLevelType w:val="hybridMultilevel"/>
     <w:tmpl w:val="A9A0D950"/>
@@ -6910,7 +7321,7 @@
       </w:pPr>
     </w:lvl>
   </w:abstractNum>
-  <w:abstractNum w:abstractNumId="5">
+  <w:abstractNum w:abstractNumId="7">
     <w:nsid w:val="76F56740"/>
     <w:multiLevelType w:val="hybridMultilevel"/>
     <w:tmpl w:val="207EFA70"/>
@@ -6996,7 +7407,7 @@
       </w:pPr>
     </w:lvl>
   </w:abstractNum>
-  <w:abstractNum w:abstractNumId="6">
+  <w:abstractNum w:abstractNumId="8">
     <w:nsid w:val="7BB63A28"/>
     <w:multiLevelType w:val="hybridMultilevel"/>
     <w:tmpl w:val="9A16E7E0"/>
@@ -7083,25 +7494,31 @@
     </w:lvl>
   </w:abstractNum>
   <w:num w:numId="1">
-    <w:abstractNumId w:val="6"/>
+    <w:abstractNumId w:val="8"/>
   </w:num>
   <w:num w:numId="2">
-    <w:abstractNumId w:val="4"/>
+    <w:abstractNumId w:val="6"/>
   </w:num>
   <w:num w:numId="3">
     <w:abstractNumId w:val="0"/>
   </w:num>
   <w:num w:numId="4">
-    <w:abstractNumId w:val="2"/>
+    <w:abstractNumId w:val="3"/>
   </w:num>
   <w:num w:numId="5">
-    <w:abstractNumId w:val="3"/>
+    <w:abstractNumId w:val="5"/>
   </w:num>
   <w:num w:numId="6">
-    <w:abstractNumId w:val="5"/>
+    <w:abstractNumId w:val="7"/>
   </w:num>
   <w:num w:numId="7">
     <w:abstractNumId w:val="1"/>
+  </w:num>
+  <w:num w:numId="8">
+    <w:abstractNumId w:val="4"/>
+  </w:num>
+  <w:num w:numId="9">
+    <w:abstractNumId w:val="2"/>
   </w:num>
 </w:numbering>
 </file>
@@ -7825,7 +8242,7 @@
 </file>
 
 <file path=customXml/itemProps1.xml><?xml version="1.0" encoding="utf-8"?>
-<ds:datastoreItem xmlns:ds="http://schemas.openxmlformats.org/officeDocument/2006/customXml" ds:itemID="{2500CD11-1D60-C74A-BDA4-63C594E5C714}">
+<ds:datastoreItem xmlns:ds="http://schemas.openxmlformats.org/officeDocument/2006/customXml" ds:itemID="{A381E335-F101-7543-A6F7-27C6E2309D05}">
   <ds:schemaRefs>
     <ds:schemaRef ds:uri="http://schemas.openxmlformats.org/officeDocument/2006/bibliography"/>
   </ds:schemaRefs>

</xml_diff>